<commit_message>
modificado el documento word
</commit_message>
<xml_diff>
--- a/Práctica 3/Práctica 3.docx
+++ b/Práctica 3/Práctica 3.docx
@@ -4,6 +4,7 @@
   <w:body>
     <w:p>
       <w:pPr>
+        <w:ind w:left="708" w:hanging="708"/>
         <w:jc w:val="center"/>
         <w:rPr>
           <w:sz w:val="28"/>
@@ -29,8 +30,6 @@
         </w:rPr>
         <w:t>Práctica 3</w:t>
       </w:r>
-      <w:bookmarkStart w:id="0" w:name="_GoBack"/>
-      <w:bookmarkEnd w:id="0"/>
     </w:p>
     <w:p>
       <w:pPr>
@@ -2430,15 +2429,6 @@
             </w:pPr>
             <w:r>
               <w:tab/>
-              <w:t>| ~</w:t>
-            </w:r>
-          </w:p>
-          <w:p>
-            <w:pPr>
-              <w:pStyle w:val="Prrafodelista"/>
-            </w:pPr>
-            <w:r>
-              <w:tab/>
               <w:t>| !</w:t>
             </w:r>
           </w:p>
@@ -2976,7 +2966,6 @@
               <w:pStyle w:val="Prrafodelista"/>
             </w:pPr>
             <w:r>
-              <w:lastRenderedPageBreak/>
               <w:t>&lt;</w:t>
             </w:r>
             <w:proofErr w:type="spellStart"/>
@@ -3511,7 +3500,6 @@
         </w:numPr>
       </w:pPr>
       <w:r>
-        <w:lastRenderedPageBreak/>
         <w:t>Definición de la semántica en lenguaje natural:</w:t>
       </w:r>
     </w:p>
@@ -3824,7 +3812,6 @@
         </w:numPr>
       </w:pPr>
       <w:r>
-        <w:lastRenderedPageBreak/>
         <w:t>Identificación de los tokens:</w:t>
       </w:r>
     </w:p>
@@ -4513,9 +4500,6 @@
               <w:pStyle w:val="Prrafodelista"/>
               <w:ind w:left="0"/>
             </w:pPr>
-            <w:r>
-              <w:t>~</w:t>
-            </w:r>
           </w:p>
         </w:tc>
         <w:tc>
@@ -6057,7 +6041,6 @@
               <w:ind w:left="0"/>
             </w:pPr>
             <w:r>
-              <w:lastRenderedPageBreak/>
               <w:t>SIGNO</w:t>
             </w:r>
           </w:p>
@@ -6133,6 +6116,7 @@
               <w:ind w:left="0"/>
             </w:pPr>
             <w:r>
+              <w:lastRenderedPageBreak/>
               <w:t>OP_UNARIO</w:t>
             </w:r>
           </w:p>
@@ -6163,7 +6147,10 @@
               <w:cnfStyle w:val="000000100000" w:firstRow="0" w:lastRow="0" w:firstColumn="0" w:lastColumn="0" w:oddVBand="0" w:evenVBand="0" w:oddHBand="1" w:evenHBand="0" w:firstRowFirstColumn="0" w:firstRowLastColumn="0" w:lastRowFirstColumn="0" w:lastRowLastColumn="0"/>
             </w:pPr>
             <w:r>
-              <w:t>&amp; ~ !</w:t>
+              <w:t xml:space="preserve">&amp; </w:t>
+            </w:r>
+            <w:r>
+              <w:t xml:space="preserve"> !</w:t>
             </w:r>
           </w:p>
         </w:tc>
@@ -6188,17 +6175,10 @@
               <w:cnfStyle w:val="000000100000" w:firstRow="0" w:lastRow="0" w:firstColumn="0" w:lastColumn="0" w:oddVBand="0" w:evenVBand="0" w:oddHBand="1" w:evenHBand="0" w:firstRowFirstColumn="0" w:firstRowLastColumn="0" w:lastRowFirstColumn="0" w:lastRowLastColumn="0"/>
             </w:pPr>
             <w:r>
-              <w:t>1:  ~</w:t>
-            </w:r>
-          </w:p>
-          <w:p>
-            <w:pPr>
-              <w:pStyle w:val="Prrafodelista"/>
-              <w:ind w:left="0"/>
-              <w:cnfStyle w:val="000000100000" w:firstRow="0" w:lastRow="0" w:firstColumn="0" w:lastColumn="0" w:oddVBand="0" w:evenVBand="0" w:oddHBand="1" w:evenHBand="0" w:firstRowFirstColumn="0" w:firstRowLastColumn="0" w:lastRowFirstColumn="0" w:lastRowLastColumn="0"/>
-            </w:pPr>
-            <w:r>
-              <w:t>2: !</w:t>
+              <w:t>1</w:t>
+            </w:r>
+            <w:r>
+              <w:t>: !</w:t>
             </w:r>
           </w:p>
         </w:tc>
@@ -6954,7 +6934,6 @@
         <w:rPr>
           <w:sz w:val="24"/>
         </w:rPr>
-        <w:lastRenderedPageBreak/>
         <w:t>Práctica 2</w:t>
       </w:r>
     </w:p>
@@ -6975,6 +6954,7 @@
         </w:numPr>
       </w:pPr>
       <w:r>
+        <w:lastRenderedPageBreak/>
         <w:t>Tabla de Tokens</w:t>
       </w:r>
     </w:p>
@@ -8494,7 +8474,10 @@
               <w:cnfStyle w:val="000000100000" w:firstRow="0" w:lastRow="0" w:firstColumn="0" w:lastColumn="0" w:oddVBand="0" w:evenVBand="0" w:oddHBand="1" w:evenHBand="0" w:firstRowFirstColumn="0" w:firstRowLastColumn="0" w:lastRowFirstColumn="0" w:lastRowLastColumn="0"/>
             </w:pPr>
             <w:r>
-              <w:t>&amp; ~ !</w:t>
+              <w:t xml:space="preserve">&amp; </w:t>
+            </w:r>
+            <w:r>
+              <w:t xml:space="preserve"> !</w:t>
             </w:r>
           </w:p>
         </w:tc>
@@ -8519,17 +8502,10 @@
               <w:cnfStyle w:val="000000100000" w:firstRow="0" w:lastRow="0" w:firstColumn="0" w:lastColumn="0" w:oddVBand="0" w:evenVBand="0" w:oddHBand="1" w:evenHBand="0" w:firstRowFirstColumn="0" w:firstRowLastColumn="0" w:lastRowFirstColumn="0" w:lastRowLastColumn="0"/>
             </w:pPr>
             <w:r>
-              <w:t>1:  ~</w:t>
-            </w:r>
-          </w:p>
-          <w:p>
-            <w:pPr>
-              <w:pStyle w:val="Prrafodelista"/>
-              <w:ind w:left="0"/>
-              <w:cnfStyle w:val="000000100000" w:firstRow="0" w:lastRow="0" w:firstColumn="0" w:lastColumn="0" w:oddVBand="0" w:evenVBand="0" w:oddHBand="1" w:evenHBand="0" w:firstRowFirstColumn="0" w:firstRowLastColumn="0" w:lastRowFirstColumn="0" w:lastRowLastColumn="0"/>
-            </w:pPr>
-            <w:r>
-              <w:t>2: !</w:t>
+              <w:t>1</w:t>
+            </w:r>
+            <w:r>
+              <w:t>: !</w:t>
             </w:r>
           </w:p>
         </w:tc>
@@ -9129,7 +9105,6 @@
               <w:ind w:left="0"/>
             </w:pPr>
             <w:r>
-              <w:lastRenderedPageBreak/>
               <w:t>CONST_CARACTER</w:t>
             </w:r>
           </w:p>
@@ -9297,6 +9272,7 @@
         </w:numPr>
       </w:pPr>
       <w:r>
+        <w:lastRenderedPageBreak/>
         <w:t>Especificación LEX:</w:t>
       </w:r>
     </w:p>
@@ -9744,8 +9720,53 @@
               <w:ind w:left="708"/>
             </w:pPr>
             <w:r>
+              <w:t>"," {</w:t>
+            </w:r>
+          </w:p>
+          <w:p>
+            <w:pPr>
+              <w:ind w:left="708"/>
+            </w:pPr>
+            <w:r>
+              <w:t xml:space="preserve">    ECHO;</w:t>
+            </w:r>
+          </w:p>
+          <w:p>
+            <w:pPr>
+              <w:ind w:left="708"/>
+            </w:pPr>
+            <w:r>
+              <w:t xml:space="preserve">    </w:t>
+            </w:r>
+            <w:proofErr w:type="spellStart"/>
+            <w:r>
+              <w:t>return</w:t>
+            </w:r>
+            <w:proofErr w:type="spellEnd"/>
+            <w:r>
+              <w:t>(COMA);</w:t>
+            </w:r>
+          </w:p>
+          <w:p>
+            <w:pPr>
+              <w:ind w:left="708"/>
+            </w:pPr>
+            <w:r>
+              <w:t>}</w:t>
+            </w:r>
+          </w:p>
+          <w:p>
+            <w:pPr>
+              <w:ind w:left="708"/>
+            </w:pPr>
+          </w:p>
+          <w:p>
+            <w:pPr>
+              <w:ind w:left="708"/>
+            </w:pPr>
+            <w:r>
               <w:lastRenderedPageBreak/>
-              <w:t>"," {</w:t>
+              <w:t>"(" {</w:t>
             </w:r>
           </w:p>
           <w:p>
@@ -9769,7 +9790,7 @@
             </w:r>
             <w:proofErr w:type="spellEnd"/>
             <w:r>
-              <w:t>(COMA);</w:t>
+              <w:t>(PARENT_IZQUIERDO);</w:t>
             </w:r>
           </w:p>
           <w:p>
@@ -9790,7 +9811,7 @@
               <w:ind w:left="708"/>
             </w:pPr>
             <w:r>
-              <w:t>"(" {</w:t>
+              <w:t>")" {</w:t>
             </w:r>
           </w:p>
           <w:p>
@@ -9814,7 +9835,7 @@
             </w:r>
             <w:proofErr w:type="spellEnd"/>
             <w:r>
-              <w:t>(PARENT_IZQUIERDO);</w:t>
+              <w:t>(PARENT_DERECHO);</w:t>
             </w:r>
           </w:p>
           <w:p>
@@ -9835,7 +9856,15 @@
               <w:ind w:left="708"/>
             </w:pPr>
             <w:r>
-              <w:t>")" {</w:t>
+              <w:t>"</w:t>
+            </w:r>
+            <w:proofErr w:type="spellStart"/>
+            <w:r>
+              <w:t>ini_var_local</w:t>
+            </w:r>
+            <w:proofErr w:type="spellEnd"/>
+            <w:r>
+              <w:t>" {</w:t>
             </w:r>
           </w:p>
           <w:p>
@@ -9859,7 +9888,7 @@
             </w:r>
             <w:proofErr w:type="spellEnd"/>
             <w:r>
-              <w:t>(PARENT_DERECHO);</w:t>
+              <w:t>(INI_VAR_LOCAL);</w:t>
             </w:r>
           </w:p>
           <w:p>
@@ -9884,7 +9913,7 @@
             </w:r>
             <w:proofErr w:type="spellStart"/>
             <w:r>
-              <w:t>ini_var_local</w:t>
+              <w:t>fin_var_local</w:t>
             </w:r>
             <w:proofErr w:type="spellEnd"/>
             <w:r>
@@ -9912,7 +9941,7 @@
             </w:r>
             <w:proofErr w:type="spellEnd"/>
             <w:r>
-              <w:t>(INI_VAR_LOCAL);</w:t>
+              <w:t>(FIN_VAR_LOCAL);</w:t>
             </w:r>
           </w:p>
           <w:p>
@@ -9933,11 +9962,187 @@
               <w:ind w:left="708"/>
             </w:pPr>
             <w:r>
+              <w:t>"=" {</w:t>
+            </w:r>
+          </w:p>
+          <w:p>
+            <w:pPr>
+              <w:ind w:left="708"/>
+            </w:pPr>
+            <w:r>
+              <w:t xml:space="preserve">    ECHO;</w:t>
+            </w:r>
+          </w:p>
+          <w:p>
+            <w:pPr>
+              <w:ind w:left="708"/>
+            </w:pPr>
+            <w:r>
+              <w:t xml:space="preserve">    </w:t>
+            </w:r>
+            <w:proofErr w:type="spellStart"/>
+            <w:r>
+              <w:t>return</w:t>
+            </w:r>
+            <w:proofErr w:type="spellEnd"/>
+            <w:r>
+              <w:t>(ASIGNACION);</w:t>
+            </w:r>
+          </w:p>
+          <w:p>
+            <w:pPr>
+              <w:ind w:left="708"/>
+            </w:pPr>
+            <w:r>
+              <w:t>}</w:t>
+            </w:r>
+          </w:p>
+          <w:p/>
+          <w:p>
+            <w:pPr>
+              <w:ind w:left="708"/>
+            </w:pPr>
+            <w:r>
+              <w:t>"[" {</w:t>
+            </w:r>
+          </w:p>
+          <w:p>
+            <w:pPr>
+              <w:ind w:left="708"/>
+            </w:pPr>
+            <w:r>
+              <w:t xml:space="preserve">    ECHO;</w:t>
+            </w:r>
+          </w:p>
+          <w:p>
+            <w:pPr>
+              <w:ind w:left="708"/>
+            </w:pPr>
+            <w:r>
+              <w:t xml:space="preserve">    </w:t>
+            </w:r>
+            <w:proofErr w:type="spellStart"/>
+            <w:r>
+              <w:t>return</w:t>
+            </w:r>
+            <w:proofErr w:type="spellEnd"/>
+            <w:r>
+              <w:t>(INI_DIM_MATRIZ);</w:t>
+            </w:r>
+          </w:p>
+          <w:p>
+            <w:pPr>
+              <w:ind w:left="708"/>
+            </w:pPr>
+            <w:r>
+              <w:t>}</w:t>
+            </w:r>
+          </w:p>
+          <w:p>
+            <w:pPr>
+              <w:ind w:left="708"/>
+            </w:pPr>
+          </w:p>
+          <w:p>
+            <w:pPr>
+              <w:ind w:left="708"/>
+            </w:pPr>
+            <w:r>
+              <w:t>"]" {</w:t>
+            </w:r>
+          </w:p>
+          <w:p>
+            <w:pPr>
+              <w:ind w:left="708"/>
+            </w:pPr>
+            <w:r>
+              <w:t xml:space="preserve">    ECHO;</w:t>
+            </w:r>
+          </w:p>
+          <w:p>
+            <w:pPr>
+              <w:ind w:left="708"/>
+            </w:pPr>
+            <w:r>
+              <w:t xml:space="preserve">    </w:t>
+            </w:r>
+            <w:proofErr w:type="spellStart"/>
+            <w:r>
+              <w:t>return</w:t>
+            </w:r>
+            <w:proofErr w:type="spellEnd"/>
+            <w:r>
+              <w:t>(FIN_DIM_MATRIZ);</w:t>
+            </w:r>
+          </w:p>
+          <w:p>
+            <w:pPr>
+              <w:ind w:left="708"/>
+            </w:pPr>
+            <w:r>
+              <w:t>}</w:t>
+            </w:r>
+          </w:p>
+          <w:p>
+            <w:pPr>
+              <w:ind w:left="708"/>
+            </w:pPr>
+          </w:p>
+          <w:p>
+            <w:pPr>
+              <w:ind w:left="708"/>
+            </w:pPr>
+            <w:r>
+              <w:t>"si" {</w:t>
+            </w:r>
+          </w:p>
+          <w:p>
+            <w:pPr>
+              <w:ind w:left="708"/>
+            </w:pPr>
+            <w:r>
+              <w:t xml:space="preserve">    ECHO;</w:t>
+            </w:r>
+          </w:p>
+          <w:p>
+            <w:pPr>
+              <w:ind w:left="708"/>
+            </w:pPr>
+            <w:r>
+              <w:t xml:space="preserve">    </w:t>
+            </w:r>
+            <w:proofErr w:type="spellStart"/>
+            <w:r>
+              <w:t>return</w:t>
+            </w:r>
+            <w:proofErr w:type="spellEnd"/>
+            <w:r>
+              <w:t>(SI);</w:t>
+            </w:r>
+          </w:p>
+          <w:p>
+            <w:pPr>
+              <w:ind w:left="708"/>
+            </w:pPr>
+            <w:r>
+              <w:t>}</w:t>
+            </w:r>
+          </w:p>
+          <w:p>
+            <w:pPr>
+              <w:ind w:left="708"/>
+            </w:pPr>
+          </w:p>
+          <w:p>
+            <w:pPr>
+              <w:ind w:left="708"/>
+            </w:pPr>
+            <w:r>
               <w:t>"</w:t>
             </w:r>
             <w:proofErr w:type="spellStart"/>
             <w:r>
-              <w:t>fin_var_local</w:t>
+              <w:t>si_no</w:t>
             </w:r>
             <w:proofErr w:type="spellEnd"/>
             <w:r>
@@ -9965,7 +10170,7 @@
             </w:r>
             <w:proofErr w:type="spellEnd"/>
             <w:r>
-              <w:t>(FIN_VAR_LOCAL);</w:t>
+              <w:t>(SI_NO);</w:t>
             </w:r>
           </w:p>
           <w:p>
@@ -9985,8 +10190,23 @@
             <w:pPr>
               <w:ind w:left="708"/>
             </w:pPr>
-            <w:r>
-              <w:t>"=" {</w:t>
+          </w:p>
+          <w:p>
+            <w:pPr>
+              <w:ind w:left="708"/>
+            </w:pPr>
+          </w:p>
+          <w:p>
+            <w:pPr>
+              <w:ind w:left="708"/>
+            </w:pPr>
+          </w:p>
+          <w:p>
+            <w:pPr>
+              <w:ind w:left="708"/>
+            </w:pPr>
+            <w:r>
+              <w:t>"hacer" {</w:t>
             </w:r>
           </w:p>
           <w:p>
@@ -10010,7 +10230,7 @@
             </w:r>
             <w:proofErr w:type="spellEnd"/>
             <w:r>
-              <w:t>(ASIGNACION);</w:t>
+              <w:t>(HACER);</w:t>
             </w:r>
           </w:p>
           <w:p>
@@ -10021,13 +10241,246 @@
               <w:t>}</w:t>
             </w:r>
           </w:p>
+          <w:p>
+            <w:pPr>
+              <w:ind w:left="708"/>
+            </w:pPr>
+          </w:p>
+          <w:p>
+            <w:pPr>
+              <w:ind w:left="708"/>
+            </w:pPr>
+            <w:r>
+              <w:t>"hasta" {</w:t>
+            </w:r>
+          </w:p>
+          <w:p>
+            <w:pPr>
+              <w:ind w:left="708"/>
+            </w:pPr>
+            <w:r>
+              <w:t xml:space="preserve">    ECHO;</w:t>
+            </w:r>
+          </w:p>
+          <w:p>
+            <w:pPr>
+              <w:ind w:left="708"/>
+            </w:pPr>
+            <w:r>
+              <w:t xml:space="preserve">    </w:t>
+            </w:r>
+            <w:proofErr w:type="spellStart"/>
+            <w:r>
+              <w:t>return</w:t>
+            </w:r>
+            <w:proofErr w:type="spellEnd"/>
+            <w:r>
+              <w:t>(HASTA);</w:t>
+            </w:r>
+          </w:p>
+          <w:p>
+            <w:pPr>
+              <w:ind w:left="708"/>
+            </w:pPr>
+            <w:r>
+              <w:t>}</w:t>
+            </w:r>
+          </w:p>
+          <w:p>
+            <w:pPr>
+              <w:ind w:left="708"/>
+            </w:pPr>
+          </w:p>
+          <w:p>
+            <w:pPr>
+              <w:ind w:left="708"/>
+            </w:pPr>
+            <w:r>
+              <w:t>"mientras" {</w:t>
+            </w:r>
+          </w:p>
+          <w:p>
+            <w:pPr>
+              <w:ind w:left="708"/>
+            </w:pPr>
+            <w:r>
+              <w:t xml:space="preserve">    ECHO;</w:t>
+            </w:r>
+          </w:p>
+          <w:p>
+            <w:pPr>
+              <w:ind w:left="708"/>
+            </w:pPr>
+            <w:r>
+              <w:t xml:space="preserve">    </w:t>
+            </w:r>
+            <w:proofErr w:type="spellStart"/>
+            <w:r>
+              <w:t>return</w:t>
+            </w:r>
+            <w:proofErr w:type="spellEnd"/>
+            <w:r>
+              <w:t>(MIENTRAS);</w:t>
+            </w:r>
+          </w:p>
+          <w:p>
+            <w:pPr>
+              <w:ind w:left="708"/>
+            </w:pPr>
+            <w:r>
+              <w:t>}</w:t>
+            </w:r>
+          </w:p>
+          <w:p>
+            <w:pPr>
+              <w:ind w:left="708"/>
+            </w:pPr>
+          </w:p>
+          <w:p>
+            <w:pPr>
+              <w:ind w:left="708"/>
+            </w:pPr>
+            <w:r>
+              <w:t>"devolver" {</w:t>
+            </w:r>
+          </w:p>
+          <w:p>
+            <w:pPr>
+              <w:ind w:left="708"/>
+            </w:pPr>
+            <w:r>
+              <w:t xml:space="preserve">    ECHO;</w:t>
+            </w:r>
+          </w:p>
+          <w:p>
+            <w:pPr>
+              <w:ind w:left="708"/>
+            </w:pPr>
+            <w:r>
+              <w:t xml:space="preserve">    </w:t>
+            </w:r>
+            <w:proofErr w:type="spellStart"/>
+            <w:r>
+              <w:t>return</w:t>
+            </w:r>
+            <w:proofErr w:type="spellEnd"/>
+            <w:r>
+              <w:t>(DEVOLVER);</w:t>
+            </w:r>
+          </w:p>
+          <w:p>
+            <w:pPr>
+              <w:ind w:left="708"/>
+            </w:pPr>
+            <w:r>
+              <w:t>}</w:t>
+            </w:r>
+          </w:p>
+          <w:p>
+            <w:pPr>
+              <w:ind w:left="708"/>
+            </w:pPr>
+          </w:p>
+          <w:p>
+            <w:pPr>
+              <w:ind w:left="708"/>
+            </w:pPr>
+            <w:r>
+              <w:t>"entero" {</w:t>
+            </w:r>
+          </w:p>
+          <w:p>
+            <w:pPr>
+              <w:ind w:left="708"/>
+            </w:pPr>
+            <w:r>
+              <w:t xml:space="preserve">    ECHO;</w:t>
+            </w:r>
+          </w:p>
+          <w:p>
+            <w:pPr>
+              <w:ind w:left="708"/>
+            </w:pPr>
+            <w:r>
+              <w:t xml:space="preserve">    </w:t>
+            </w:r>
+            <w:proofErr w:type="spellStart"/>
+            <w:r>
+              <w:t>return</w:t>
+            </w:r>
+            <w:proofErr w:type="spellEnd"/>
+            <w:r>
+              <w:t>(TIPO_BASICO);</w:t>
+            </w:r>
+          </w:p>
+          <w:p>
+            <w:pPr>
+              <w:ind w:left="708"/>
+            </w:pPr>
+            <w:r>
+              <w:t>}</w:t>
+            </w:r>
+          </w:p>
+          <w:p>
+            <w:pPr>
+              <w:ind w:left="708"/>
+            </w:pPr>
+          </w:p>
+          <w:p>
+            <w:pPr>
+              <w:ind w:left="708"/>
+            </w:pPr>
+            <w:r>
+              <w:t>"booleano" {</w:t>
+            </w:r>
+          </w:p>
+          <w:p>
+            <w:pPr>
+              <w:ind w:left="708"/>
+            </w:pPr>
+            <w:r>
+              <w:t xml:space="preserve">    ECHO;</w:t>
+            </w:r>
+          </w:p>
+          <w:p>
+            <w:pPr>
+              <w:ind w:left="708"/>
+            </w:pPr>
+            <w:r>
+              <w:t xml:space="preserve">    </w:t>
+            </w:r>
+            <w:proofErr w:type="spellStart"/>
+            <w:r>
+              <w:t>return</w:t>
+            </w:r>
+            <w:proofErr w:type="spellEnd"/>
+            <w:r>
+              <w:t>(TIPO_BASICO);</w:t>
+            </w:r>
+          </w:p>
+          <w:p>
+            <w:pPr>
+              <w:ind w:left="708"/>
+            </w:pPr>
+            <w:r>
+              <w:t>}</w:t>
+            </w:r>
+          </w:p>
           <w:p/>
           <w:p>
             <w:pPr>
               <w:ind w:left="708"/>
             </w:pPr>
             <w:r>
-              <w:t>"[" {</w:t>
+              <w:t>"</w:t>
+            </w:r>
+            <w:proofErr w:type="spellStart"/>
+            <w:r>
+              <w:t>caracter</w:t>
+            </w:r>
+            <w:proofErr w:type="spellEnd"/>
+            <w:r>
+              <w:t>" {</w:t>
             </w:r>
           </w:p>
           <w:p>
@@ -10051,7 +10504,7 @@
             </w:r>
             <w:proofErr w:type="spellEnd"/>
             <w:r>
-              <w:t>(INI_DIM_MATRIZ);</w:t>
+              <w:t>(TIPO_BASICO);</w:t>
             </w:r>
           </w:p>
           <w:p>
@@ -10072,7 +10525,7 @@
               <w:ind w:left="708"/>
             </w:pPr>
             <w:r>
-              <w:t>"]" {</w:t>
+              <w:t>"flotante" {</w:t>
             </w:r>
           </w:p>
           <w:p>
@@ -10096,7 +10549,7 @@
             </w:r>
             <w:proofErr w:type="spellEnd"/>
             <w:r>
-              <w:t>(FIN_DIM_MATRIZ);</w:t>
+              <w:t>(TIPO_BASICO);</w:t>
             </w:r>
           </w:p>
           <w:p>
@@ -10117,7 +10570,7 @@
               <w:ind w:left="708"/>
             </w:pPr>
             <w:r>
-              <w:t>"si" {</w:t>
+              <w:t>"leer" {</w:t>
             </w:r>
           </w:p>
           <w:p>
@@ -10141,7 +10594,7 @@
             </w:r>
             <w:proofErr w:type="spellEnd"/>
             <w:r>
-              <w:t>(SI);</w:t>
+              <w:t>(ENTRADA);</w:t>
             </w:r>
           </w:p>
           <w:p>
@@ -10162,15 +10615,7 @@
               <w:ind w:left="708"/>
             </w:pPr>
             <w:r>
-              <w:t>"</w:t>
-            </w:r>
-            <w:proofErr w:type="spellStart"/>
-            <w:r>
-              <w:t>si_no</w:t>
-            </w:r>
-            <w:proofErr w:type="spellEnd"/>
-            <w:r>
-              <w:t>" {</w:t>
+              <w:t>"escribir" {</w:t>
             </w:r>
           </w:p>
           <w:p>
@@ -10194,7 +10639,7 @@
             </w:r>
             <w:proofErr w:type="spellEnd"/>
             <w:r>
-              <w:t>(SI_NO);</w:t>
+              <w:t>(SALIDA);</w:t>
             </w:r>
           </w:p>
           <w:p>
@@ -10224,13 +10669,8 @@
             <w:pPr>
               <w:ind w:left="708"/>
             </w:pPr>
-          </w:p>
-          <w:p>
-            <w:pPr>
-              <w:ind w:left="708"/>
-            </w:pPr>
-            <w:r>
-              <w:t>"hacer" {</w:t>
+            <w:r>
+              <w:t>"+" {</w:t>
             </w:r>
           </w:p>
           <w:p>
@@ -10254,7 +10694,7 @@
             </w:r>
             <w:proofErr w:type="spellEnd"/>
             <w:r>
-              <w:t>(HACER);</w:t>
+              <w:t>(SIGNO);</w:t>
             </w:r>
           </w:p>
           <w:p>
@@ -10275,7 +10715,7 @@
               <w:ind w:left="708"/>
             </w:pPr>
             <w:r>
-              <w:t>"hasta" {</w:t>
+              <w:t>"-" {</w:t>
             </w:r>
           </w:p>
           <w:p>
@@ -10299,7 +10739,7 @@
             </w:r>
             <w:proofErr w:type="spellEnd"/>
             <w:r>
-              <w:t>(HASTA);</w:t>
+              <w:t>(SIGNO);</w:t>
             </w:r>
           </w:p>
           <w:p>
@@ -10320,7 +10760,7 @@
               <w:ind w:left="708"/>
             </w:pPr>
             <w:r>
-              <w:t>"mientras" {</w:t>
+              <w:t>"&amp;" {</w:t>
             </w:r>
           </w:p>
           <w:p>
@@ -10344,7 +10784,7 @@
             </w:r>
             <w:proofErr w:type="spellEnd"/>
             <w:r>
-              <w:t>(MIENTRAS);</w:t>
+              <w:t>(OP_UNARIO);</w:t>
             </w:r>
           </w:p>
           <w:p>
@@ -10356,16 +10796,15 @@
             </w:r>
           </w:p>
           <w:p>
-            <w:pPr>
-              <w:ind w:left="708"/>
-            </w:pPr>
-          </w:p>
-          <w:p>
-            <w:pPr>
-              <w:ind w:left="708"/>
-            </w:pPr>
-            <w:r>
-              <w:t>"devolver" {</w:t>
+            <w:bookmarkStart w:id="0" w:name="_GoBack"/>
+            <w:bookmarkEnd w:id="0"/>
+          </w:p>
+          <w:p>
+            <w:pPr>
+              <w:ind w:left="708"/>
+            </w:pPr>
+            <w:r>
+              <w:t>"!" {</w:t>
             </w:r>
           </w:p>
           <w:p>
@@ -10389,7 +10828,7 @@
             </w:r>
             <w:proofErr w:type="spellEnd"/>
             <w:r>
-              <w:t>(DEVOLVER);</w:t>
+              <w:t>(OP_UNARIO);</w:t>
             </w:r>
           </w:p>
           <w:p>
@@ -10410,7 +10849,7 @@
               <w:ind w:left="708"/>
             </w:pPr>
             <w:r>
-              <w:t>"entero" {</w:t>
+              <w:t>"*" {</w:t>
             </w:r>
           </w:p>
           <w:p>
@@ -10434,7 +10873,7 @@
             </w:r>
             <w:proofErr w:type="spellEnd"/>
             <w:r>
-              <w:t>(TIPO_BASICO);</w:t>
+              <w:t>(OP_BINARIO);</w:t>
             </w:r>
           </w:p>
           <w:p>
@@ -10445,17 +10884,13 @@
               <w:t>}</w:t>
             </w:r>
           </w:p>
-          <w:p>
-            <w:pPr>
-              <w:ind w:left="708"/>
-            </w:pPr>
-          </w:p>
-          <w:p>
-            <w:pPr>
-              <w:ind w:left="708"/>
-            </w:pPr>
-            <w:r>
-              <w:t>"booleano" {</w:t>
+          <w:p/>
+          <w:p>
+            <w:pPr>
+              <w:ind w:left="708"/>
+            </w:pPr>
+            <w:r>
+              <w:t>"/" {</w:t>
             </w:r>
           </w:p>
           <w:p>
@@ -10479,7 +10914,7 @@
             </w:r>
             <w:proofErr w:type="spellEnd"/>
             <w:r>
-              <w:t>(TIPO_BASICO);</w:t>
+              <w:t>(OP_BINARIO);</w:t>
             </w:r>
           </w:p>
           <w:p>
@@ -10490,21 +10925,448 @@
               <w:t>}</w:t>
             </w:r>
           </w:p>
+          <w:p>
+            <w:pPr>
+              <w:ind w:left="708"/>
+            </w:pPr>
+          </w:p>
+          <w:p>
+            <w:pPr>
+              <w:ind w:left="708"/>
+            </w:pPr>
+            <w:r>
+              <w:t>"==" {</w:t>
+            </w:r>
+          </w:p>
+          <w:p>
+            <w:pPr>
+              <w:ind w:left="708"/>
+            </w:pPr>
+            <w:r>
+              <w:t xml:space="preserve">    ECHO;</w:t>
+            </w:r>
+          </w:p>
+          <w:p>
+            <w:pPr>
+              <w:ind w:left="708"/>
+            </w:pPr>
+            <w:r>
+              <w:t xml:space="preserve">    </w:t>
+            </w:r>
+            <w:proofErr w:type="spellStart"/>
+            <w:r>
+              <w:t>return</w:t>
+            </w:r>
+            <w:proofErr w:type="spellEnd"/>
+            <w:r>
+              <w:t>(OP_BINARIO);</w:t>
+            </w:r>
+          </w:p>
+          <w:p>
+            <w:pPr>
+              <w:ind w:left="708"/>
+            </w:pPr>
+            <w:r>
+              <w:t>}</w:t>
+            </w:r>
+          </w:p>
+          <w:p>
+            <w:pPr>
+              <w:ind w:left="708"/>
+            </w:pPr>
+          </w:p>
+          <w:p>
+            <w:pPr>
+              <w:ind w:left="708"/>
+            </w:pPr>
+            <w:r>
+              <w:t>"!=" {</w:t>
+            </w:r>
+          </w:p>
+          <w:p>
+            <w:pPr>
+              <w:ind w:left="708"/>
+            </w:pPr>
+            <w:r>
+              <w:t xml:space="preserve">    ECHO;</w:t>
+            </w:r>
+          </w:p>
+          <w:p>
+            <w:pPr>
+              <w:ind w:left="708"/>
+            </w:pPr>
+            <w:r>
+              <w:t xml:space="preserve">    </w:t>
+            </w:r>
+            <w:proofErr w:type="spellStart"/>
+            <w:r>
+              <w:t>return</w:t>
+            </w:r>
+            <w:proofErr w:type="spellEnd"/>
+            <w:r>
+              <w:t>(OP_BINARIO);</w:t>
+            </w:r>
+          </w:p>
+          <w:p>
+            <w:pPr>
+              <w:ind w:left="708"/>
+            </w:pPr>
+            <w:r>
+              <w:t>}</w:t>
+            </w:r>
+          </w:p>
+          <w:p>
+            <w:pPr>
+              <w:ind w:left="708"/>
+            </w:pPr>
+          </w:p>
+          <w:p>
+            <w:pPr>
+              <w:ind w:left="708"/>
+            </w:pPr>
+            <w:r>
+              <w:t>"&lt;=" {</w:t>
+            </w:r>
+          </w:p>
+          <w:p>
+            <w:pPr>
+              <w:ind w:left="708"/>
+            </w:pPr>
+            <w:r>
+              <w:t xml:space="preserve">    ECHO;</w:t>
+            </w:r>
+          </w:p>
+          <w:p>
+            <w:pPr>
+              <w:ind w:left="708"/>
+            </w:pPr>
+            <w:r>
+              <w:t xml:space="preserve">    </w:t>
+            </w:r>
+            <w:proofErr w:type="spellStart"/>
+            <w:r>
+              <w:t>return</w:t>
+            </w:r>
+            <w:proofErr w:type="spellEnd"/>
+            <w:r>
+              <w:t>(OP_BINARIO);</w:t>
+            </w:r>
+          </w:p>
+          <w:p>
+            <w:pPr>
+              <w:ind w:left="708"/>
+            </w:pPr>
+            <w:r>
+              <w:t>}</w:t>
+            </w:r>
+          </w:p>
+          <w:p>
+            <w:pPr>
+              <w:ind w:left="708"/>
+            </w:pPr>
+          </w:p>
+          <w:p>
+            <w:pPr>
+              <w:ind w:left="708"/>
+            </w:pPr>
+          </w:p>
+          <w:p>
+            <w:pPr>
+              <w:ind w:left="708"/>
+            </w:pPr>
+          </w:p>
+          <w:p>
+            <w:pPr>
+              <w:ind w:left="708"/>
+            </w:pPr>
+            <w:r>
+              <w:t>"&gt;=" {</w:t>
+            </w:r>
+          </w:p>
+          <w:p>
+            <w:pPr>
+              <w:ind w:left="708"/>
+            </w:pPr>
+            <w:r>
+              <w:t xml:space="preserve">    ECHO;</w:t>
+            </w:r>
+          </w:p>
+          <w:p>
+            <w:pPr>
+              <w:ind w:left="708"/>
+            </w:pPr>
+            <w:r>
+              <w:t xml:space="preserve">    </w:t>
+            </w:r>
+            <w:proofErr w:type="spellStart"/>
+            <w:r>
+              <w:t>return</w:t>
+            </w:r>
+            <w:proofErr w:type="spellEnd"/>
+            <w:r>
+              <w:t>(OP_BINARIO);</w:t>
+            </w:r>
+          </w:p>
+          <w:p>
+            <w:pPr>
+              <w:ind w:left="708"/>
+            </w:pPr>
+            <w:r>
+              <w:t>}</w:t>
+            </w:r>
+          </w:p>
+          <w:p>
+            <w:pPr>
+              <w:ind w:left="708"/>
+            </w:pPr>
+          </w:p>
+          <w:p>
+            <w:pPr>
+              <w:ind w:left="708"/>
+            </w:pPr>
+            <w:r>
+              <w:t>"&lt;&gt;" {</w:t>
+            </w:r>
+          </w:p>
+          <w:p>
+            <w:pPr>
+              <w:ind w:left="708"/>
+            </w:pPr>
+            <w:r>
+              <w:t xml:space="preserve">    ECHO;</w:t>
+            </w:r>
+          </w:p>
+          <w:p>
+            <w:pPr>
+              <w:ind w:left="708"/>
+              <w:rPr>
+                <w:lang w:val="en-GB"/>
+              </w:rPr>
+            </w:pPr>
+            <w:r>
+              <w:t xml:space="preserve">    </w:t>
+            </w:r>
+            <w:r>
+              <w:rPr>
+                <w:lang w:val="en-GB"/>
+              </w:rPr>
+              <w:t>return(OP_BINARIO);</w:t>
+            </w:r>
+          </w:p>
+          <w:p>
+            <w:pPr>
+              <w:ind w:left="708"/>
+              <w:rPr>
+                <w:lang w:val="en-GB"/>
+              </w:rPr>
+            </w:pPr>
+            <w:r>
+              <w:rPr>
+                <w:lang w:val="en-GB"/>
+              </w:rPr>
+              <w:t>}</w:t>
+            </w:r>
+          </w:p>
+          <w:p>
+            <w:pPr>
+              <w:ind w:left="708"/>
+              <w:rPr>
+                <w:lang w:val="en-GB"/>
+              </w:rPr>
+            </w:pPr>
+          </w:p>
+          <w:p>
+            <w:pPr>
+              <w:ind w:left="708"/>
+              <w:rPr>
+                <w:lang w:val="en-GB"/>
+              </w:rPr>
+            </w:pPr>
+            <w:r>
+              <w:rPr>
+                <w:lang w:val="en-GB"/>
+              </w:rPr>
+              <w:t>"&amp;&amp;" {</w:t>
+            </w:r>
+          </w:p>
+          <w:p>
+            <w:pPr>
+              <w:ind w:left="708"/>
+              <w:rPr>
+                <w:lang w:val="en-GB"/>
+              </w:rPr>
+            </w:pPr>
+            <w:r>
+              <w:rPr>
+                <w:lang w:val="en-GB"/>
+              </w:rPr>
+              <w:t xml:space="preserve">    ECHO;</w:t>
+            </w:r>
+          </w:p>
+          <w:p>
+            <w:pPr>
+              <w:ind w:left="708"/>
+              <w:rPr>
+                <w:lang w:val="en-GB"/>
+              </w:rPr>
+            </w:pPr>
+            <w:r>
+              <w:rPr>
+                <w:lang w:val="en-GB"/>
+              </w:rPr>
+              <w:t xml:space="preserve">    return(OP_BINARIO);</w:t>
+            </w:r>
+          </w:p>
+          <w:p>
+            <w:pPr>
+              <w:ind w:left="708"/>
+            </w:pPr>
+            <w:r>
+              <w:t>}</w:t>
+            </w:r>
+          </w:p>
+          <w:p>
+            <w:pPr>
+              <w:ind w:left="708"/>
+            </w:pPr>
+          </w:p>
+          <w:p>
+            <w:pPr>
+              <w:ind w:left="708"/>
+            </w:pPr>
+            <w:r>
+              <w:t>"||" {</w:t>
+            </w:r>
+          </w:p>
+          <w:p>
+            <w:pPr>
+              <w:ind w:left="708"/>
+            </w:pPr>
+            <w:r>
+              <w:t xml:space="preserve">    ECHO;</w:t>
+            </w:r>
+          </w:p>
+          <w:p>
+            <w:pPr>
+              <w:ind w:left="708"/>
+            </w:pPr>
+            <w:r>
+              <w:t xml:space="preserve">    </w:t>
+            </w:r>
+            <w:proofErr w:type="spellStart"/>
+            <w:r>
+              <w:t>return</w:t>
+            </w:r>
+            <w:proofErr w:type="spellEnd"/>
+            <w:r>
+              <w:t>(OP_BINARIO);</w:t>
+            </w:r>
+          </w:p>
+          <w:p>
+            <w:pPr>
+              <w:ind w:left="708"/>
+            </w:pPr>
+            <w:r>
+              <w:t>}</w:t>
+            </w:r>
+          </w:p>
+          <w:p>
+            <w:pPr>
+              <w:ind w:left="708"/>
+            </w:pPr>
+          </w:p>
+          <w:p>
+            <w:pPr>
+              <w:ind w:left="708"/>
+            </w:pPr>
+            <w:r>
+              <w:t>"verdadero" {</w:t>
+            </w:r>
+          </w:p>
+          <w:p>
+            <w:pPr>
+              <w:ind w:left="708"/>
+            </w:pPr>
+            <w:r>
+              <w:t xml:space="preserve">    ECHO;</w:t>
+            </w:r>
+          </w:p>
+          <w:p>
+            <w:pPr>
+              <w:ind w:left="708"/>
+            </w:pPr>
+            <w:r>
+              <w:t xml:space="preserve">    </w:t>
+            </w:r>
+            <w:proofErr w:type="spellStart"/>
+            <w:r>
+              <w:t>return</w:t>
+            </w:r>
+            <w:proofErr w:type="spellEnd"/>
+            <w:r>
+              <w:t>(CONST_LOGICA);</w:t>
+            </w:r>
+          </w:p>
+          <w:p>
+            <w:pPr>
+              <w:ind w:left="708"/>
+            </w:pPr>
+            <w:r>
+              <w:t>}</w:t>
+            </w:r>
+          </w:p>
+          <w:p>
+            <w:pPr>
+              <w:ind w:left="708"/>
+            </w:pPr>
+          </w:p>
+          <w:p>
+            <w:pPr>
+              <w:ind w:left="708"/>
+            </w:pPr>
+            <w:r>
+              <w:t>"falso" {</w:t>
+            </w:r>
+          </w:p>
+          <w:p>
+            <w:pPr>
+              <w:ind w:left="708"/>
+            </w:pPr>
+            <w:r>
+              <w:t xml:space="preserve">    ECHO;</w:t>
+            </w:r>
+          </w:p>
+          <w:p>
+            <w:pPr>
+              <w:ind w:left="708"/>
+            </w:pPr>
+            <w:r>
+              <w:t xml:space="preserve">    </w:t>
+            </w:r>
+            <w:proofErr w:type="spellStart"/>
+            <w:r>
+              <w:t>return</w:t>
+            </w:r>
+            <w:proofErr w:type="spellEnd"/>
+            <w:r>
+              <w:t>(CONST_LOGICA);</w:t>
+            </w:r>
+          </w:p>
+          <w:p>
+            <w:pPr>
+              <w:ind w:left="708"/>
+            </w:pPr>
+            <w:r>
+              <w:t>}</w:t>
+            </w:r>
+          </w:p>
           <w:p/>
           <w:p>
             <w:pPr>
               <w:ind w:left="708"/>
             </w:pPr>
             <w:r>
-              <w:t>"</w:t>
-            </w:r>
-            <w:proofErr w:type="spellStart"/>
-            <w:r>
-              <w:t>caracter</w:t>
-            </w:r>
-            <w:proofErr w:type="spellEnd"/>
-            <w:r>
-              <w:t>" {</w:t>
+              <w:t>\"[^\"]+\" {</w:t>
             </w:r>
           </w:p>
           <w:p>
@@ -10528,7 +11390,7 @@
             </w:r>
             <w:proofErr w:type="spellEnd"/>
             <w:r>
-              <w:t>(TIPO_BASICO);</w:t>
+              <w:t>(CADENA);</w:t>
             </w:r>
           </w:p>
           <w:p>
@@ -10549,7 +11411,7 @@
               <w:ind w:left="708"/>
             </w:pPr>
             <w:r>
-              <w:t>"flotante" {</w:t>
+              <w:t>{entero} {</w:t>
             </w:r>
           </w:p>
           <w:p>
@@ -10573,7 +11435,7 @@
             </w:r>
             <w:proofErr w:type="spellEnd"/>
             <w:r>
-              <w:t>(TIPO_BASICO);</w:t>
+              <w:t>(CONST_ENTERO);</w:t>
             </w:r>
           </w:p>
           <w:p>
@@ -10594,7 +11456,7 @@
               <w:ind w:left="708"/>
             </w:pPr>
             <w:r>
-              <w:t>"leer" {</w:t>
+              <w:t>{real} {</w:t>
             </w:r>
           </w:p>
           <w:p>
@@ -10618,7 +11480,7 @@
             </w:r>
             <w:proofErr w:type="spellEnd"/>
             <w:r>
-              <w:t>(ENTRADA);</w:t>
+              <w:t>(CONST_FLOTANTE);</w:t>
             </w:r>
           </w:p>
           <w:p>
@@ -10639,7 +11501,7 @@
               <w:ind w:left="708"/>
             </w:pPr>
             <w:r>
-              <w:t>"escribir" {</w:t>
+              <w:t>\'[^\']\' {</w:t>
             </w:r>
           </w:p>
           <w:p>
@@ -10663,7 +11525,7 @@
             </w:r>
             <w:proofErr w:type="spellEnd"/>
             <w:r>
-              <w:t>(SALIDA);</w:t>
+              <w:t>(CONST_CARACTER);</w:t>
             </w:r>
           </w:p>
           <w:p>
@@ -10694,7 +11556,7 @@
               <w:ind w:left="708"/>
             </w:pPr>
             <w:r>
-              <w:t>"+" {</w:t>
+              <w:t>[ \t] {</w:t>
             </w:r>
           </w:p>
           <w:p>
@@ -10710,22 +11572,6 @@
               <w:ind w:left="708"/>
             </w:pPr>
             <w:r>
-              <w:t xml:space="preserve">    </w:t>
-            </w:r>
-            <w:proofErr w:type="spellStart"/>
-            <w:r>
-              <w:t>return</w:t>
-            </w:r>
-            <w:proofErr w:type="spellEnd"/>
-            <w:r>
-              <w:t>(SIGNO);</w:t>
-            </w:r>
-          </w:p>
-          <w:p>
-            <w:pPr>
-              <w:ind w:left="708"/>
-            </w:pPr>
-            <w:r>
               <w:t>}</w:t>
             </w:r>
           </w:p>
@@ -10739,7 +11585,7 @@
               <w:ind w:left="708"/>
             </w:pPr>
             <w:r>
-              <w:t>"-" {</w:t>
+              <w:t>[\n\r] {</w:t>
             </w:r>
           </w:p>
           <w:p>
@@ -10755,22 +11601,6 @@
               <w:ind w:left="708"/>
             </w:pPr>
             <w:r>
-              <w:t xml:space="preserve">    </w:t>
-            </w:r>
-            <w:proofErr w:type="spellStart"/>
-            <w:r>
-              <w:t>return</w:t>
-            </w:r>
-            <w:proofErr w:type="spellEnd"/>
-            <w:r>
-              <w:t>(SIGNO);</w:t>
-            </w:r>
-          </w:p>
-          <w:p>
-            <w:pPr>
-              <w:ind w:left="708"/>
-            </w:pPr>
-            <w:r>
               <w:t>}</w:t>
             </w:r>
           </w:p>
@@ -10784,906 +11614,6 @@
               <w:ind w:left="708"/>
             </w:pPr>
             <w:r>
-              <w:t>"&amp;" {</w:t>
-            </w:r>
-          </w:p>
-          <w:p>
-            <w:pPr>
-              <w:ind w:left="708"/>
-            </w:pPr>
-            <w:r>
-              <w:t xml:space="preserve">    ECHO;</w:t>
-            </w:r>
-          </w:p>
-          <w:p>
-            <w:pPr>
-              <w:ind w:left="708"/>
-            </w:pPr>
-            <w:r>
-              <w:t xml:space="preserve">    </w:t>
-            </w:r>
-            <w:proofErr w:type="spellStart"/>
-            <w:r>
-              <w:t>return</w:t>
-            </w:r>
-            <w:proofErr w:type="spellEnd"/>
-            <w:r>
-              <w:t>(OP_UNARIO);</w:t>
-            </w:r>
-          </w:p>
-          <w:p>
-            <w:pPr>
-              <w:ind w:left="708"/>
-            </w:pPr>
-            <w:r>
-              <w:t>}</w:t>
-            </w:r>
-          </w:p>
-          <w:p>
-            <w:pPr>
-              <w:ind w:left="708"/>
-            </w:pPr>
-          </w:p>
-          <w:p>
-            <w:pPr>
-              <w:ind w:left="708"/>
-            </w:pPr>
-            <w:r>
-              <w:t>"~" {</w:t>
-            </w:r>
-          </w:p>
-          <w:p>
-            <w:pPr>
-              <w:ind w:left="708"/>
-            </w:pPr>
-            <w:r>
-              <w:t xml:space="preserve">    ECHO;</w:t>
-            </w:r>
-          </w:p>
-          <w:p>
-            <w:pPr>
-              <w:ind w:left="708"/>
-            </w:pPr>
-            <w:r>
-              <w:t xml:space="preserve">    </w:t>
-            </w:r>
-            <w:proofErr w:type="spellStart"/>
-            <w:r>
-              <w:t>return</w:t>
-            </w:r>
-            <w:proofErr w:type="spellEnd"/>
-            <w:r>
-              <w:t>(OP_UNARIO);</w:t>
-            </w:r>
-          </w:p>
-          <w:p>
-            <w:pPr>
-              <w:ind w:left="708"/>
-            </w:pPr>
-            <w:r>
-              <w:t>}</w:t>
-            </w:r>
-          </w:p>
-          <w:p>
-            <w:pPr>
-              <w:ind w:left="708"/>
-            </w:pPr>
-          </w:p>
-          <w:p>
-            <w:pPr>
-              <w:ind w:left="708"/>
-            </w:pPr>
-            <w:r>
-              <w:t>"!" {</w:t>
-            </w:r>
-          </w:p>
-          <w:p>
-            <w:pPr>
-              <w:ind w:left="708"/>
-            </w:pPr>
-            <w:r>
-              <w:t xml:space="preserve">    ECHO;</w:t>
-            </w:r>
-          </w:p>
-          <w:p>
-            <w:pPr>
-              <w:ind w:left="708"/>
-            </w:pPr>
-            <w:r>
-              <w:t xml:space="preserve">    </w:t>
-            </w:r>
-            <w:proofErr w:type="spellStart"/>
-            <w:r>
-              <w:t>return</w:t>
-            </w:r>
-            <w:proofErr w:type="spellEnd"/>
-            <w:r>
-              <w:t>(OP_UNARIO);</w:t>
-            </w:r>
-          </w:p>
-          <w:p>
-            <w:pPr>
-              <w:ind w:left="708"/>
-            </w:pPr>
-            <w:r>
-              <w:t>}</w:t>
-            </w:r>
-          </w:p>
-          <w:p>
-            <w:pPr>
-              <w:ind w:left="708"/>
-            </w:pPr>
-          </w:p>
-          <w:p>
-            <w:pPr>
-              <w:ind w:left="708"/>
-            </w:pPr>
-            <w:r>
-              <w:t>"*" {</w:t>
-            </w:r>
-          </w:p>
-          <w:p>
-            <w:pPr>
-              <w:ind w:left="708"/>
-            </w:pPr>
-            <w:r>
-              <w:t xml:space="preserve">    ECHO;</w:t>
-            </w:r>
-          </w:p>
-          <w:p>
-            <w:pPr>
-              <w:ind w:left="708"/>
-            </w:pPr>
-            <w:r>
-              <w:t xml:space="preserve">    </w:t>
-            </w:r>
-            <w:proofErr w:type="spellStart"/>
-            <w:r>
-              <w:t>return</w:t>
-            </w:r>
-            <w:proofErr w:type="spellEnd"/>
-            <w:r>
-              <w:t>(OP_BINARIO);</w:t>
-            </w:r>
-          </w:p>
-          <w:p>
-            <w:pPr>
-              <w:ind w:left="708"/>
-            </w:pPr>
-            <w:r>
-              <w:t>}</w:t>
-            </w:r>
-          </w:p>
-          <w:p/>
-          <w:p>
-            <w:pPr>
-              <w:ind w:left="708"/>
-            </w:pPr>
-            <w:r>
-              <w:t>"/" {</w:t>
-            </w:r>
-          </w:p>
-          <w:p>
-            <w:pPr>
-              <w:ind w:left="708"/>
-            </w:pPr>
-            <w:r>
-              <w:t xml:space="preserve">    ECHO;</w:t>
-            </w:r>
-          </w:p>
-          <w:p>
-            <w:pPr>
-              <w:ind w:left="708"/>
-            </w:pPr>
-            <w:r>
-              <w:t xml:space="preserve">    </w:t>
-            </w:r>
-            <w:proofErr w:type="spellStart"/>
-            <w:r>
-              <w:t>return</w:t>
-            </w:r>
-            <w:proofErr w:type="spellEnd"/>
-            <w:r>
-              <w:t>(OP_BINARIO);</w:t>
-            </w:r>
-          </w:p>
-          <w:p>
-            <w:pPr>
-              <w:ind w:left="708"/>
-            </w:pPr>
-            <w:r>
-              <w:t>}</w:t>
-            </w:r>
-          </w:p>
-          <w:p>
-            <w:pPr>
-              <w:ind w:left="708"/>
-            </w:pPr>
-          </w:p>
-          <w:p>
-            <w:pPr>
-              <w:ind w:left="708"/>
-            </w:pPr>
-            <w:r>
-              <w:t>"==" {</w:t>
-            </w:r>
-          </w:p>
-          <w:p>
-            <w:pPr>
-              <w:ind w:left="708"/>
-            </w:pPr>
-            <w:r>
-              <w:t xml:space="preserve">    ECHO;</w:t>
-            </w:r>
-          </w:p>
-          <w:p>
-            <w:pPr>
-              <w:ind w:left="708"/>
-            </w:pPr>
-            <w:r>
-              <w:t xml:space="preserve">    </w:t>
-            </w:r>
-            <w:proofErr w:type="spellStart"/>
-            <w:r>
-              <w:t>return</w:t>
-            </w:r>
-            <w:proofErr w:type="spellEnd"/>
-            <w:r>
-              <w:t>(OP_BINARIO);</w:t>
-            </w:r>
-          </w:p>
-          <w:p>
-            <w:pPr>
-              <w:ind w:left="708"/>
-            </w:pPr>
-            <w:r>
-              <w:t>}</w:t>
-            </w:r>
-          </w:p>
-          <w:p>
-            <w:pPr>
-              <w:ind w:left="708"/>
-            </w:pPr>
-          </w:p>
-          <w:p>
-            <w:pPr>
-              <w:ind w:left="708"/>
-            </w:pPr>
-            <w:r>
-              <w:t>"!=" {</w:t>
-            </w:r>
-          </w:p>
-          <w:p>
-            <w:pPr>
-              <w:ind w:left="708"/>
-            </w:pPr>
-            <w:r>
-              <w:t xml:space="preserve">    ECHO;</w:t>
-            </w:r>
-          </w:p>
-          <w:p>
-            <w:pPr>
-              <w:ind w:left="708"/>
-            </w:pPr>
-            <w:r>
-              <w:t xml:space="preserve">    </w:t>
-            </w:r>
-            <w:proofErr w:type="spellStart"/>
-            <w:r>
-              <w:t>return</w:t>
-            </w:r>
-            <w:proofErr w:type="spellEnd"/>
-            <w:r>
-              <w:t>(OP_BINARIO);</w:t>
-            </w:r>
-          </w:p>
-          <w:p>
-            <w:pPr>
-              <w:ind w:left="708"/>
-            </w:pPr>
-            <w:r>
-              <w:t>}</w:t>
-            </w:r>
-          </w:p>
-          <w:p>
-            <w:pPr>
-              <w:ind w:left="708"/>
-            </w:pPr>
-          </w:p>
-          <w:p>
-            <w:pPr>
-              <w:ind w:left="708"/>
-            </w:pPr>
-            <w:r>
-              <w:t>"&lt;=" {</w:t>
-            </w:r>
-          </w:p>
-          <w:p>
-            <w:pPr>
-              <w:ind w:left="708"/>
-            </w:pPr>
-            <w:r>
-              <w:t xml:space="preserve">    ECHO;</w:t>
-            </w:r>
-          </w:p>
-          <w:p>
-            <w:pPr>
-              <w:ind w:left="708"/>
-            </w:pPr>
-            <w:r>
-              <w:t xml:space="preserve">    </w:t>
-            </w:r>
-            <w:proofErr w:type="spellStart"/>
-            <w:r>
-              <w:t>return</w:t>
-            </w:r>
-            <w:proofErr w:type="spellEnd"/>
-            <w:r>
-              <w:t>(OP_BINARIO);</w:t>
-            </w:r>
-          </w:p>
-          <w:p>
-            <w:pPr>
-              <w:ind w:left="708"/>
-            </w:pPr>
-            <w:r>
-              <w:t>}</w:t>
-            </w:r>
-          </w:p>
-          <w:p>
-            <w:pPr>
-              <w:ind w:left="708"/>
-            </w:pPr>
-          </w:p>
-          <w:p>
-            <w:pPr>
-              <w:ind w:left="708"/>
-            </w:pPr>
-          </w:p>
-          <w:p>
-            <w:pPr>
-              <w:ind w:left="708"/>
-            </w:pPr>
-          </w:p>
-          <w:p>
-            <w:pPr>
-              <w:ind w:left="708"/>
-            </w:pPr>
-            <w:r>
-              <w:t>"&gt;=" {</w:t>
-            </w:r>
-          </w:p>
-          <w:p>
-            <w:pPr>
-              <w:ind w:left="708"/>
-            </w:pPr>
-            <w:r>
-              <w:t xml:space="preserve">    ECHO;</w:t>
-            </w:r>
-          </w:p>
-          <w:p>
-            <w:pPr>
-              <w:ind w:left="708"/>
-            </w:pPr>
-            <w:r>
-              <w:t xml:space="preserve">    </w:t>
-            </w:r>
-            <w:proofErr w:type="spellStart"/>
-            <w:r>
-              <w:t>return</w:t>
-            </w:r>
-            <w:proofErr w:type="spellEnd"/>
-            <w:r>
-              <w:t>(OP_BINARIO);</w:t>
-            </w:r>
-          </w:p>
-          <w:p>
-            <w:pPr>
-              <w:ind w:left="708"/>
-            </w:pPr>
-            <w:r>
-              <w:t>}</w:t>
-            </w:r>
-          </w:p>
-          <w:p>
-            <w:pPr>
-              <w:ind w:left="708"/>
-            </w:pPr>
-          </w:p>
-          <w:p>
-            <w:pPr>
-              <w:ind w:left="708"/>
-            </w:pPr>
-            <w:r>
-              <w:t>"&lt;&gt;" {</w:t>
-            </w:r>
-          </w:p>
-          <w:p>
-            <w:pPr>
-              <w:ind w:left="708"/>
-            </w:pPr>
-            <w:r>
-              <w:t xml:space="preserve">    ECHO;</w:t>
-            </w:r>
-          </w:p>
-          <w:p>
-            <w:pPr>
-              <w:ind w:left="708"/>
-              <w:rPr>
-                <w:lang w:val="en-GB"/>
-              </w:rPr>
-            </w:pPr>
-            <w:r>
-              <w:t xml:space="preserve">    </w:t>
-            </w:r>
-            <w:r>
-              <w:rPr>
-                <w:lang w:val="en-GB"/>
-              </w:rPr>
-              <w:t>return(OP_BINARIO);</w:t>
-            </w:r>
-          </w:p>
-          <w:p>
-            <w:pPr>
-              <w:ind w:left="708"/>
-              <w:rPr>
-                <w:lang w:val="en-GB"/>
-              </w:rPr>
-            </w:pPr>
-            <w:r>
-              <w:rPr>
-                <w:lang w:val="en-GB"/>
-              </w:rPr>
-              <w:t>}</w:t>
-            </w:r>
-          </w:p>
-          <w:p>
-            <w:pPr>
-              <w:ind w:left="708"/>
-              <w:rPr>
-                <w:lang w:val="en-GB"/>
-              </w:rPr>
-            </w:pPr>
-          </w:p>
-          <w:p>
-            <w:pPr>
-              <w:ind w:left="708"/>
-              <w:rPr>
-                <w:lang w:val="en-GB"/>
-              </w:rPr>
-            </w:pPr>
-            <w:r>
-              <w:rPr>
-                <w:lang w:val="en-GB"/>
-              </w:rPr>
-              <w:t>"&amp;&amp;" {</w:t>
-            </w:r>
-          </w:p>
-          <w:p>
-            <w:pPr>
-              <w:ind w:left="708"/>
-              <w:rPr>
-                <w:lang w:val="en-GB"/>
-              </w:rPr>
-            </w:pPr>
-            <w:r>
-              <w:rPr>
-                <w:lang w:val="en-GB"/>
-              </w:rPr>
-              <w:t xml:space="preserve">    ECHO;</w:t>
-            </w:r>
-          </w:p>
-          <w:p>
-            <w:pPr>
-              <w:ind w:left="708"/>
-              <w:rPr>
-                <w:lang w:val="en-GB"/>
-              </w:rPr>
-            </w:pPr>
-            <w:r>
-              <w:rPr>
-                <w:lang w:val="en-GB"/>
-              </w:rPr>
-              <w:t xml:space="preserve">    return(OP_BINARIO);</w:t>
-            </w:r>
-          </w:p>
-          <w:p>
-            <w:pPr>
-              <w:ind w:left="708"/>
-            </w:pPr>
-            <w:r>
-              <w:t>}</w:t>
-            </w:r>
-          </w:p>
-          <w:p>
-            <w:pPr>
-              <w:ind w:left="708"/>
-            </w:pPr>
-          </w:p>
-          <w:p>
-            <w:pPr>
-              <w:ind w:left="708"/>
-            </w:pPr>
-            <w:r>
-              <w:t>"||" {</w:t>
-            </w:r>
-          </w:p>
-          <w:p>
-            <w:pPr>
-              <w:ind w:left="708"/>
-            </w:pPr>
-            <w:r>
-              <w:t xml:space="preserve">    ECHO;</w:t>
-            </w:r>
-          </w:p>
-          <w:p>
-            <w:pPr>
-              <w:ind w:left="708"/>
-            </w:pPr>
-            <w:r>
-              <w:t xml:space="preserve">    </w:t>
-            </w:r>
-            <w:proofErr w:type="spellStart"/>
-            <w:r>
-              <w:t>return</w:t>
-            </w:r>
-            <w:proofErr w:type="spellEnd"/>
-            <w:r>
-              <w:t>(OP_BINARIO);</w:t>
-            </w:r>
-          </w:p>
-          <w:p>
-            <w:pPr>
-              <w:ind w:left="708"/>
-            </w:pPr>
-            <w:r>
-              <w:t>}</w:t>
-            </w:r>
-          </w:p>
-          <w:p>
-            <w:pPr>
-              <w:ind w:left="708"/>
-            </w:pPr>
-          </w:p>
-          <w:p>
-            <w:pPr>
-              <w:ind w:left="708"/>
-            </w:pPr>
-            <w:r>
-              <w:t>"verdadero" {</w:t>
-            </w:r>
-          </w:p>
-          <w:p>
-            <w:pPr>
-              <w:ind w:left="708"/>
-            </w:pPr>
-            <w:r>
-              <w:t xml:space="preserve">    ECHO;</w:t>
-            </w:r>
-          </w:p>
-          <w:p>
-            <w:pPr>
-              <w:ind w:left="708"/>
-            </w:pPr>
-            <w:r>
-              <w:t xml:space="preserve">    </w:t>
-            </w:r>
-            <w:proofErr w:type="spellStart"/>
-            <w:r>
-              <w:t>return</w:t>
-            </w:r>
-            <w:proofErr w:type="spellEnd"/>
-            <w:r>
-              <w:t>(CONST_LOGICA);</w:t>
-            </w:r>
-          </w:p>
-          <w:p>
-            <w:pPr>
-              <w:ind w:left="708"/>
-            </w:pPr>
-            <w:r>
-              <w:t>}</w:t>
-            </w:r>
-          </w:p>
-          <w:p>
-            <w:pPr>
-              <w:ind w:left="708"/>
-            </w:pPr>
-          </w:p>
-          <w:p>
-            <w:pPr>
-              <w:ind w:left="708"/>
-            </w:pPr>
-            <w:r>
-              <w:t>"falso" {</w:t>
-            </w:r>
-          </w:p>
-          <w:p>
-            <w:pPr>
-              <w:ind w:left="708"/>
-            </w:pPr>
-            <w:r>
-              <w:t xml:space="preserve">    ECHO;</w:t>
-            </w:r>
-          </w:p>
-          <w:p>
-            <w:pPr>
-              <w:ind w:left="708"/>
-            </w:pPr>
-            <w:r>
-              <w:t xml:space="preserve">    </w:t>
-            </w:r>
-            <w:proofErr w:type="spellStart"/>
-            <w:r>
-              <w:t>return</w:t>
-            </w:r>
-            <w:proofErr w:type="spellEnd"/>
-            <w:r>
-              <w:t>(CONST_LOGICA);</w:t>
-            </w:r>
-          </w:p>
-          <w:p>
-            <w:pPr>
-              <w:ind w:left="708"/>
-            </w:pPr>
-            <w:r>
-              <w:t>}</w:t>
-            </w:r>
-          </w:p>
-          <w:p/>
-          <w:p>
-            <w:pPr>
-              <w:ind w:left="708"/>
-            </w:pPr>
-            <w:r>
-              <w:t>\"[^\"]+\" {</w:t>
-            </w:r>
-          </w:p>
-          <w:p>
-            <w:pPr>
-              <w:ind w:left="708"/>
-            </w:pPr>
-            <w:r>
-              <w:t xml:space="preserve">    ECHO;</w:t>
-            </w:r>
-          </w:p>
-          <w:p>
-            <w:pPr>
-              <w:ind w:left="708"/>
-            </w:pPr>
-            <w:r>
-              <w:t xml:space="preserve">    </w:t>
-            </w:r>
-            <w:proofErr w:type="spellStart"/>
-            <w:r>
-              <w:t>return</w:t>
-            </w:r>
-            <w:proofErr w:type="spellEnd"/>
-            <w:r>
-              <w:t>(CADENA);</w:t>
-            </w:r>
-          </w:p>
-          <w:p>
-            <w:pPr>
-              <w:ind w:left="708"/>
-            </w:pPr>
-            <w:r>
-              <w:t>}</w:t>
-            </w:r>
-          </w:p>
-          <w:p>
-            <w:pPr>
-              <w:ind w:left="708"/>
-            </w:pPr>
-          </w:p>
-          <w:p>
-            <w:pPr>
-              <w:ind w:left="708"/>
-            </w:pPr>
-            <w:r>
-              <w:t>{entero} {</w:t>
-            </w:r>
-          </w:p>
-          <w:p>
-            <w:pPr>
-              <w:ind w:left="708"/>
-            </w:pPr>
-            <w:r>
-              <w:t xml:space="preserve">    ECHO;</w:t>
-            </w:r>
-          </w:p>
-          <w:p>
-            <w:pPr>
-              <w:ind w:left="708"/>
-            </w:pPr>
-            <w:r>
-              <w:t xml:space="preserve">    </w:t>
-            </w:r>
-            <w:proofErr w:type="spellStart"/>
-            <w:r>
-              <w:t>return</w:t>
-            </w:r>
-            <w:proofErr w:type="spellEnd"/>
-            <w:r>
-              <w:t>(CONST_ENTERO);</w:t>
-            </w:r>
-          </w:p>
-          <w:p>
-            <w:pPr>
-              <w:ind w:left="708"/>
-            </w:pPr>
-            <w:r>
-              <w:t>}</w:t>
-            </w:r>
-          </w:p>
-          <w:p>
-            <w:pPr>
-              <w:ind w:left="708"/>
-            </w:pPr>
-          </w:p>
-          <w:p>
-            <w:pPr>
-              <w:ind w:left="708"/>
-            </w:pPr>
-            <w:r>
-              <w:t>{real} {</w:t>
-            </w:r>
-          </w:p>
-          <w:p>
-            <w:pPr>
-              <w:ind w:left="708"/>
-            </w:pPr>
-            <w:r>
-              <w:t xml:space="preserve">    ECHO;</w:t>
-            </w:r>
-          </w:p>
-          <w:p>
-            <w:pPr>
-              <w:ind w:left="708"/>
-            </w:pPr>
-            <w:r>
-              <w:t xml:space="preserve">    </w:t>
-            </w:r>
-            <w:proofErr w:type="spellStart"/>
-            <w:r>
-              <w:t>return</w:t>
-            </w:r>
-            <w:proofErr w:type="spellEnd"/>
-            <w:r>
-              <w:t>(CONST_FLOTANTE);</w:t>
-            </w:r>
-          </w:p>
-          <w:p>
-            <w:pPr>
-              <w:ind w:left="708"/>
-            </w:pPr>
-            <w:r>
-              <w:t>}</w:t>
-            </w:r>
-          </w:p>
-          <w:p>
-            <w:pPr>
-              <w:ind w:left="708"/>
-            </w:pPr>
-          </w:p>
-          <w:p>
-            <w:pPr>
-              <w:ind w:left="708"/>
-            </w:pPr>
-            <w:r>
-              <w:t>\'[^\']\' {</w:t>
-            </w:r>
-          </w:p>
-          <w:p>
-            <w:pPr>
-              <w:ind w:left="708"/>
-            </w:pPr>
-            <w:r>
-              <w:t xml:space="preserve">    ECHO;</w:t>
-            </w:r>
-          </w:p>
-          <w:p>
-            <w:pPr>
-              <w:ind w:left="708"/>
-            </w:pPr>
-            <w:r>
-              <w:t xml:space="preserve">    </w:t>
-            </w:r>
-            <w:proofErr w:type="spellStart"/>
-            <w:r>
-              <w:t>return</w:t>
-            </w:r>
-            <w:proofErr w:type="spellEnd"/>
-            <w:r>
-              <w:t>(CONST_CARACTER);</w:t>
-            </w:r>
-          </w:p>
-          <w:p>
-            <w:pPr>
-              <w:ind w:left="708"/>
-            </w:pPr>
-            <w:r>
-              <w:t>}</w:t>
-            </w:r>
-          </w:p>
-          <w:p>
-            <w:pPr>
-              <w:ind w:left="708"/>
-            </w:pPr>
-          </w:p>
-          <w:p>
-            <w:pPr>
-              <w:ind w:left="708"/>
-            </w:pPr>
-          </w:p>
-          <w:p>
-            <w:pPr>
-              <w:ind w:left="708"/>
-            </w:pPr>
-          </w:p>
-          <w:p>
-            <w:pPr>
-              <w:ind w:left="708"/>
-            </w:pPr>
-            <w:r>
-              <w:t>[ \t] {</w:t>
-            </w:r>
-          </w:p>
-          <w:p>
-            <w:pPr>
-              <w:ind w:left="708"/>
-            </w:pPr>
-            <w:r>
-              <w:t xml:space="preserve">    ECHO;</w:t>
-            </w:r>
-          </w:p>
-          <w:p>
-            <w:pPr>
-              <w:ind w:left="708"/>
-            </w:pPr>
-            <w:r>
-              <w:t>}</w:t>
-            </w:r>
-          </w:p>
-          <w:p>
-            <w:pPr>
-              <w:ind w:left="708"/>
-            </w:pPr>
-          </w:p>
-          <w:p>
-            <w:pPr>
-              <w:ind w:left="708"/>
-            </w:pPr>
-            <w:r>
-              <w:t>[\n\r] {</w:t>
-            </w:r>
-          </w:p>
-          <w:p>
-            <w:pPr>
-              <w:ind w:left="708"/>
-            </w:pPr>
-            <w:r>
-              <w:t xml:space="preserve">    ECHO;</w:t>
-            </w:r>
-          </w:p>
-          <w:p>
-            <w:pPr>
-              <w:ind w:left="708"/>
-            </w:pPr>
-            <w:r>
-              <w:t>}</w:t>
-            </w:r>
-          </w:p>
-          <w:p>
-            <w:pPr>
-              <w:ind w:left="708"/>
-            </w:pPr>
-          </w:p>
-          <w:p>
-            <w:pPr>
-              <w:ind w:left="708"/>
-            </w:pPr>
-            <w:r>
               <w:t>({letra}|</w:t>
             </w:r>
             <w:proofErr w:type="gramStart"/>
@@ -11700,6 +11630,7 @@
               <w:ind w:left="708"/>
             </w:pPr>
             <w:r>
+              <w:lastRenderedPageBreak/>
               <w:t xml:space="preserve">    ECHO;</w:t>
             </w:r>
           </w:p>
@@ -12295,6 +12226,7 @@
           <w:p/>
           <w:p>
             <w:r>
+              <w:lastRenderedPageBreak/>
               <w:tab/>
             </w:r>
             <w:proofErr w:type="spellStart"/>
@@ -12346,7 +12278,6 @@
     <w:p/>
     <w:p>
       <w:r>
-        <w:lastRenderedPageBreak/>
         <w:t>Prueba de la práctica</w:t>
       </w:r>
     </w:p>
@@ -14206,7 +14137,7 @@
           <w:rPr>
             <w:noProof/>
           </w:rPr>
-          <w:t>18</w:t>
+          <w:t>13</w:t>
         </w:r>
         <w:r>
           <w:fldChar w:fldCharType="end"/>

</xml_diff>

<commit_message>
Cambios hechos en clase
</commit_message>
<xml_diff>
--- a/Práctica 3/Práctica 3.docx
+++ b/Práctica 3/Práctica 3.docx
@@ -539,10 +539,10 @@
         <w:tblStyle w:val="Tablaconcuadrcula"/>
         <w:tblW w:w="7774" w:type="dxa"/>
         <w:jc w:val="left"/>
-        <w:tblInd w:w="720" w:type="dxa"/>
+        <w:tblInd w:w="715" w:type="dxa"/>
         <w:tblCellMar>
           <w:top w:w="0" w:type="dxa"/>
-          <w:left w:w="108" w:type="dxa"/>
+          <w:left w:w="103" w:type="dxa"/>
           <w:bottom w:w="0" w:type="dxa"/>
           <w:right w:w="108" w:type="dxa"/>
         </w:tblCellMar>
@@ -559,7 +559,7 @@
             <w:tcBorders/>
             <w:shd w:fill="auto" w:val="clear"/>
             <w:tcMar>
-              <w:left w:w="108" w:type="dxa"/>
+              <w:left w:w="103" w:type="dxa"/>
             </w:tcMar>
           </w:tcPr>
           <w:p>
@@ -1184,7 +1184,15 @@
               <w:rPr/>
               <w:tab/>
               <w:tab/>
-              <w:t>|  ( &lt;expresion&gt; ) &lt;sentencia&gt; si_no &lt;sentencia&gt;</w:t>
+              <w:t xml:space="preserve">|  </w:t>
+            </w:r>
+            <w:r>
+              <w:rPr/>
+              <w:t xml:space="preserve">si </w:t>
+            </w:r>
+            <w:r>
+              <w:rPr/>
+              <w:t>( &lt;expresion&gt; ) &lt;sentencia&gt; si_no &lt;sentencia&gt;</w:t>
             </w:r>
           </w:p>
           <w:p>
@@ -1403,6 +1411,22 @@
             <w:r>
               <w:rPr/>
               <w:t>| &lt;funcion&gt;</w:t>
+            </w:r>
+          </w:p>
+          <w:p>
+            <w:pPr>
+              <w:pStyle w:val="ListParagraph"/>
+              <w:spacing w:lineRule="auto" w:line="240" w:before="0" w:after="0"/>
+              <w:contextualSpacing/>
+              <w:rPr/>
+            </w:pPr>
+            <w:r>
+              <w:rPr/>
+              <w:t xml:space="preserve">                </w:t>
+            </w:r>
+            <w:r>
+              <w:rPr/>
+              <w:t>| &lt;identificador&gt;</w:t>
             </w:r>
           </w:p>
           <w:p>
@@ -2372,34 +2396,6 @@
             </w:pPr>
             <w:r>
               <w:rPr/>
-            </w:r>
-          </w:p>
-          <w:p>
-            <w:pPr>
-              <w:pStyle w:val="ListParagraph"/>
-              <w:spacing w:lineRule="auto" w:line="240" w:before="0" w:after="0"/>
-              <w:contextualSpacing/>
-              <w:rPr/>
-            </w:pPr>
-            <w:r>
-              <w:rPr/>
-              <w:t>&lt;vector&gt; ::= &lt;tipo_basico&gt; &lt;identificador&gt; [ &lt;const_entero_sin_signo&gt; ] ;</w:t>
-            </w:r>
-          </w:p>
-          <w:p>
-            <w:pPr>
-              <w:pStyle w:val="ListParagraph"/>
-              <w:spacing w:lineRule="auto" w:line="240" w:before="0" w:after="0"/>
-              <w:contextualSpacing/>
-              <w:rPr/>
-            </w:pPr>
-            <w:r>
-              <w:rPr/>
-              <w:tab/>
-              <w:tab/>
-              <w:tab/>
-              <w:tab/>
-              <w:t>| &lt;tipo_basico&gt; &lt;identificador&gt; [ &lt;const_entero_sin_signo&gt; , &lt;const_entero_sin_signo&gt; ] ;</w:t>
             </w:r>
           </w:p>
           <w:p>
@@ -3398,7 +3394,7 @@
         <w:tblInd w:w="0" w:type="dxa"/>
         <w:tblCellMar>
           <w:top w:w="0" w:type="dxa"/>
-          <w:left w:w="108" w:type="dxa"/>
+          <w:left w:w="103" w:type="dxa"/>
           <w:bottom w:w="0" w:type="dxa"/>
           <w:right w:w="108" w:type="dxa"/>
         </w:tblCellMar>
@@ -3419,7 +3415,7 @@
             <w:tcBorders/>
             <w:shd w:fill="auto" w:val="clear"/>
             <w:tcMar>
-              <w:left w:w="108" w:type="dxa"/>
+              <w:left w:w="103" w:type="dxa"/>
             </w:tcMar>
           </w:tcPr>
           <w:p>
@@ -3440,7 +3436,7 @@
             <w:tcBorders/>
             <w:shd w:fill="auto" w:val="clear"/>
             <w:tcMar>
-              <w:left w:w="108" w:type="dxa"/>
+              <w:left w:w="103" w:type="dxa"/>
             </w:tcMar>
           </w:tcPr>
           <w:p>
@@ -3463,7 +3459,7 @@
             <w:tcBorders/>
             <w:shd w:fill="auto" w:val="clear"/>
             <w:tcMar>
-              <w:left w:w="108" w:type="dxa"/>
+              <w:left w:w="103" w:type="dxa"/>
             </w:tcMar>
           </w:tcPr>
           <w:p>
@@ -3486,7 +3482,7 @@
             <w:tcBorders/>
             <w:shd w:fill="auto" w:val="clear"/>
             <w:tcMar>
-              <w:left w:w="108" w:type="dxa"/>
+              <w:left w:w="103" w:type="dxa"/>
             </w:tcMar>
           </w:tcPr>
           <w:p>
@@ -3509,7 +3505,7 @@
             <w:tcBorders/>
             <w:shd w:fill="auto" w:val="clear"/>
             <w:tcMar>
-              <w:left w:w="108" w:type="dxa"/>
+              <w:left w:w="103" w:type="dxa"/>
             </w:tcMar>
           </w:tcPr>
           <w:p>
@@ -3535,7 +3531,7 @@
             <w:tcBorders/>
             <w:shd w:fill="auto" w:val="clear"/>
             <w:tcMar>
-              <w:left w:w="108" w:type="dxa"/>
+              <w:left w:w="103" w:type="dxa"/>
             </w:tcMar>
           </w:tcPr>
           <w:p>
@@ -3558,7 +3554,7 @@
             <w:tcBorders/>
             <w:shd w:fill="auto" w:val="clear"/>
             <w:tcMar>
-              <w:left w:w="108" w:type="dxa"/>
+              <w:left w:w="103" w:type="dxa"/>
             </w:tcMar>
           </w:tcPr>
           <w:p>
@@ -3581,7 +3577,7 @@
             <w:tcBorders/>
             <w:shd w:fill="auto" w:val="clear"/>
             <w:tcMar>
-              <w:left w:w="108" w:type="dxa"/>
+              <w:left w:w="103" w:type="dxa"/>
             </w:tcMar>
           </w:tcPr>
           <w:p>
@@ -3604,7 +3600,7 @@
             <w:tcBorders/>
             <w:shd w:fill="auto" w:val="clear"/>
             <w:tcMar>
-              <w:left w:w="108" w:type="dxa"/>
+              <w:left w:w="103" w:type="dxa"/>
             </w:tcMar>
           </w:tcPr>
           <w:p>
@@ -3627,7 +3623,7 @@
             <w:tcBorders/>
             <w:shd w:fill="auto" w:val="clear"/>
             <w:tcMar>
-              <w:left w:w="108" w:type="dxa"/>
+              <w:left w:w="103" w:type="dxa"/>
             </w:tcMar>
           </w:tcPr>
           <w:p>
@@ -3653,7 +3649,7 @@
             <w:tcBorders/>
             <w:shd w:fill="auto" w:val="clear"/>
             <w:tcMar>
-              <w:left w:w="108" w:type="dxa"/>
+              <w:left w:w="103" w:type="dxa"/>
             </w:tcMar>
           </w:tcPr>
           <w:p>
@@ -3676,7 +3672,7 @@
             <w:tcBorders/>
             <w:shd w:fill="auto" w:val="clear"/>
             <w:tcMar>
-              <w:left w:w="108" w:type="dxa"/>
+              <w:left w:w="103" w:type="dxa"/>
             </w:tcMar>
           </w:tcPr>
           <w:p>
@@ -3699,7 +3695,7 @@
             <w:tcBorders/>
             <w:shd w:fill="auto" w:val="clear"/>
             <w:tcMar>
-              <w:left w:w="108" w:type="dxa"/>
+              <w:left w:w="103" w:type="dxa"/>
             </w:tcMar>
           </w:tcPr>
           <w:p>
@@ -3722,7 +3718,7 @@
             <w:tcBorders/>
             <w:shd w:fill="auto" w:val="clear"/>
             <w:tcMar>
-              <w:left w:w="108" w:type="dxa"/>
+              <w:left w:w="103" w:type="dxa"/>
             </w:tcMar>
           </w:tcPr>
           <w:p>
@@ -3745,7 +3741,7 @@
             <w:tcBorders/>
             <w:shd w:fill="auto" w:val="clear"/>
             <w:tcMar>
-              <w:left w:w="108" w:type="dxa"/>
+              <w:left w:w="103" w:type="dxa"/>
             </w:tcMar>
           </w:tcPr>
           <w:p>
@@ -3771,7 +3767,7 @@
             <w:tcBorders/>
             <w:shd w:fill="auto" w:val="clear"/>
             <w:tcMar>
-              <w:left w:w="108" w:type="dxa"/>
+              <w:left w:w="103" w:type="dxa"/>
             </w:tcMar>
           </w:tcPr>
           <w:p>
@@ -3794,7 +3790,7 @@
             <w:tcBorders/>
             <w:shd w:fill="auto" w:val="clear"/>
             <w:tcMar>
-              <w:left w:w="108" w:type="dxa"/>
+              <w:left w:w="103" w:type="dxa"/>
             </w:tcMar>
           </w:tcPr>
           <w:p>
@@ -3817,7 +3813,7 @@
             <w:tcBorders/>
             <w:shd w:fill="auto" w:val="clear"/>
             <w:tcMar>
-              <w:left w:w="108" w:type="dxa"/>
+              <w:left w:w="103" w:type="dxa"/>
             </w:tcMar>
           </w:tcPr>
           <w:p>
@@ -3840,7 +3836,7 @@
             <w:tcBorders/>
             <w:shd w:fill="auto" w:val="clear"/>
             <w:tcMar>
-              <w:left w:w="108" w:type="dxa"/>
+              <w:left w:w="103" w:type="dxa"/>
             </w:tcMar>
           </w:tcPr>
           <w:p>
@@ -3863,7 +3859,7 @@
             <w:tcBorders/>
             <w:shd w:fill="auto" w:val="clear"/>
             <w:tcMar>
-              <w:left w:w="108" w:type="dxa"/>
+              <w:left w:w="103" w:type="dxa"/>
             </w:tcMar>
           </w:tcPr>
           <w:p>
@@ -3889,7 +3885,7 @@
             <w:tcBorders/>
             <w:shd w:fill="auto" w:val="clear"/>
             <w:tcMar>
-              <w:left w:w="108" w:type="dxa"/>
+              <w:left w:w="103" w:type="dxa"/>
             </w:tcMar>
           </w:tcPr>
           <w:p>
@@ -3912,7 +3908,7 @@
             <w:tcBorders/>
             <w:shd w:fill="auto" w:val="clear"/>
             <w:tcMar>
-              <w:left w:w="108" w:type="dxa"/>
+              <w:left w:w="103" w:type="dxa"/>
             </w:tcMar>
           </w:tcPr>
           <w:p>
@@ -3935,7 +3931,7 @@
             <w:tcBorders/>
             <w:shd w:fill="auto" w:val="clear"/>
             <w:tcMar>
-              <w:left w:w="108" w:type="dxa"/>
+              <w:left w:w="103" w:type="dxa"/>
             </w:tcMar>
           </w:tcPr>
           <w:p>
@@ -3958,7 +3954,7 @@
             <w:tcBorders/>
             <w:shd w:fill="auto" w:val="clear"/>
             <w:tcMar>
-              <w:left w:w="108" w:type="dxa"/>
+              <w:left w:w="103" w:type="dxa"/>
             </w:tcMar>
           </w:tcPr>
           <w:p>
@@ -3981,7 +3977,7 @@
             <w:tcBorders/>
             <w:shd w:fill="auto" w:val="clear"/>
             <w:tcMar>
-              <w:left w:w="108" w:type="dxa"/>
+              <w:left w:w="103" w:type="dxa"/>
             </w:tcMar>
           </w:tcPr>
           <w:p>
@@ -4007,7 +4003,7 @@
             <w:tcBorders/>
             <w:shd w:fill="auto" w:val="clear"/>
             <w:tcMar>
-              <w:left w:w="108" w:type="dxa"/>
+              <w:left w:w="103" w:type="dxa"/>
             </w:tcMar>
           </w:tcPr>
           <w:p>
@@ -4030,7 +4026,7 @@
             <w:tcBorders/>
             <w:shd w:fill="auto" w:val="clear"/>
             <w:tcMar>
-              <w:left w:w="108" w:type="dxa"/>
+              <w:left w:w="103" w:type="dxa"/>
             </w:tcMar>
           </w:tcPr>
           <w:p>
@@ -4053,7 +4049,7 @@
             <w:tcBorders/>
             <w:shd w:fill="auto" w:val="clear"/>
             <w:tcMar>
-              <w:left w:w="108" w:type="dxa"/>
+              <w:left w:w="103" w:type="dxa"/>
             </w:tcMar>
           </w:tcPr>
           <w:p>
@@ -4076,7 +4072,7 @@
             <w:tcBorders/>
             <w:shd w:fill="auto" w:val="clear"/>
             <w:tcMar>
-              <w:left w:w="108" w:type="dxa"/>
+              <w:left w:w="103" w:type="dxa"/>
             </w:tcMar>
           </w:tcPr>
           <w:p>
@@ -4099,7 +4095,7 @@
             <w:tcBorders/>
             <w:shd w:fill="auto" w:val="clear"/>
             <w:tcMar>
-              <w:left w:w="108" w:type="dxa"/>
+              <w:left w:w="103" w:type="dxa"/>
             </w:tcMar>
           </w:tcPr>
           <w:p>
@@ -4124,7 +4120,7 @@
             <w:tcBorders/>
             <w:shd w:fill="auto" w:val="clear"/>
             <w:tcMar>
-              <w:left w:w="108" w:type="dxa"/>
+              <w:left w:w="103" w:type="dxa"/>
             </w:tcMar>
           </w:tcPr>
           <w:p>
@@ -4157,7 +4153,7 @@
             <w:tcBorders/>
             <w:shd w:fill="auto" w:val="clear"/>
             <w:tcMar>
-              <w:left w:w="108" w:type="dxa"/>
+              <w:left w:w="103" w:type="dxa"/>
             </w:tcMar>
           </w:tcPr>
           <w:p>
@@ -4180,7 +4176,7 @@
             <w:tcBorders/>
             <w:shd w:fill="auto" w:val="clear"/>
             <w:tcMar>
-              <w:left w:w="108" w:type="dxa"/>
+              <w:left w:w="103" w:type="dxa"/>
             </w:tcMar>
           </w:tcPr>
           <w:p>
@@ -4203,7 +4199,7 @@
             <w:tcBorders/>
             <w:shd w:fill="auto" w:val="clear"/>
             <w:tcMar>
-              <w:left w:w="108" w:type="dxa"/>
+              <w:left w:w="103" w:type="dxa"/>
             </w:tcMar>
           </w:tcPr>
           <w:p>
@@ -4226,7 +4222,7 @@
             <w:tcBorders/>
             <w:shd w:fill="auto" w:val="clear"/>
             <w:tcMar>
-              <w:left w:w="108" w:type="dxa"/>
+              <w:left w:w="103" w:type="dxa"/>
             </w:tcMar>
           </w:tcPr>
           <w:p>
@@ -4251,7 +4247,7 @@
             <w:tcBorders/>
             <w:shd w:fill="auto" w:val="clear"/>
             <w:tcMar>
-              <w:left w:w="108" w:type="dxa"/>
+              <w:left w:w="103" w:type="dxa"/>
             </w:tcMar>
           </w:tcPr>
           <w:p>
@@ -4284,7 +4280,7 @@
             <w:tcBorders/>
             <w:shd w:fill="auto" w:val="clear"/>
             <w:tcMar>
-              <w:left w:w="108" w:type="dxa"/>
+              <w:left w:w="103" w:type="dxa"/>
             </w:tcMar>
           </w:tcPr>
           <w:p>
@@ -4307,7 +4303,7 @@
             <w:tcBorders/>
             <w:shd w:fill="auto" w:val="clear"/>
             <w:tcMar>
-              <w:left w:w="108" w:type="dxa"/>
+              <w:left w:w="103" w:type="dxa"/>
             </w:tcMar>
           </w:tcPr>
           <w:p>
@@ -4330,7 +4326,7 @@
             <w:tcBorders/>
             <w:shd w:fill="auto" w:val="clear"/>
             <w:tcMar>
-              <w:left w:w="108" w:type="dxa"/>
+              <w:left w:w="103" w:type="dxa"/>
             </w:tcMar>
           </w:tcPr>
           <w:p>
@@ -4353,7 +4349,7 @@
             <w:tcBorders/>
             <w:shd w:fill="auto" w:val="clear"/>
             <w:tcMar>
-              <w:left w:w="108" w:type="dxa"/>
+              <w:left w:w="103" w:type="dxa"/>
             </w:tcMar>
           </w:tcPr>
           <w:p>
@@ -4378,7 +4374,7 @@
             <w:tcBorders/>
             <w:shd w:fill="auto" w:val="clear"/>
             <w:tcMar>
-              <w:left w:w="108" w:type="dxa"/>
+              <w:left w:w="103" w:type="dxa"/>
             </w:tcMar>
           </w:tcPr>
           <w:p>
@@ -4411,7 +4407,7 @@
             <w:tcBorders/>
             <w:shd w:fill="auto" w:val="clear"/>
             <w:tcMar>
-              <w:left w:w="108" w:type="dxa"/>
+              <w:left w:w="103" w:type="dxa"/>
             </w:tcMar>
           </w:tcPr>
           <w:p>
@@ -4434,7 +4430,7 @@
             <w:tcBorders/>
             <w:shd w:fill="auto" w:val="clear"/>
             <w:tcMar>
-              <w:left w:w="108" w:type="dxa"/>
+              <w:left w:w="103" w:type="dxa"/>
             </w:tcMar>
           </w:tcPr>
           <w:p>
@@ -4456,7 +4452,7 @@
             <w:tcBorders/>
             <w:shd w:fill="auto" w:val="clear"/>
             <w:tcMar>
-              <w:left w:w="108" w:type="dxa"/>
+              <w:left w:w="103" w:type="dxa"/>
             </w:tcMar>
           </w:tcPr>
           <w:p>
@@ -4479,7 +4475,7 @@
             <w:tcBorders/>
             <w:shd w:fill="auto" w:val="clear"/>
             <w:tcMar>
-              <w:left w:w="108" w:type="dxa"/>
+              <w:left w:w="103" w:type="dxa"/>
             </w:tcMar>
           </w:tcPr>
           <w:p>
@@ -4504,7 +4500,7 @@
             <w:tcBorders/>
             <w:shd w:fill="auto" w:val="clear"/>
             <w:tcMar>
-              <w:left w:w="108" w:type="dxa"/>
+              <w:left w:w="103" w:type="dxa"/>
             </w:tcMar>
           </w:tcPr>
           <w:p>
@@ -4537,7 +4533,7 @@
             <w:tcBorders/>
             <w:shd w:fill="auto" w:val="clear"/>
             <w:tcMar>
-              <w:left w:w="108" w:type="dxa"/>
+              <w:left w:w="103" w:type="dxa"/>
             </w:tcMar>
           </w:tcPr>
           <w:p>
@@ -4560,7 +4556,7 @@
             <w:tcBorders/>
             <w:shd w:fill="auto" w:val="clear"/>
             <w:tcMar>
-              <w:left w:w="108" w:type="dxa"/>
+              <w:left w:w="103" w:type="dxa"/>
             </w:tcMar>
           </w:tcPr>
           <w:p>
@@ -4583,7 +4579,7 @@
             <w:tcBorders/>
             <w:shd w:fill="auto" w:val="clear"/>
             <w:tcMar>
-              <w:left w:w="108" w:type="dxa"/>
+              <w:left w:w="103" w:type="dxa"/>
             </w:tcMar>
           </w:tcPr>
           <w:p>
@@ -4606,7 +4602,7 @@
             <w:tcBorders/>
             <w:shd w:fill="auto" w:val="clear"/>
             <w:tcMar>
-              <w:left w:w="108" w:type="dxa"/>
+              <w:left w:w="103" w:type="dxa"/>
             </w:tcMar>
           </w:tcPr>
           <w:p>
@@ -4681,10 +4677,10 @@
         <w:tblStyle w:val="Tabladecuadrcula4-nfasis5"/>
         <w:tblW w:w="8494" w:type="dxa"/>
         <w:jc w:val="left"/>
-        <w:tblInd w:w="0" w:type="dxa"/>
+        <w:tblInd w:w="-5" w:type="dxa"/>
         <w:tblCellMar>
           <w:top w:w="0" w:type="dxa"/>
-          <w:left w:w="108" w:type="dxa"/>
+          <w:left w:w="103" w:type="dxa"/>
           <w:bottom w:w="0" w:type="dxa"/>
           <w:right w:w="108" w:type="dxa"/>
         </w:tblCellMar>
@@ -4693,8 +4689,8 @@
       <w:tblGrid>
         <w:gridCol w:w="2814"/>
         <w:gridCol w:w="1698"/>
-        <w:gridCol w:w="2229"/>
-        <w:gridCol w:w="1752"/>
+        <w:gridCol w:w="2230"/>
+        <w:gridCol w:w="1751"/>
       </w:tblGrid>
       <w:tr>
         <w:trPr>
@@ -4714,7 +4710,7 @@
             </w:tcBorders>
             <w:shd w:color="auto" w:fill="4472C4" w:themeFill="accent5" w:val="clear"/>
             <w:tcMar>
-              <w:left w:w="108" w:type="dxa"/>
+              <w:left w:w="103" w:type="dxa"/>
             </w:tcMar>
           </w:tcPr>
           <w:p>
@@ -4754,7 +4750,7 @@
             </w:tcBorders>
             <w:shd w:color="auto" w:fill="4472C4" w:themeFill="accent5" w:val="clear"/>
             <w:tcMar>
-              <w:left w:w="108" w:type="dxa"/>
+              <w:left w:w="103" w:type="dxa"/>
             </w:tcMar>
           </w:tcPr>
           <w:p>
@@ -4784,7 +4780,7 @@
         </w:tc>
         <w:tc>
           <w:tcPr>
-            <w:tcW w:w="2229" w:type="dxa"/>
+            <w:tcW w:w="2230" w:type="dxa"/>
             <w:tcBorders>
               <w:top w:val="single" w:sz="4" w:space="0" w:color="4472C4"/>
               <w:left w:val="single" w:sz="4" w:space="0" w:color="4472C4"/>
@@ -4795,7 +4791,7 @@
             </w:tcBorders>
             <w:shd w:color="auto" w:fill="4472C4" w:themeFill="accent5" w:val="clear"/>
             <w:tcMar>
-              <w:left w:w="108" w:type="dxa"/>
+              <w:left w:w="103" w:type="dxa"/>
             </w:tcMar>
           </w:tcPr>
           <w:p>
@@ -4825,7 +4821,7 @@
         </w:tc>
         <w:tc>
           <w:tcPr>
-            <w:tcW w:w="1752" w:type="dxa"/>
+            <w:tcW w:w="1751" w:type="dxa"/>
             <w:tcBorders>
               <w:top w:val="single" w:sz="4" w:space="0" w:color="4472C4"/>
               <w:left w:val="single" w:sz="4" w:space="0" w:color="4472C4"/>
@@ -4836,7 +4832,7 @@
             </w:tcBorders>
             <w:shd w:color="auto" w:fill="4472C4" w:themeFill="accent5" w:val="clear"/>
             <w:tcMar>
-              <w:left w:w="108" w:type="dxa"/>
+              <w:left w:w="103" w:type="dxa"/>
             </w:tcMar>
           </w:tcPr>
           <w:p>
@@ -4876,7 +4872,7 @@
             <w:tcBorders/>
             <w:shd w:color="auto" w:fill="D9E2F3" w:themeFill="accent5" w:themeFillTint="33" w:val="clear"/>
             <w:tcMar>
-              <w:left w:w="108" w:type="dxa"/>
+              <w:left w:w="103" w:type="dxa"/>
             </w:tcMar>
           </w:tcPr>
           <w:p>
@@ -4906,7 +4902,7 @@
             <w:tcBorders/>
             <w:shd w:color="auto" w:fill="D9E2F3" w:themeFill="accent5" w:themeFillTint="33" w:val="clear"/>
             <w:tcMar>
-              <w:left w:w="108" w:type="dxa"/>
+              <w:left w:w="103" w:type="dxa"/>
             </w:tcMar>
           </w:tcPr>
           <w:p>
@@ -4926,11 +4922,11 @@
         </w:tc>
         <w:tc>
           <w:tcPr>
-            <w:tcW w:w="2229" w:type="dxa"/>
+            <w:tcW w:w="2230" w:type="dxa"/>
             <w:tcBorders/>
             <w:shd w:color="auto" w:fill="D9E2F3" w:themeFill="accent5" w:themeFillTint="33" w:val="clear"/>
             <w:tcMar>
-              <w:left w:w="108" w:type="dxa"/>
+              <w:left w:w="103" w:type="dxa"/>
             </w:tcMar>
           </w:tcPr>
           <w:p>
@@ -4950,11 +4946,11 @@
         </w:tc>
         <w:tc>
           <w:tcPr>
-            <w:tcW w:w="1752" w:type="dxa"/>
+            <w:tcW w:w="1751" w:type="dxa"/>
             <w:tcBorders/>
             <w:shd w:color="auto" w:fill="D9E2F3" w:themeFill="accent5" w:themeFillTint="33" w:val="clear"/>
             <w:tcMar>
-              <w:left w:w="108" w:type="dxa"/>
+              <w:left w:w="103" w:type="dxa"/>
             </w:tcMar>
           </w:tcPr>
           <w:p>
@@ -4981,7 +4977,7 @@
             <w:tcBorders/>
             <w:shd w:fill="auto" w:val="clear"/>
             <w:tcMar>
-              <w:left w:w="108" w:type="dxa"/>
+              <w:left w:w="103" w:type="dxa"/>
             </w:tcMar>
           </w:tcPr>
           <w:p>
@@ -5011,7 +5007,7 @@
             <w:tcBorders/>
             <w:shd w:fill="auto" w:val="clear"/>
             <w:tcMar>
-              <w:left w:w="108" w:type="dxa"/>
+              <w:left w:w="103" w:type="dxa"/>
             </w:tcMar>
           </w:tcPr>
           <w:p>
@@ -5031,11 +5027,11 @@
         </w:tc>
         <w:tc>
           <w:tcPr>
-            <w:tcW w:w="2229" w:type="dxa"/>
+            <w:tcW w:w="2230" w:type="dxa"/>
             <w:tcBorders/>
             <w:shd w:fill="auto" w:val="clear"/>
             <w:tcMar>
-              <w:left w:w="108" w:type="dxa"/>
+              <w:left w:w="103" w:type="dxa"/>
             </w:tcMar>
           </w:tcPr>
           <w:p>
@@ -5055,11 +5051,11 @@
         </w:tc>
         <w:tc>
           <w:tcPr>
-            <w:tcW w:w="1752" w:type="dxa"/>
+            <w:tcW w:w="1751" w:type="dxa"/>
             <w:tcBorders/>
             <w:shd w:fill="auto" w:val="clear"/>
             <w:tcMar>
-              <w:left w:w="108" w:type="dxa"/>
+              <w:left w:w="103" w:type="dxa"/>
             </w:tcMar>
           </w:tcPr>
           <w:p>
@@ -5088,7 +5084,7 @@
             <w:tcBorders/>
             <w:shd w:color="auto" w:fill="D9E2F3" w:themeFill="accent5" w:themeFillTint="33" w:val="clear"/>
             <w:tcMar>
-              <w:left w:w="108" w:type="dxa"/>
+              <w:left w:w="103" w:type="dxa"/>
             </w:tcMar>
           </w:tcPr>
           <w:p>
@@ -5118,7 +5114,7 @@
             <w:tcBorders/>
             <w:shd w:color="auto" w:fill="D9E2F3" w:themeFill="accent5" w:themeFillTint="33" w:val="clear"/>
             <w:tcMar>
-              <w:left w:w="108" w:type="dxa"/>
+              <w:left w:w="103" w:type="dxa"/>
             </w:tcMar>
           </w:tcPr>
           <w:p>
@@ -5138,11 +5134,11 @@
         </w:tc>
         <w:tc>
           <w:tcPr>
-            <w:tcW w:w="2229" w:type="dxa"/>
+            <w:tcW w:w="2230" w:type="dxa"/>
             <w:tcBorders/>
             <w:shd w:color="auto" w:fill="D9E2F3" w:themeFill="accent5" w:themeFillTint="33" w:val="clear"/>
             <w:tcMar>
-              <w:left w:w="108" w:type="dxa"/>
+              <w:left w:w="103" w:type="dxa"/>
             </w:tcMar>
           </w:tcPr>
           <w:p>
@@ -5162,11 +5158,11 @@
         </w:tc>
         <w:tc>
           <w:tcPr>
-            <w:tcW w:w="1752" w:type="dxa"/>
+            <w:tcW w:w="1751" w:type="dxa"/>
             <w:tcBorders/>
             <w:shd w:color="auto" w:fill="D9E2F3" w:themeFill="accent5" w:themeFillTint="33" w:val="clear"/>
             <w:tcMar>
-              <w:left w:w="108" w:type="dxa"/>
+              <w:left w:w="103" w:type="dxa"/>
             </w:tcMar>
           </w:tcPr>
           <w:p>
@@ -5193,7 +5189,7 @@
             <w:tcBorders/>
             <w:shd w:fill="auto" w:val="clear"/>
             <w:tcMar>
-              <w:left w:w="108" w:type="dxa"/>
+              <w:left w:w="103" w:type="dxa"/>
             </w:tcMar>
           </w:tcPr>
           <w:p>
@@ -5223,7 +5219,7 @@
             <w:tcBorders/>
             <w:shd w:fill="auto" w:val="clear"/>
             <w:tcMar>
-              <w:left w:w="108" w:type="dxa"/>
+              <w:left w:w="103" w:type="dxa"/>
             </w:tcMar>
           </w:tcPr>
           <w:p>
@@ -5243,11 +5239,11 @@
         </w:tc>
         <w:tc>
           <w:tcPr>
-            <w:tcW w:w="2229" w:type="dxa"/>
+            <w:tcW w:w="2230" w:type="dxa"/>
             <w:tcBorders/>
             <w:shd w:fill="auto" w:val="clear"/>
             <w:tcMar>
-              <w:left w:w="108" w:type="dxa"/>
+              <w:left w:w="103" w:type="dxa"/>
             </w:tcMar>
           </w:tcPr>
           <w:p>
@@ -5267,11 +5263,11 @@
         </w:tc>
         <w:tc>
           <w:tcPr>
-            <w:tcW w:w="1752" w:type="dxa"/>
+            <w:tcW w:w="1751" w:type="dxa"/>
             <w:tcBorders/>
             <w:shd w:fill="auto" w:val="clear"/>
             <w:tcMar>
-              <w:left w:w="108" w:type="dxa"/>
+              <w:left w:w="103" w:type="dxa"/>
             </w:tcMar>
           </w:tcPr>
           <w:p>
@@ -5300,7 +5296,7 @@
             <w:tcBorders/>
             <w:shd w:color="auto" w:fill="D9E2F3" w:themeFill="accent5" w:themeFillTint="33" w:val="clear"/>
             <w:tcMar>
-              <w:left w:w="108" w:type="dxa"/>
+              <w:left w:w="103" w:type="dxa"/>
             </w:tcMar>
           </w:tcPr>
           <w:p>
@@ -5330,7 +5326,7 @@
             <w:tcBorders/>
             <w:shd w:color="auto" w:fill="D9E2F3" w:themeFill="accent5" w:themeFillTint="33" w:val="clear"/>
             <w:tcMar>
-              <w:left w:w="108" w:type="dxa"/>
+              <w:left w:w="103" w:type="dxa"/>
             </w:tcMar>
           </w:tcPr>
           <w:p>
@@ -5350,11 +5346,11 @@
         </w:tc>
         <w:tc>
           <w:tcPr>
-            <w:tcW w:w="2229" w:type="dxa"/>
+            <w:tcW w:w="2230" w:type="dxa"/>
             <w:tcBorders/>
             <w:shd w:color="auto" w:fill="D9E2F3" w:themeFill="accent5" w:themeFillTint="33" w:val="clear"/>
             <w:tcMar>
-              <w:left w:w="108" w:type="dxa"/>
+              <w:left w:w="103" w:type="dxa"/>
             </w:tcMar>
           </w:tcPr>
           <w:p>
@@ -5374,11 +5370,11 @@
         </w:tc>
         <w:tc>
           <w:tcPr>
-            <w:tcW w:w="1752" w:type="dxa"/>
+            <w:tcW w:w="1751" w:type="dxa"/>
             <w:tcBorders/>
             <w:shd w:color="auto" w:fill="D9E2F3" w:themeFill="accent5" w:themeFillTint="33" w:val="clear"/>
             <w:tcMar>
-              <w:left w:w="108" w:type="dxa"/>
+              <w:left w:w="103" w:type="dxa"/>
             </w:tcMar>
           </w:tcPr>
           <w:p>
@@ -5405,7 +5401,7 @@
             <w:tcBorders/>
             <w:shd w:fill="auto" w:val="clear"/>
             <w:tcMar>
-              <w:left w:w="108" w:type="dxa"/>
+              <w:left w:w="103" w:type="dxa"/>
             </w:tcMar>
           </w:tcPr>
           <w:p>
@@ -5435,7 +5431,7 @@
             <w:tcBorders/>
             <w:shd w:fill="auto" w:val="clear"/>
             <w:tcMar>
-              <w:left w:w="108" w:type="dxa"/>
+              <w:left w:w="103" w:type="dxa"/>
             </w:tcMar>
           </w:tcPr>
           <w:p>
@@ -5455,11 +5451,11 @@
         </w:tc>
         <w:tc>
           <w:tcPr>
-            <w:tcW w:w="2229" w:type="dxa"/>
+            <w:tcW w:w="2230" w:type="dxa"/>
             <w:tcBorders/>
             <w:shd w:fill="auto" w:val="clear"/>
             <w:tcMar>
-              <w:left w:w="108" w:type="dxa"/>
+              <w:left w:w="103" w:type="dxa"/>
             </w:tcMar>
           </w:tcPr>
           <w:p>
@@ -5479,11 +5475,11 @@
         </w:tc>
         <w:tc>
           <w:tcPr>
-            <w:tcW w:w="1752" w:type="dxa"/>
+            <w:tcW w:w="1751" w:type="dxa"/>
             <w:tcBorders/>
             <w:shd w:fill="auto" w:val="clear"/>
             <w:tcMar>
-              <w:left w:w="108" w:type="dxa"/>
+              <w:left w:w="103" w:type="dxa"/>
             </w:tcMar>
           </w:tcPr>
           <w:p>
@@ -5512,7 +5508,7 @@
             <w:tcBorders/>
             <w:shd w:color="auto" w:fill="D9E2F3" w:themeFill="accent5" w:themeFillTint="33" w:val="clear"/>
             <w:tcMar>
-              <w:left w:w="108" w:type="dxa"/>
+              <w:left w:w="103" w:type="dxa"/>
             </w:tcMar>
           </w:tcPr>
           <w:p>
@@ -5542,7 +5538,7 @@
             <w:tcBorders/>
             <w:shd w:color="auto" w:fill="D9E2F3" w:themeFill="accent5" w:themeFillTint="33" w:val="clear"/>
             <w:tcMar>
-              <w:left w:w="108" w:type="dxa"/>
+              <w:left w:w="103" w:type="dxa"/>
             </w:tcMar>
           </w:tcPr>
           <w:p>
@@ -5562,11 +5558,11 @@
         </w:tc>
         <w:tc>
           <w:tcPr>
-            <w:tcW w:w="2229" w:type="dxa"/>
+            <w:tcW w:w="2230" w:type="dxa"/>
             <w:tcBorders/>
             <w:shd w:color="auto" w:fill="D9E2F3" w:themeFill="accent5" w:themeFillTint="33" w:val="clear"/>
             <w:tcMar>
-              <w:left w:w="108" w:type="dxa"/>
+              <w:left w:w="103" w:type="dxa"/>
             </w:tcMar>
           </w:tcPr>
           <w:p>
@@ -5586,11 +5582,11 @@
         </w:tc>
         <w:tc>
           <w:tcPr>
-            <w:tcW w:w="1752" w:type="dxa"/>
+            <w:tcW w:w="1751" w:type="dxa"/>
             <w:tcBorders/>
             <w:shd w:color="auto" w:fill="D9E2F3" w:themeFill="accent5" w:themeFillTint="33" w:val="clear"/>
             <w:tcMar>
-              <w:left w:w="108" w:type="dxa"/>
+              <w:left w:w="103" w:type="dxa"/>
             </w:tcMar>
           </w:tcPr>
           <w:p>
@@ -5617,7 +5613,7 @@
             <w:tcBorders/>
             <w:shd w:fill="auto" w:val="clear"/>
             <w:tcMar>
-              <w:left w:w="108" w:type="dxa"/>
+              <w:left w:w="103" w:type="dxa"/>
             </w:tcMar>
           </w:tcPr>
           <w:p>
@@ -5647,7 +5643,7 @@
             <w:tcBorders/>
             <w:shd w:fill="auto" w:val="clear"/>
             <w:tcMar>
-              <w:left w:w="108" w:type="dxa"/>
+              <w:left w:w="103" w:type="dxa"/>
             </w:tcMar>
           </w:tcPr>
           <w:p>
@@ -5667,11 +5663,11 @@
         </w:tc>
         <w:tc>
           <w:tcPr>
-            <w:tcW w:w="2229" w:type="dxa"/>
+            <w:tcW w:w="2230" w:type="dxa"/>
             <w:tcBorders/>
             <w:shd w:fill="auto" w:val="clear"/>
             <w:tcMar>
-              <w:left w:w="108" w:type="dxa"/>
+              <w:left w:w="103" w:type="dxa"/>
             </w:tcMar>
           </w:tcPr>
           <w:p>
@@ -5691,11 +5687,11 @@
         </w:tc>
         <w:tc>
           <w:tcPr>
-            <w:tcW w:w="1752" w:type="dxa"/>
+            <w:tcW w:w="1751" w:type="dxa"/>
             <w:tcBorders/>
             <w:shd w:fill="auto" w:val="clear"/>
             <w:tcMar>
-              <w:left w:w="108" w:type="dxa"/>
+              <w:left w:w="103" w:type="dxa"/>
             </w:tcMar>
           </w:tcPr>
           <w:p>
@@ -5724,7 +5720,7 @@
             <w:tcBorders/>
             <w:shd w:color="auto" w:fill="D9E2F3" w:themeFill="accent5" w:themeFillTint="33" w:val="clear"/>
             <w:tcMar>
-              <w:left w:w="108" w:type="dxa"/>
+              <w:left w:w="103" w:type="dxa"/>
             </w:tcMar>
           </w:tcPr>
           <w:p>
@@ -5754,7 +5750,7 @@
             <w:tcBorders/>
             <w:shd w:color="auto" w:fill="D9E2F3" w:themeFill="accent5" w:themeFillTint="33" w:val="clear"/>
             <w:tcMar>
-              <w:left w:w="108" w:type="dxa"/>
+              <w:left w:w="103" w:type="dxa"/>
             </w:tcMar>
           </w:tcPr>
           <w:p>
@@ -5772,11 +5768,11 @@
         </w:tc>
         <w:tc>
           <w:tcPr>
-            <w:tcW w:w="2229" w:type="dxa"/>
+            <w:tcW w:w="2230" w:type="dxa"/>
             <w:tcBorders/>
             <w:shd w:color="auto" w:fill="D9E2F3" w:themeFill="accent5" w:themeFillTint="33" w:val="clear"/>
             <w:tcMar>
-              <w:left w:w="108" w:type="dxa"/>
+              <w:left w:w="103" w:type="dxa"/>
             </w:tcMar>
           </w:tcPr>
           <w:p>
@@ -5794,11 +5790,11 @@
         </w:tc>
         <w:tc>
           <w:tcPr>
-            <w:tcW w:w="1752" w:type="dxa"/>
+            <w:tcW w:w="1751" w:type="dxa"/>
             <w:tcBorders/>
             <w:shd w:color="auto" w:fill="D9E2F3" w:themeFill="accent5" w:themeFillTint="33" w:val="clear"/>
             <w:tcMar>
-              <w:left w:w="108" w:type="dxa"/>
+              <w:left w:w="103" w:type="dxa"/>
             </w:tcMar>
           </w:tcPr>
           <w:p>
@@ -5823,7 +5819,7 @@
             <w:tcBorders/>
             <w:shd w:fill="auto" w:val="clear"/>
             <w:tcMar>
-              <w:left w:w="108" w:type="dxa"/>
+              <w:left w:w="103" w:type="dxa"/>
             </w:tcMar>
           </w:tcPr>
           <w:p>
@@ -5853,7 +5849,7 @@
             <w:tcBorders/>
             <w:shd w:fill="auto" w:val="clear"/>
             <w:tcMar>
-              <w:left w:w="108" w:type="dxa"/>
+              <w:left w:w="103" w:type="dxa"/>
             </w:tcMar>
           </w:tcPr>
           <w:p>
@@ -5873,11 +5869,11 @@
         </w:tc>
         <w:tc>
           <w:tcPr>
-            <w:tcW w:w="2229" w:type="dxa"/>
+            <w:tcW w:w="2230" w:type="dxa"/>
             <w:tcBorders/>
             <w:shd w:fill="auto" w:val="clear"/>
             <w:tcMar>
-              <w:left w:w="108" w:type="dxa"/>
+              <w:left w:w="103" w:type="dxa"/>
             </w:tcMar>
           </w:tcPr>
           <w:p>
@@ -5897,11 +5893,11 @@
         </w:tc>
         <w:tc>
           <w:tcPr>
-            <w:tcW w:w="1752" w:type="dxa"/>
+            <w:tcW w:w="1751" w:type="dxa"/>
             <w:tcBorders/>
             <w:shd w:fill="auto" w:val="clear"/>
             <w:tcMar>
-              <w:left w:w="108" w:type="dxa"/>
+              <w:left w:w="103" w:type="dxa"/>
             </w:tcMar>
           </w:tcPr>
           <w:p>
@@ -5930,7 +5926,7 @@
             <w:tcBorders/>
             <w:shd w:color="auto" w:fill="D9E2F3" w:themeFill="accent5" w:themeFillTint="33" w:val="clear"/>
             <w:tcMar>
-              <w:left w:w="108" w:type="dxa"/>
+              <w:left w:w="103" w:type="dxa"/>
             </w:tcMar>
           </w:tcPr>
           <w:p>
@@ -5960,7 +5956,7 @@
             <w:tcBorders/>
             <w:shd w:color="auto" w:fill="D9E2F3" w:themeFill="accent5" w:themeFillTint="33" w:val="clear"/>
             <w:tcMar>
-              <w:left w:w="108" w:type="dxa"/>
+              <w:left w:w="103" w:type="dxa"/>
             </w:tcMar>
           </w:tcPr>
           <w:p>
@@ -5980,11 +5976,11 @@
         </w:tc>
         <w:tc>
           <w:tcPr>
-            <w:tcW w:w="2229" w:type="dxa"/>
+            <w:tcW w:w="2230" w:type="dxa"/>
             <w:tcBorders/>
             <w:shd w:color="auto" w:fill="D9E2F3" w:themeFill="accent5" w:themeFillTint="33" w:val="clear"/>
             <w:tcMar>
-              <w:left w:w="108" w:type="dxa"/>
+              <w:left w:w="103" w:type="dxa"/>
             </w:tcMar>
           </w:tcPr>
           <w:p>
@@ -6004,11 +6000,11 @@
         </w:tc>
         <w:tc>
           <w:tcPr>
-            <w:tcW w:w="1752" w:type="dxa"/>
+            <w:tcW w:w="1751" w:type="dxa"/>
             <w:tcBorders/>
             <w:shd w:color="auto" w:fill="D9E2F3" w:themeFill="accent5" w:themeFillTint="33" w:val="clear"/>
             <w:tcMar>
-              <w:left w:w="108" w:type="dxa"/>
+              <w:left w:w="103" w:type="dxa"/>
             </w:tcMar>
           </w:tcPr>
           <w:p>
@@ -6035,7 +6031,7 @@
             <w:tcBorders/>
             <w:shd w:fill="auto" w:val="clear"/>
             <w:tcMar>
-              <w:left w:w="108" w:type="dxa"/>
+              <w:left w:w="103" w:type="dxa"/>
             </w:tcMar>
           </w:tcPr>
           <w:p>
@@ -6065,7 +6061,7 @@
             <w:tcBorders/>
             <w:shd w:fill="auto" w:val="clear"/>
             <w:tcMar>
-              <w:left w:w="108" w:type="dxa"/>
+              <w:left w:w="103" w:type="dxa"/>
             </w:tcMar>
           </w:tcPr>
           <w:p>
@@ -6085,11 +6081,11 @@
         </w:tc>
         <w:tc>
           <w:tcPr>
-            <w:tcW w:w="2229" w:type="dxa"/>
+            <w:tcW w:w="2230" w:type="dxa"/>
             <w:tcBorders/>
             <w:shd w:fill="auto" w:val="clear"/>
             <w:tcMar>
-              <w:left w:w="108" w:type="dxa"/>
+              <w:left w:w="103" w:type="dxa"/>
             </w:tcMar>
           </w:tcPr>
           <w:p>
@@ -6109,11 +6105,11 @@
         </w:tc>
         <w:tc>
           <w:tcPr>
-            <w:tcW w:w="1752" w:type="dxa"/>
+            <w:tcW w:w="1751" w:type="dxa"/>
             <w:tcBorders/>
             <w:shd w:fill="auto" w:val="clear"/>
             <w:tcMar>
-              <w:left w:w="108" w:type="dxa"/>
+              <w:left w:w="103" w:type="dxa"/>
             </w:tcMar>
           </w:tcPr>
           <w:p>
@@ -6142,7 +6138,7 @@
             <w:tcBorders/>
             <w:shd w:color="auto" w:fill="D9E2F3" w:themeFill="accent5" w:themeFillTint="33" w:val="clear"/>
             <w:tcMar>
-              <w:left w:w="108" w:type="dxa"/>
+              <w:left w:w="103" w:type="dxa"/>
             </w:tcMar>
           </w:tcPr>
           <w:p>
@@ -6172,7 +6168,7 @@
             <w:tcBorders/>
             <w:shd w:color="auto" w:fill="D9E2F3" w:themeFill="accent5" w:themeFillTint="33" w:val="clear"/>
             <w:tcMar>
-              <w:left w:w="108" w:type="dxa"/>
+              <w:left w:w="103" w:type="dxa"/>
             </w:tcMar>
           </w:tcPr>
           <w:p>
@@ -6192,11 +6188,11 @@
         </w:tc>
         <w:tc>
           <w:tcPr>
-            <w:tcW w:w="2229" w:type="dxa"/>
+            <w:tcW w:w="2230" w:type="dxa"/>
             <w:tcBorders/>
             <w:shd w:color="auto" w:fill="D9E2F3" w:themeFill="accent5" w:themeFillTint="33" w:val="clear"/>
             <w:tcMar>
-              <w:left w:w="108" w:type="dxa"/>
+              <w:left w:w="103" w:type="dxa"/>
             </w:tcMar>
           </w:tcPr>
           <w:p>
@@ -6216,11 +6212,11 @@
         </w:tc>
         <w:tc>
           <w:tcPr>
-            <w:tcW w:w="1752" w:type="dxa"/>
+            <w:tcW w:w="1751" w:type="dxa"/>
             <w:tcBorders/>
             <w:shd w:color="auto" w:fill="D9E2F3" w:themeFill="accent5" w:themeFillTint="33" w:val="clear"/>
             <w:tcMar>
-              <w:left w:w="108" w:type="dxa"/>
+              <w:left w:w="103" w:type="dxa"/>
             </w:tcMar>
           </w:tcPr>
           <w:p>
@@ -6247,7 +6243,7 @@
             <w:tcBorders/>
             <w:shd w:fill="auto" w:val="clear"/>
             <w:tcMar>
-              <w:left w:w="108" w:type="dxa"/>
+              <w:left w:w="103" w:type="dxa"/>
             </w:tcMar>
           </w:tcPr>
           <w:p>
@@ -6277,7 +6273,7 @@
             <w:tcBorders/>
             <w:shd w:fill="auto" w:val="clear"/>
             <w:tcMar>
-              <w:left w:w="108" w:type="dxa"/>
+              <w:left w:w="103" w:type="dxa"/>
             </w:tcMar>
           </w:tcPr>
           <w:p>
@@ -6297,11 +6293,11 @@
         </w:tc>
         <w:tc>
           <w:tcPr>
-            <w:tcW w:w="2229" w:type="dxa"/>
+            <w:tcW w:w="2230" w:type="dxa"/>
             <w:tcBorders/>
             <w:shd w:fill="auto" w:val="clear"/>
             <w:tcMar>
-              <w:left w:w="108" w:type="dxa"/>
+              <w:left w:w="103" w:type="dxa"/>
             </w:tcMar>
           </w:tcPr>
           <w:p>
@@ -6321,11 +6317,11 @@
         </w:tc>
         <w:tc>
           <w:tcPr>
-            <w:tcW w:w="1752" w:type="dxa"/>
+            <w:tcW w:w="1751" w:type="dxa"/>
             <w:tcBorders/>
             <w:shd w:fill="auto" w:val="clear"/>
             <w:tcMar>
-              <w:left w:w="108" w:type="dxa"/>
+              <w:left w:w="103" w:type="dxa"/>
             </w:tcMar>
           </w:tcPr>
           <w:p>
@@ -6354,7 +6350,7 @@
             <w:tcBorders/>
             <w:shd w:color="auto" w:fill="D9E2F3" w:themeFill="accent5" w:themeFillTint="33" w:val="clear"/>
             <w:tcMar>
-              <w:left w:w="108" w:type="dxa"/>
+              <w:left w:w="103" w:type="dxa"/>
             </w:tcMar>
           </w:tcPr>
           <w:p>
@@ -6384,7 +6380,7 @@
             <w:tcBorders/>
             <w:shd w:color="auto" w:fill="D9E2F3" w:themeFill="accent5" w:themeFillTint="33" w:val="clear"/>
             <w:tcMar>
-              <w:left w:w="108" w:type="dxa"/>
+              <w:left w:w="103" w:type="dxa"/>
             </w:tcMar>
           </w:tcPr>
           <w:p>
@@ -6404,11 +6400,11 @@
         </w:tc>
         <w:tc>
           <w:tcPr>
-            <w:tcW w:w="2229" w:type="dxa"/>
+            <w:tcW w:w="2230" w:type="dxa"/>
             <w:tcBorders/>
             <w:shd w:color="auto" w:fill="D9E2F3" w:themeFill="accent5" w:themeFillTint="33" w:val="clear"/>
             <w:tcMar>
-              <w:left w:w="108" w:type="dxa"/>
+              <w:left w:w="103" w:type="dxa"/>
             </w:tcMar>
           </w:tcPr>
           <w:p>
@@ -6428,11 +6424,11 @@
         </w:tc>
         <w:tc>
           <w:tcPr>
-            <w:tcW w:w="1752" w:type="dxa"/>
+            <w:tcW w:w="1751" w:type="dxa"/>
             <w:tcBorders/>
             <w:shd w:color="auto" w:fill="D9E2F3" w:themeFill="accent5" w:themeFillTint="33" w:val="clear"/>
             <w:tcMar>
-              <w:left w:w="108" w:type="dxa"/>
+              <w:left w:w="103" w:type="dxa"/>
             </w:tcMar>
           </w:tcPr>
           <w:p>
@@ -6459,7 +6455,7 @@
             <w:tcBorders/>
             <w:shd w:fill="auto" w:val="clear"/>
             <w:tcMar>
-              <w:left w:w="108" w:type="dxa"/>
+              <w:left w:w="103" w:type="dxa"/>
             </w:tcMar>
           </w:tcPr>
           <w:p>
@@ -6489,7 +6485,7 @@
             <w:tcBorders/>
             <w:shd w:fill="auto" w:val="clear"/>
             <w:tcMar>
-              <w:left w:w="108" w:type="dxa"/>
+              <w:left w:w="103" w:type="dxa"/>
             </w:tcMar>
           </w:tcPr>
           <w:p>
@@ -6509,11 +6505,11 @@
         </w:tc>
         <w:tc>
           <w:tcPr>
-            <w:tcW w:w="2229" w:type="dxa"/>
+            <w:tcW w:w="2230" w:type="dxa"/>
             <w:tcBorders/>
             <w:shd w:fill="auto" w:val="clear"/>
             <w:tcMar>
-              <w:left w:w="108" w:type="dxa"/>
+              <w:left w:w="103" w:type="dxa"/>
             </w:tcMar>
           </w:tcPr>
           <w:p>
@@ -6533,11 +6529,11 @@
         </w:tc>
         <w:tc>
           <w:tcPr>
-            <w:tcW w:w="1752" w:type="dxa"/>
+            <w:tcW w:w="1751" w:type="dxa"/>
             <w:tcBorders/>
             <w:shd w:fill="auto" w:val="clear"/>
             <w:tcMar>
-              <w:left w:w="108" w:type="dxa"/>
+              <w:left w:w="103" w:type="dxa"/>
             </w:tcMar>
           </w:tcPr>
           <w:p>
@@ -6566,7 +6562,7 @@
             <w:tcBorders/>
             <w:shd w:color="auto" w:fill="D9E2F3" w:themeFill="accent5" w:themeFillTint="33" w:val="clear"/>
             <w:tcMar>
-              <w:left w:w="108" w:type="dxa"/>
+              <w:left w:w="103" w:type="dxa"/>
             </w:tcMar>
           </w:tcPr>
           <w:p>
@@ -6596,7 +6592,7 @@
             <w:tcBorders/>
             <w:shd w:color="auto" w:fill="D9E2F3" w:themeFill="accent5" w:themeFillTint="33" w:val="clear"/>
             <w:tcMar>
-              <w:left w:w="108" w:type="dxa"/>
+              <w:left w:w="103" w:type="dxa"/>
             </w:tcMar>
           </w:tcPr>
           <w:p>
@@ -6616,11 +6612,11 @@
         </w:tc>
         <w:tc>
           <w:tcPr>
-            <w:tcW w:w="2229" w:type="dxa"/>
+            <w:tcW w:w="2230" w:type="dxa"/>
             <w:tcBorders/>
             <w:shd w:color="auto" w:fill="D9E2F3" w:themeFill="accent5" w:themeFillTint="33" w:val="clear"/>
             <w:tcMar>
-              <w:left w:w="108" w:type="dxa"/>
+              <w:left w:w="103" w:type="dxa"/>
             </w:tcMar>
           </w:tcPr>
           <w:p>
@@ -6640,11 +6636,11 @@
         </w:tc>
         <w:tc>
           <w:tcPr>
-            <w:tcW w:w="1752" w:type="dxa"/>
+            <w:tcW w:w="1751" w:type="dxa"/>
             <w:tcBorders/>
             <w:shd w:color="auto" w:fill="D9E2F3" w:themeFill="accent5" w:themeFillTint="33" w:val="clear"/>
             <w:tcMar>
-              <w:left w:w="108" w:type="dxa"/>
+              <w:left w:w="103" w:type="dxa"/>
             </w:tcMar>
           </w:tcPr>
           <w:p>
@@ -6671,7 +6667,7 @@
             <w:tcBorders/>
             <w:shd w:fill="auto" w:val="clear"/>
             <w:tcMar>
-              <w:left w:w="108" w:type="dxa"/>
+              <w:left w:w="103" w:type="dxa"/>
             </w:tcMar>
           </w:tcPr>
           <w:p>
@@ -6701,7 +6697,7 @@
             <w:tcBorders/>
             <w:shd w:fill="auto" w:val="clear"/>
             <w:tcMar>
-              <w:left w:w="108" w:type="dxa"/>
+              <w:left w:w="103" w:type="dxa"/>
             </w:tcMar>
           </w:tcPr>
           <w:p>
@@ -6721,11 +6717,11 @@
         </w:tc>
         <w:tc>
           <w:tcPr>
-            <w:tcW w:w="2229" w:type="dxa"/>
+            <w:tcW w:w="2230" w:type="dxa"/>
             <w:tcBorders/>
             <w:shd w:fill="auto" w:val="clear"/>
             <w:tcMar>
-              <w:left w:w="108" w:type="dxa"/>
+              <w:left w:w="103" w:type="dxa"/>
             </w:tcMar>
           </w:tcPr>
           <w:p>
@@ -6745,11 +6741,11 @@
         </w:tc>
         <w:tc>
           <w:tcPr>
-            <w:tcW w:w="1752" w:type="dxa"/>
+            <w:tcW w:w="1751" w:type="dxa"/>
             <w:tcBorders/>
             <w:shd w:fill="auto" w:val="clear"/>
             <w:tcMar>
-              <w:left w:w="108" w:type="dxa"/>
+              <w:left w:w="103" w:type="dxa"/>
             </w:tcMar>
           </w:tcPr>
           <w:p>
@@ -6778,7 +6774,7 @@
             <w:tcBorders/>
             <w:shd w:color="auto" w:fill="D9E2F3" w:themeFill="accent5" w:themeFillTint="33" w:val="clear"/>
             <w:tcMar>
-              <w:left w:w="108" w:type="dxa"/>
+              <w:left w:w="103" w:type="dxa"/>
             </w:tcMar>
           </w:tcPr>
           <w:p>
@@ -6808,7 +6804,7 @@
             <w:tcBorders/>
             <w:shd w:color="auto" w:fill="D9E2F3" w:themeFill="accent5" w:themeFillTint="33" w:val="clear"/>
             <w:tcMar>
-              <w:left w:w="108" w:type="dxa"/>
+              <w:left w:w="103" w:type="dxa"/>
             </w:tcMar>
           </w:tcPr>
           <w:p>
@@ -6828,11 +6824,11 @@
         </w:tc>
         <w:tc>
           <w:tcPr>
-            <w:tcW w:w="2229" w:type="dxa"/>
+            <w:tcW w:w="2230" w:type="dxa"/>
             <w:tcBorders/>
             <w:shd w:color="auto" w:fill="D9E2F3" w:themeFill="accent5" w:themeFillTint="33" w:val="clear"/>
             <w:tcMar>
-              <w:left w:w="108" w:type="dxa"/>
+              <w:left w:w="103" w:type="dxa"/>
             </w:tcMar>
           </w:tcPr>
           <w:p>
@@ -6852,11 +6848,11 @@
         </w:tc>
         <w:tc>
           <w:tcPr>
-            <w:tcW w:w="1752" w:type="dxa"/>
+            <w:tcW w:w="1751" w:type="dxa"/>
             <w:tcBorders/>
             <w:shd w:color="auto" w:fill="D9E2F3" w:themeFill="accent5" w:themeFillTint="33" w:val="clear"/>
             <w:tcMar>
-              <w:left w:w="108" w:type="dxa"/>
+              <w:left w:w="103" w:type="dxa"/>
             </w:tcMar>
           </w:tcPr>
           <w:p>
@@ -6926,7 +6922,7 @@
             <w:tcBorders/>
             <w:shd w:fill="auto" w:val="clear"/>
             <w:tcMar>
-              <w:left w:w="108" w:type="dxa"/>
+              <w:left w:w="103" w:type="dxa"/>
             </w:tcMar>
           </w:tcPr>
           <w:p>
@@ -6956,7 +6952,7 @@
             <w:tcBorders/>
             <w:shd w:fill="auto" w:val="clear"/>
             <w:tcMar>
-              <w:left w:w="108" w:type="dxa"/>
+              <w:left w:w="103" w:type="dxa"/>
             </w:tcMar>
           </w:tcPr>
           <w:p>
@@ -6976,11 +6972,11 @@
         </w:tc>
         <w:tc>
           <w:tcPr>
-            <w:tcW w:w="2229" w:type="dxa"/>
+            <w:tcW w:w="2230" w:type="dxa"/>
             <w:tcBorders/>
             <w:shd w:fill="auto" w:val="clear"/>
             <w:tcMar>
-              <w:left w:w="108" w:type="dxa"/>
+              <w:left w:w="103" w:type="dxa"/>
             </w:tcMar>
           </w:tcPr>
           <w:p>
@@ -7000,11 +6996,11 @@
         </w:tc>
         <w:tc>
           <w:tcPr>
-            <w:tcW w:w="1752" w:type="dxa"/>
+            <w:tcW w:w="1751" w:type="dxa"/>
             <w:tcBorders/>
             <w:shd w:fill="auto" w:val="clear"/>
             <w:tcMar>
-              <w:left w:w="108" w:type="dxa"/>
+              <w:left w:w="103" w:type="dxa"/>
             </w:tcMar>
           </w:tcPr>
           <w:p>
@@ -7033,7 +7029,7 @@
             <w:tcBorders/>
             <w:shd w:color="auto" w:fill="D9E2F3" w:themeFill="accent5" w:themeFillTint="33" w:val="clear"/>
             <w:tcMar>
-              <w:left w:w="108" w:type="dxa"/>
+              <w:left w:w="103" w:type="dxa"/>
             </w:tcMar>
           </w:tcPr>
           <w:p>
@@ -7063,7 +7059,7 @@
             <w:tcBorders/>
             <w:shd w:color="auto" w:fill="D9E2F3" w:themeFill="accent5" w:themeFillTint="33" w:val="clear"/>
             <w:tcMar>
-              <w:left w:w="108" w:type="dxa"/>
+              <w:left w:w="103" w:type="dxa"/>
             </w:tcMar>
           </w:tcPr>
           <w:p>
@@ -7083,11 +7079,11 @@
         </w:tc>
         <w:tc>
           <w:tcPr>
-            <w:tcW w:w="2229" w:type="dxa"/>
+            <w:tcW w:w="2230" w:type="dxa"/>
             <w:tcBorders/>
             <w:shd w:color="auto" w:fill="D9E2F3" w:themeFill="accent5" w:themeFillTint="33" w:val="clear"/>
             <w:tcMar>
-              <w:left w:w="108" w:type="dxa"/>
+              <w:left w:w="103" w:type="dxa"/>
             </w:tcMar>
           </w:tcPr>
           <w:p>
@@ -7107,11 +7103,11 @@
         </w:tc>
         <w:tc>
           <w:tcPr>
-            <w:tcW w:w="1752" w:type="dxa"/>
+            <w:tcW w:w="1751" w:type="dxa"/>
             <w:tcBorders/>
             <w:shd w:color="auto" w:fill="D9E2F3" w:themeFill="accent5" w:themeFillTint="33" w:val="clear"/>
             <w:tcMar>
-              <w:left w:w="108" w:type="dxa"/>
+              <w:left w:w="103" w:type="dxa"/>
             </w:tcMar>
           </w:tcPr>
           <w:p>
@@ -7138,7 +7134,7 @@
             <w:tcBorders/>
             <w:shd w:fill="auto" w:val="clear"/>
             <w:tcMar>
-              <w:left w:w="108" w:type="dxa"/>
+              <w:left w:w="103" w:type="dxa"/>
             </w:tcMar>
           </w:tcPr>
           <w:p>
@@ -7168,7 +7164,7 @@
             <w:tcBorders/>
             <w:shd w:fill="auto" w:val="clear"/>
             <w:tcMar>
-              <w:left w:w="108" w:type="dxa"/>
+              <w:left w:w="103" w:type="dxa"/>
             </w:tcMar>
           </w:tcPr>
           <w:p>
@@ -7188,11 +7184,11 @@
         </w:tc>
         <w:tc>
           <w:tcPr>
-            <w:tcW w:w="2229" w:type="dxa"/>
+            <w:tcW w:w="2230" w:type="dxa"/>
             <w:tcBorders/>
             <w:shd w:fill="auto" w:val="clear"/>
             <w:tcMar>
-              <w:left w:w="108" w:type="dxa"/>
+              <w:left w:w="103" w:type="dxa"/>
             </w:tcMar>
           </w:tcPr>
           <w:p>
@@ -7212,11 +7208,11 @@
         </w:tc>
         <w:tc>
           <w:tcPr>
-            <w:tcW w:w="1752" w:type="dxa"/>
+            <w:tcW w:w="1751" w:type="dxa"/>
             <w:tcBorders/>
             <w:shd w:fill="auto" w:val="clear"/>
             <w:tcMar>
-              <w:left w:w="108" w:type="dxa"/>
+              <w:left w:w="103" w:type="dxa"/>
             </w:tcMar>
           </w:tcPr>
           <w:p>
@@ -7260,7 +7256,7 @@
             <w:tcBorders/>
             <w:shd w:color="auto" w:fill="D9E2F3" w:themeFill="accent5" w:themeFillTint="33" w:val="clear"/>
             <w:tcMar>
-              <w:left w:w="108" w:type="dxa"/>
+              <w:left w:w="103" w:type="dxa"/>
             </w:tcMar>
           </w:tcPr>
           <w:p>
@@ -7290,7 +7286,7 @@
             <w:tcBorders/>
             <w:shd w:color="auto" w:fill="D9E2F3" w:themeFill="accent5" w:themeFillTint="33" w:val="clear"/>
             <w:tcMar>
-              <w:left w:w="108" w:type="dxa"/>
+              <w:left w:w="103" w:type="dxa"/>
             </w:tcMar>
           </w:tcPr>
           <w:p>
@@ -7310,11 +7306,11 @@
         </w:tc>
         <w:tc>
           <w:tcPr>
-            <w:tcW w:w="2229" w:type="dxa"/>
+            <w:tcW w:w="2230" w:type="dxa"/>
             <w:tcBorders/>
             <w:shd w:color="auto" w:fill="D9E2F3" w:themeFill="accent5" w:themeFillTint="33" w:val="clear"/>
             <w:tcMar>
-              <w:left w:w="108" w:type="dxa"/>
+              <w:left w:w="103" w:type="dxa"/>
             </w:tcMar>
           </w:tcPr>
           <w:p>
@@ -7334,11 +7330,11 @@
         </w:tc>
         <w:tc>
           <w:tcPr>
-            <w:tcW w:w="1752" w:type="dxa"/>
+            <w:tcW w:w="1751" w:type="dxa"/>
             <w:tcBorders/>
             <w:shd w:color="auto" w:fill="D9E2F3" w:themeFill="accent5" w:themeFillTint="33" w:val="clear"/>
             <w:tcMar>
-              <w:left w:w="108" w:type="dxa"/>
+              <w:left w:w="103" w:type="dxa"/>
             </w:tcMar>
           </w:tcPr>
           <w:p>
@@ -7380,7 +7376,7 @@
             <w:tcBorders/>
             <w:shd w:fill="auto" w:val="clear"/>
             <w:tcMar>
-              <w:left w:w="108" w:type="dxa"/>
+              <w:left w:w="103" w:type="dxa"/>
             </w:tcMar>
           </w:tcPr>
           <w:p>
@@ -7410,7 +7406,7 @@
             <w:tcBorders/>
             <w:shd w:fill="auto" w:val="clear"/>
             <w:tcMar>
-              <w:left w:w="108" w:type="dxa"/>
+              <w:left w:w="103" w:type="dxa"/>
             </w:tcMar>
           </w:tcPr>
           <w:p>
@@ -7428,11 +7424,11 @@
         </w:tc>
         <w:tc>
           <w:tcPr>
-            <w:tcW w:w="2229" w:type="dxa"/>
+            <w:tcW w:w="2230" w:type="dxa"/>
             <w:tcBorders/>
             <w:shd w:fill="auto" w:val="clear"/>
             <w:tcMar>
-              <w:left w:w="108" w:type="dxa"/>
+              <w:left w:w="103" w:type="dxa"/>
             </w:tcMar>
           </w:tcPr>
           <w:p>
@@ -7454,11 +7450,11 @@
         </w:tc>
         <w:tc>
           <w:tcPr>
-            <w:tcW w:w="1752" w:type="dxa"/>
+            <w:tcW w:w="1751" w:type="dxa"/>
             <w:tcBorders/>
             <w:shd w:fill="auto" w:val="clear"/>
             <w:tcMar>
-              <w:left w:w="108" w:type="dxa"/>
+              <w:left w:w="103" w:type="dxa"/>
             </w:tcMar>
           </w:tcPr>
           <w:p>
@@ -7634,7 +7630,7 @@
             <w:tcBorders/>
             <w:shd w:color="auto" w:fill="D9E2F3" w:themeFill="accent5" w:themeFillTint="33" w:val="clear"/>
             <w:tcMar>
-              <w:left w:w="108" w:type="dxa"/>
+              <w:left w:w="103" w:type="dxa"/>
             </w:tcMar>
           </w:tcPr>
           <w:p>
@@ -7664,7 +7660,7 @@
             <w:tcBorders/>
             <w:shd w:color="auto" w:fill="D9E2F3" w:themeFill="accent5" w:themeFillTint="33" w:val="clear"/>
             <w:tcMar>
-              <w:left w:w="108" w:type="dxa"/>
+              <w:left w:w="103" w:type="dxa"/>
             </w:tcMar>
           </w:tcPr>
           <w:p>
@@ -7684,11 +7680,11 @@
         </w:tc>
         <w:tc>
           <w:tcPr>
-            <w:tcW w:w="2229" w:type="dxa"/>
+            <w:tcW w:w="2230" w:type="dxa"/>
             <w:tcBorders/>
             <w:shd w:color="auto" w:fill="D9E2F3" w:themeFill="accent5" w:themeFillTint="33" w:val="clear"/>
             <w:tcMar>
-              <w:left w:w="108" w:type="dxa"/>
+              <w:left w:w="103" w:type="dxa"/>
             </w:tcMar>
           </w:tcPr>
           <w:p>
@@ -7712,11 +7708,11 @@
         </w:tc>
         <w:tc>
           <w:tcPr>
-            <w:tcW w:w="1752" w:type="dxa"/>
+            <w:tcW w:w="1751" w:type="dxa"/>
             <w:tcBorders/>
             <w:shd w:color="auto" w:fill="D9E2F3" w:themeFill="accent5" w:themeFillTint="33" w:val="clear"/>
             <w:tcMar>
-              <w:left w:w="108" w:type="dxa"/>
+              <w:left w:w="103" w:type="dxa"/>
             </w:tcMar>
           </w:tcPr>
           <w:p>
@@ -7766,7 +7762,7 @@
             <w:tcBorders/>
             <w:shd w:fill="auto" w:val="clear"/>
             <w:tcMar>
-              <w:left w:w="108" w:type="dxa"/>
+              <w:left w:w="103" w:type="dxa"/>
             </w:tcMar>
           </w:tcPr>
           <w:p>
@@ -7796,7 +7792,7 @@
             <w:tcBorders/>
             <w:shd w:fill="auto" w:val="clear"/>
             <w:tcMar>
-              <w:left w:w="108" w:type="dxa"/>
+              <w:left w:w="103" w:type="dxa"/>
             </w:tcMar>
           </w:tcPr>
           <w:p>
@@ -7816,11 +7812,11 @@
         </w:tc>
         <w:tc>
           <w:tcPr>
-            <w:tcW w:w="2229" w:type="dxa"/>
+            <w:tcW w:w="2230" w:type="dxa"/>
             <w:tcBorders/>
             <w:shd w:fill="auto" w:val="clear"/>
             <w:tcMar>
-              <w:left w:w="108" w:type="dxa"/>
+              <w:left w:w="103" w:type="dxa"/>
             </w:tcMar>
           </w:tcPr>
           <w:p>
@@ -7844,11 +7840,11 @@
         </w:tc>
         <w:tc>
           <w:tcPr>
-            <w:tcW w:w="1752" w:type="dxa"/>
+            <w:tcW w:w="1751" w:type="dxa"/>
             <w:tcBorders/>
             <w:shd w:fill="auto" w:val="clear"/>
             <w:tcMar>
-              <w:left w:w="108" w:type="dxa"/>
+              <w:left w:w="103" w:type="dxa"/>
             </w:tcMar>
           </w:tcPr>
           <w:p>
@@ -7881,7 +7877,7 @@
             <w:tcBorders/>
             <w:shd w:color="auto" w:fill="D9E2F3" w:themeFill="accent5" w:themeFillTint="33" w:val="clear"/>
             <w:tcMar>
-              <w:left w:w="108" w:type="dxa"/>
+              <w:left w:w="103" w:type="dxa"/>
             </w:tcMar>
           </w:tcPr>
           <w:p>
@@ -7911,7 +7907,7 @@
             <w:tcBorders/>
             <w:shd w:color="auto" w:fill="D9E2F3" w:themeFill="accent5" w:themeFillTint="33" w:val="clear"/>
             <w:tcMar>
-              <w:left w:w="108" w:type="dxa"/>
+              <w:left w:w="103" w:type="dxa"/>
             </w:tcMar>
           </w:tcPr>
           <w:p>
@@ -7931,11 +7927,11 @@
         </w:tc>
         <w:tc>
           <w:tcPr>
-            <w:tcW w:w="2229" w:type="dxa"/>
+            <w:tcW w:w="2230" w:type="dxa"/>
             <w:tcBorders/>
             <w:shd w:color="auto" w:fill="D9E2F3" w:themeFill="accent5" w:themeFillTint="33" w:val="clear"/>
             <w:tcMar>
-              <w:left w:w="108" w:type="dxa"/>
+              <w:left w:w="103" w:type="dxa"/>
             </w:tcMar>
           </w:tcPr>
           <w:p>
@@ -7959,11 +7955,11 @@
         </w:tc>
         <w:tc>
           <w:tcPr>
-            <w:tcW w:w="1752" w:type="dxa"/>
+            <w:tcW w:w="1751" w:type="dxa"/>
             <w:tcBorders/>
             <w:shd w:color="auto" w:fill="D9E2F3" w:themeFill="accent5" w:themeFillTint="33" w:val="clear"/>
             <w:tcMar>
-              <w:left w:w="108" w:type="dxa"/>
+              <w:left w:w="103" w:type="dxa"/>
             </w:tcMar>
           </w:tcPr>
           <w:p>
@@ -7994,7 +7990,7 @@
             <w:tcBorders/>
             <w:shd w:fill="auto" w:val="clear"/>
             <w:tcMar>
-              <w:left w:w="108" w:type="dxa"/>
+              <w:left w:w="103" w:type="dxa"/>
             </w:tcMar>
           </w:tcPr>
           <w:p>
@@ -8024,7 +8020,7 @@
             <w:tcBorders/>
             <w:shd w:fill="auto" w:val="clear"/>
             <w:tcMar>
-              <w:left w:w="108" w:type="dxa"/>
+              <w:left w:w="103" w:type="dxa"/>
             </w:tcMar>
           </w:tcPr>
           <w:p>
@@ -8044,11 +8040,11 @@
         </w:tc>
         <w:tc>
           <w:tcPr>
-            <w:tcW w:w="2229" w:type="dxa"/>
+            <w:tcW w:w="2230" w:type="dxa"/>
             <w:tcBorders/>
             <w:shd w:fill="auto" w:val="clear"/>
             <w:tcMar>
-              <w:left w:w="108" w:type="dxa"/>
+              <w:left w:w="103" w:type="dxa"/>
             </w:tcMar>
           </w:tcPr>
           <w:p>
@@ -8072,11 +8068,11 @@
         </w:tc>
         <w:tc>
           <w:tcPr>
-            <w:tcW w:w="1752" w:type="dxa"/>
+            <w:tcW w:w="1751" w:type="dxa"/>
             <w:tcBorders/>
             <w:shd w:fill="auto" w:val="clear"/>
             <w:tcMar>
-              <w:left w:w="108" w:type="dxa"/>
+              <w:left w:w="103" w:type="dxa"/>
             </w:tcMar>
           </w:tcPr>
           <w:p>
@@ -8109,7 +8105,7 @@
             <w:tcBorders/>
             <w:shd w:color="auto" w:fill="D9E2F3" w:themeFill="accent5" w:themeFillTint="33" w:val="clear"/>
             <w:tcMar>
-              <w:left w:w="108" w:type="dxa"/>
+              <w:left w:w="103" w:type="dxa"/>
             </w:tcMar>
           </w:tcPr>
           <w:p>
@@ -8139,7 +8135,7 @@
             <w:tcBorders/>
             <w:shd w:color="auto" w:fill="D9E2F3" w:themeFill="accent5" w:themeFillTint="33" w:val="clear"/>
             <w:tcMar>
-              <w:left w:w="108" w:type="dxa"/>
+              <w:left w:w="103" w:type="dxa"/>
             </w:tcMar>
           </w:tcPr>
           <w:p>
@@ -8159,11 +8155,11 @@
         </w:tc>
         <w:tc>
           <w:tcPr>
-            <w:tcW w:w="2229" w:type="dxa"/>
+            <w:tcW w:w="2230" w:type="dxa"/>
             <w:tcBorders/>
             <w:shd w:color="auto" w:fill="D9E2F3" w:themeFill="accent5" w:themeFillTint="33" w:val="clear"/>
             <w:tcMar>
-              <w:left w:w="108" w:type="dxa"/>
+              <w:left w:w="103" w:type="dxa"/>
             </w:tcMar>
           </w:tcPr>
           <w:p>
@@ -8187,11 +8183,11 @@
         </w:tc>
         <w:tc>
           <w:tcPr>
-            <w:tcW w:w="1752" w:type="dxa"/>
+            <w:tcW w:w="1751" w:type="dxa"/>
             <w:tcBorders/>
             <w:shd w:color="auto" w:fill="D9E2F3" w:themeFill="accent5" w:themeFillTint="33" w:val="clear"/>
             <w:tcMar>
-              <w:left w:w="108" w:type="dxa"/>
+              <w:left w:w="103" w:type="dxa"/>
             </w:tcMar>
           </w:tcPr>
           <w:p>
@@ -8222,7 +8218,7 @@
             <w:tcBorders/>
             <w:shd w:fill="auto" w:val="clear"/>
             <w:tcMar>
-              <w:left w:w="108" w:type="dxa"/>
+              <w:left w:w="103" w:type="dxa"/>
             </w:tcMar>
           </w:tcPr>
           <w:p>
@@ -8252,7 +8248,7 @@
             <w:tcBorders/>
             <w:shd w:fill="auto" w:val="clear"/>
             <w:tcMar>
-              <w:left w:w="108" w:type="dxa"/>
+              <w:left w:w="103" w:type="dxa"/>
             </w:tcMar>
           </w:tcPr>
           <w:p>
@@ -8272,11 +8268,11 @@
         </w:tc>
         <w:tc>
           <w:tcPr>
-            <w:tcW w:w="2229" w:type="dxa"/>
+            <w:tcW w:w="2230" w:type="dxa"/>
             <w:tcBorders/>
             <w:shd w:fill="auto" w:val="clear"/>
             <w:tcMar>
-              <w:left w:w="108" w:type="dxa"/>
+              <w:left w:w="103" w:type="dxa"/>
             </w:tcMar>
           </w:tcPr>
           <w:p>
@@ -8300,11 +8296,11 @@
         </w:tc>
         <w:tc>
           <w:tcPr>
-            <w:tcW w:w="1752" w:type="dxa"/>
+            <w:tcW w:w="1751" w:type="dxa"/>
             <w:tcBorders/>
             <w:shd w:fill="auto" w:val="clear"/>
             <w:tcMar>
-              <w:left w:w="108" w:type="dxa"/>
+              <w:left w:w="103" w:type="dxa"/>
             </w:tcMar>
           </w:tcPr>
           <w:p>
@@ -8337,7 +8333,7 @@
             </w:tcBorders>
             <w:shd w:fill="auto" w:val="clear"/>
             <w:tcMar>
-              <w:left w:w="108" w:type="dxa"/>
+              <w:left w:w="103" w:type="dxa"/>
             </w:tcMar>
           </w:tcPr>
           <w:p>
@@ -8369,7 +8365,7 @@
             </w:tcBorders>
             <w:shd w:fill="auto" w:val="clear"/>
             <w:tcMar>
-              <w:left w:w="108" w:type="dxa"/>
+              <w:left w:w="103" w:type="dxa"/>
             </w:tcMar>
           </w:tcPr>
           <w:p>
@@ -8389,13 +8385,13 @@
         </w:tc>
         <w:tc>
           <w:tcPr>
-            <w:tcW w:w="2229" w:type="dxa"/>
+            <w:tcW w:w="2230" w:type="dxa"/>
             <w:tcBorders>
               <w:top w:val="nil"/>
             </w:tcBorders>
             <w:shd w:fill="auto" w:val="clear"/>
             <w:tcMar>
-              <w:left w:w="108" w:type="dxa"/>
+              <w:left w:w="103" w:type="dxa"/>
             </w:tcMar>
           </w:tcPr>
           <w:p>
@@ -8415,13 +8411,13 @@
         </w:tc>
         <w:tc>
           <w:tcPr>
-            <w:tcW w:w="1752" w:type="dxa"/>
+            <w:tcW w:w="1751" w:type="dxa"/>
             <w:tcBorders>
               <w:top w:val="nil"/>
             </w:tcBorders>
             <w:shd w:fill="auto" w:val="clear"/>
             <w:tcMar>
-              <w:left w:w="108" w:type="dxa"/>
+              <w:left w:w="103" w:type="dxa"/>
             </w:tcMar>
           </w:tcPr>
           <w:p>
@@ -8654,10 +8650,10 @@
         <w:tblStyle w:val="Tabladecuadrcula4-nfasis5"/>
         <w:tblW w:w="8494" w:type="dxa"/>
         <w:jc w:val="left"/>
-        <w:tblInd w:w="0" w:type="dxa"/>
+        <w:tblInd w:w="-5" w:type="dxa"/>
         <w:tblCellMar>
           <w:top w:w="0" w:type="dxa"/>
-          <w:left w:w="108" w:type="dxa"/>
+          <w:left w:w="103" w:type="dxa"/>
           <w:bottom w:w="0" w:type="dxa"/>
           <w:right w:w="108" w:type="dxa"/>
         </w:tblCellMar>
@@ -8666,8 +8662,8 @@
       <w:tblGrid>
         <w:gridCol w:w="2814"/>
         <w:gridCol w:w="1698"/>
-        <w:gridCol w:w="2229"/>
-        <w:gridCol w:w="1752"/>
+        <w:gridCol w:w="2230"/>
+        <w:gridCol w:w="1751"/>
       </w:tblGrid>
       <w:tr>
         <w:trPr>
@@ -8687,7 +8683,7 @@
             </w:tcBorders>
             <w:shd w:color="auto" w:fill="4472C4" w:themeFill="accent5" w:val="clear"/>
             <w:tcMar>
-              <w:left w:w="108" w:type="dxa"/>
+              <w:left w:w="103" w:type="dxa"/>
             </w:tcMar>
           </w:tcPr>
           <w:p>
@@ -8727,7 +8723,7 @@
             </w:tcBorders>
             <w:shd w:color="auto" w:fill="4472C4" w:themeFill="accent5" w:val="clear"/>
             <w:tcMar>
-              <w:left w:w="108" w:type="dxa"/>
+              <w:left w:w="103" w:type="dxa"/>
             </w:tcMar>
           </w:tcPr>
           <w:p>
@@ -8757,7 +8753,7 @@
         </w:tc>
         <w:tc>
           <w:tcPr>
-            <w:tcW w:w="2229" w:type="dxa"/>
+            <w:tcW w:w="2230" w:type="dxa"/>
             <w:tcBorders>
               <w:top w:val="single" w:sz="4" w:space="0" w:color="4472C4"/>
               <w:left w:val="single" w:sz="4" w:space="0" w:color="4472C4"/>
@@ -8768,7 +8764,7 @@
             </w:tcBorders>
             <w:shd w:color="auto" w:fill="4472C4" w:themeFill="accent5" w:val="clear"/>
             <w:tcMar>
-              <w:left w:w="108" w:type="dxa"/>
+              <w:left w:w="103" w:type="dxa"/>
             </w:tcMar>
           </w:tcPr>
           <w:p>
@@ -8798,7 +8794,7 @@
         </w:tc>
         <w:tc>
           <w:tcPr>
-            <w:tcW w:w="1752" w:type="dxa"/>
+            <w:tcW w:w="1751" w:type="dxa"/>
             <w:tcBorders>
               <w:top w:val="single" w:sz="4" w:space="0" w:color="4472C4"/>
               <w:left w:val="single" w:sz="4" w:space="0" w:color="4472C4"/>
@@ -8809,7 +8805,7 @@
             </w:tcBorders>
             <w:shd w:color="auto" w:fill="4472C4" w:themeFill="accent5" w:val="clear"/>
             <w:tcMar>
-              <w:left w:w="108" w:type="dxa"/>
+              <w:left w:w="103" w:type="dxa"/>
             </w:tcMar>
           </w:tcPr>
           <w:p>
@@ -8849,7 +8845,7 @@
             <w:tcBorders/>
             <w:shd w:color="auto" w:fill="D9E2F3" w:themeFill="accent5" w:themeFillTint="33" w:val="clear"/>
             <w:tcMar>
-              <w:left w:w="108" w:type="dxa"/>
+              <w:left w:w="103" w:type="dxa"/>
             </w:tcMar>
           </w:tcPr>
           <w:p>
@@ -8879,7 +8875,7 @@
             <w:tcBorders/>
             <w:shd w:color="auto" w:fill="D9E2F3" w:themeFill="accent5" w:themeFillTint="33" w:val="clear"/>
             <w:tcMar>
-              <w:left w:w="108" w:type="dxa"/>
+              <w:left w:w="103" w:type="dxa"/>
             </w:tcMar>
           </w:tcPr>
           <w:p>
@@ -8899,11 +8895,11 @@
         </w:tc>
         <w:tc>
           <w:tcPr>
-            <w:tcW w:w="2229" w:type="dxa"/>
+            <w:tcW w:w="2230" w:type="dxa"/>
             <w:tcBorders/>
             <w:shd w:color="auto" w:fill="D9E2F3" w:themeFill="accent5" w:themeFillTint="33" w:val="clear"/>
             <w:tcMar>
-              <w:left w:w="108" w:type="dxa"/>
+              <w:left w:w="103" w:type="dxa"/>
             </w:tcMar>
           </w:tcPr>
           <w:p>
@@ -8923,11 +8919,11 @@
         </w:tc>
         <w:tc>
           <w:tcPr>
-            <w:tcW w:w="1752" w:type="dxa"/>
+            <w:tcW w:w="1751" w:type="dxa"/>
             <w:tcBorders/>
             <w:shd w:color="auto" w:fill="D9E2F3" w:themeFill="accent5" w:themeFillTint="33" w:val="clear"/>
             <w:tcMar>
-              <w:left w:w="108" w:type="dxa"/>
+              <w:left w:w="103" w:type="dxa"/>
             </w:tcMar>
           </w:tcPr>
           <w:p>
@@ -8954,7 +8950,7 @@
             <w:tcBorders/>
             <w:shd w:fill="auto" w:val="clear"/>
             <w:tcMar>
-              <w:left w:w="108" w:type="dxa"/>
+              <w:left w:w="103" w:type="dxa"/>
             </w:tcMar>
           </w:tcPr>
           <w:p>
@@ -8984,7 +8980,7 @@
             <w:tcBorders/>
             <w:shd w:fill="auto" w:val="clear"/>
             <w:tcMar>
-              <w:left w:w="108" w:type="dxa"/>
+              <w:left w:w="103" w:type="dxa"/>
             </w:tcMar>
           </w:tcPr>
           <w:p>
@@ -9004,11 +9000,11 @@
         </w:tc>
         <w:tc>
           <w:tcPr>
-            <w:tcW w:w="2229" w:type="dxa"/>
+            <w:tcW w:w="2230" w:type="dxa"/>
             <w:tcBorders/>
             <w:shd w:fill="auto" w:val="clear"/>
             <w:tcMar>
-              <w:left w:w="108" w:type="dxa"/>
+              <w:left w:w="103" w:type="dxa"/>
             </w:tcMar>
           </w:tcPr>
           <w:p>
@@ -9028,11 +9024,11 @@
         </w:tc>
         <w:tc>
           <w:tcPr>
-            <w:tcW w:w="1752" w:type="dxa"/>
+            <w:tcW w:w="1751" w:type="dxa"/>
             <w:tcBorders/>
             <w:shd w:fill="auto" w:val="clear"/>
             <w:tcMar>
-              <w:left w:w="108" w:type="dxa"/>
+              <w:left w:w="103" w:type="dxa"/>
             </w:tcMar>
           </w:tcPr>
           <w:p>
@@ -9061,7 +9057,7 @@
             <w:tcBorders/>
             <w:shd w:color="auto" w:fill="D9E2F3" w:themeFill="accent5" w:themeFillTint="33" w:val="clear"/>
             <w:tcMar>
-              <w:left w:w="108" w:type="dxa"/>
+              <w:left w:w="103" w:type="dxa"/>
             </w:tcMar>
           </w:tcPr>
           <w:p>
@@ -9091,7 +9087,7 @@
             <w:tcBorders/>
             <w:shd w:color="auto" w:fill="D9E2F3" w:themeFill="accent5" w:themeFillTint="33" w:val="clear"/>
             <w:tcMar>
-              <w:left w:w="108" w:type="dxa"/>
+              <w:left w:w="103" w:type="dxa"/>
             </w:tcMar>
           </w:tcPr>
           <w:p>
@@ -9111,11 +9107,11 @@
         </w:tc>
         <w:tc>
           <w:tcPr>
-            <w:tcW w:w="2229" w:type="dxa"/>
+            <w:tcW w:w="2230" w:type="dxa"/>
             <w:tcBorders/>
             <w:shd w:color="auto" w:fill="D9E2F3" w:themeFill="accent5" w:themeFillTint="33" w:val="clear"/>
             <w:tcMar>
-              <w:left w:w="108" w:type="dxa"/>
+              <w:left w:w="103" w:type="dxa"/>
             </w:tcMar>
           </w:tcPr>
           <w:p>
@@ -9135,11 +9131,11 @@
         </w:tc>
         <w:tc>
           <w:tcPr>
-            <w:tcW w:w="1752" w:type="dxa"/>
+            <w:tcW w:w="1751" w:type="dxa"/>
             <w:tcBorders/>
             <w:shd w:color="auto" w:fill="D9E2F3" w:themeFill="accent5" w:themeFillTint="33" w:val="clear"/>
             <w:tcMar>
-              <w:left w:w="108" w:type="dxa"/>
+              <w:left w:w="103" w:type="dxa"/>
             </w:tcMar>
           </w:tcPr>
           <w:p>
@@ -9166,7 +9162,7 @@
             <w:tcBorders/>
             <w:shd w:fill="auto" w:val="clear"/>
             <w:tcMar>
-              <w:left w:w="108" w:type="dxa"/>
+              <w:left w:w="103" w:type="dxa"/>
             </w:tcMar>
           </w:tcPr>
           <w:p>
@@ -9196,7 +9192,7 @@
             <w:tcBorders/>
             <w:shd w:fill="auto" w:val="clear"/>
             <w:tcMar>
-              <w:left w:w="108" w:type="dxa"/>
+              <w:left w:w="103" w:type="dxa"/>
             </w:tcMar>
           </w:tcPr>
           <w:p>
@@ -9216,11 +9212,11 @@
         </w:tc>
         <w:tc>
           <w:tcPr>
-            <w:tcW w:w="2229" w:type="dxa"/>
+            <w:tcW w:w="2230" w:type="dxa"/>
             <w:tcBorders/>
             <w:shd w:fill="auto" w:val="clear"/>
             <w:tcMar>
-              <w:left w:w="108" w:type="dxa"/>
+              <w:left w:w="103" w:type="dxa"/>
             </w:tcMar>
           </w:tcPr>
           <w:p>
@@ -9240,11 +9236,11 @@
         </w:tc>
         <w:tc>
           <w:tcPr>
-            <w:tcW w:w="1752" w:type="dxa"/>
+            <w:tcW w:w="1751" w:type="dxa"/>
             <w:tcBorders/>
             <w:shd w:fill="auto" w:val="clear"/>
             <w:tcMar>
-              <w:left w:w="108" w:type="dxa"/>
+              <w:left w:w="103" w:type="dxa"/>
             </w:tcMar>
           </w:tcPr>
           <w:p>
@@ -9273,7 +9269,7 @@
             <w:tcBorders/>
             <w:shd w:color="auto" w:fill="D9E2F3" w:themeFill="accent5" w:themeFillTint="33" w:val="clear"/>
             <w:tcMar>
-              <w:left w:w="108" w:type="dxa"/>
+              <w:left w:w="103" w:type="dxa"/>
             </w:tcMar>
           </w:tcPr>
           <w:p>
@@ -9303,7 +9299,7 @@
             <w:tcBorders/>
             <w:shd w:color="auto" w:fill="D9E2F3" w:themeFill="accent5" w:themeFillTint="33" w:val="clear"/>
             <w:tcMar>
-              <w:left w:w="108" w:type="dxa"/>
+              <w:left w:w="103" w:type="dxa"/>
             </w:tcMar>
           </w:tcPr>
           <w:p>
@@ -9323,11 +9319,11 @@
         </w:tc>
         <w:tc>
           <w:tcPr>
-            <w:tcW w:w="2229" w:type="dxa"/>
+            <w:tcW w:w="2230" w:type="dxa"/>
             <w:tcBorders/>
             <w:shd w:color="auto" w:fill="D9E2F3" w:themeFill="accent5" w:themeFillTint="33" w:val="clear"/>
             <w:tcMar>
-              <w:left w:w="108" w:type="dxa"/>
+              <w:left w:w="103" w:type="dxa"/>
             </w:tcMar>
           </w:tcPr>
           <w:p>
@@ -9347,11 +9343,11 @@
         </w:tc>
         <w:tc>
           <w:tcPr>
-            <w:tcW w:w="1752" w:type="dxa"/>
+            <w:tcW w:w="1751" w:type="dxa"/>
             <w:tcBorders/>
             <w:shd w:color="auto" w:fill="D9E2F3" w:themeFill="accent5" w:themeFillTint="33" w:val="clear"/>
             <w:tcMar>
-              <w:left w:w="108" w:type="dxa"/>
+              <w:left w:w="103" w:type="dxa"/>
             </w:tcMar>
           </w:tcPr>
           <w:p>
@@ -9378,7 +9374,7 @@
             <w:tcBorders/>
             <w:shd w:fill="auto" w:val="clear"/>
             <w:tcMar>
-              <w:left w:w="108" w:type="dxa"/>
+              <w:left w:w="103" w:type="dxa"/>
             </w:tcMar>
           </w:tcPr>
           <w:p>
@@ -9408,7 +9404,7 @@
             <w:tcBorders/>
             <w:shd w:fill="auto" w:val="clear"/>
             <w:tcMar>
-              <w:left w:w="108" w:type="dxa"/>
+              <w:left w:w="103" w:type="dxa"/>
             </w:tcMar>
           </w:tcPr>
           <w:p>
@@ -9428,11 +9424,11 @@
         </w:tc>
         <w:tc>
           <w:tcPr>
-            <w:tcW w:w="2229" w:type="dxa"/>
+            <w:tcW w:w="2230" w:type="dxa"/>
             <w:tcBorders/>
             <w:shd w:fill="auto" w:val="clear"/>
             <w:tcMar>
-              <w:left w:w="108" w:type="dxa"/>
+              <w:left w:w="103" w:type="dxa"/>
             </w:tcMar>
           </w:tcPr>
           <w:p>
@@ -9452,11 +9448,11 @@
         </w:tc>
         <w:tc>
           <w:tcPr>
-            <w:tcW w:w="1752" w:type="dxa"/>
+            <w:tcW w:w="1751" w:type="dxa"/>
             <w:tcBorders/>
             <w:shd w:fill="auto" w:val="clear"/>
             <w:tcMar>
-              <w:left w:w="108" w:type="dxa"/>
+              <w:left w:w="103" w:type="dxa"/>
             </w:tcMar>
           </w:tcPr>
           <w:p>
@@ -9485,7 +9481,7 @@
             <w:tcBorders/>
             <w:shd w:color="auto" w:fill="D9E2F3" w:themeFill="accent5" w:themeFillTint="33" w:val="clear"/>
             <w:tcMar>
-              <w:left w:w="108" w:type="dxa"/>
+              <w:left w:w="103" w:type="dxa"/>
             </w:tcMar>
           </w:tcPr>
           <w:p>
@@ -9515,7 +9511,7 @@
             <w:tcBorders/>
             <w:shd w:color="auto" w:fill="D9E2F3" w:themeFill="accent5" w:themeFillTint="33" w:val="clear"/>
             <w:tcMar>
-              <w:left w:w="108" w:type="dxa"/>
+              <w:left w:w="103" w:type="dxa"/>
             </w:tcMar>
           </w:tcPr>
           <w:p>
@@ -9535,11 +9531,11 @@
         </w:tc>
         <w:tc>
           <w:tcPr>
-            <w:tcW w:w="2229" w:type="dxa"/>
+            <w:tcW w:w="2230" w:type="dxa"/>
             <w:tcBorders/>
             <w:shd w:color="auto" w:fill="D9E2F3" w:themeFill="accent5" w:themeFillTint="33" w:val="clear"/>
             <w:tcMar>
-              <w:left w:w="108" w:type="dxa"/>
+              <w:left w:w="103" w:type="dxa"/>
             </w:tcMar>
           </w:tcPr>
           <w:p>
@@ -9559,11 +9555,11 @@
         </w:tc>
         <w:tc>
           <w:tcPr>
-            <w:tcW w:w="1752" w:type="dxa"/>
+            <w:tcW w:w="1751" w:type="dxa"/>
             <w:tcBorders/>
             <w:shd w:color="auto" w:fill="D9E2F3" w:themeFill="accent5" w:themeFillTint="33" w:val="clear"/>
             <w:tcMar>
-              <w:left w:w="108" w:type="dxa"/>
+              <w:left w:w="103" w:type="dxa"/>
             </w:tcMar>
           </w:tcPr>
           <w:p>
@@ -9590,7 +9586,7 @@
             <w:tcBorders/>
             <w:shd w:fill="auto" w:val="clear"/>
             <w:tcMar>
-              <w:left w:w="108" w:type="dxa"/>
+              <w:left w:w="103" w:type="dxa"/>
             </w:tcMar>
           </w:tcPr>
           <w:p>
@@ -9620,7 +9616,7 @@
             <w:tcBorders/>
             <w:shd w:fill="auto" w:val="clear"/>
             <w:tcMar>
-              <w:left w:w="108" w:type="dxa"/>
+              <w:left w:w="103" w:type="dxa"/>
             </w:tcMar>
           </w:tcPr>
           <w:p>
@@ -9640,11 +9636,11 @@
         </w:tc>
         <w:tc>
           <w:tcPr>
-            <w:tcW w:w="2229" w:type="dxa"/>
+            <w:tcW w:w="2230" w:type="dxa"/>
             <w:tcBorders/>
             <w:shd w:fill="auto" w:val="clear"/>
             <w:tcMar>
-              <w:left w:w="108" w:type="dxa"/>
+              <w:left w:w="103" w:type="dxa"/>
             </w:tcMar>
           </w:tcPr>
           <w:p>
@@ -9664,11 +9660,11 @@
         </w:tc>
         <w:tc>
           <w:tcPr>
-            <w:tcW w:w="1752" w:type="dxa"/>
+            <w:tcW w:w="1751" w:type="dxa"/>
             <w:tcBorders/>
             <w:shd w:fill="auto" w:val="clear"/>
             <w:tcMar>
-              <w:left w:w="108" w:type="dxa"/>
+              <w:left w:w="103" w:type="dxa"/>
             </w:tcMar>
           </w:tcPr>
           <w:p>
@@ -9697,7 +9693,7 @@
             <w:tcBorders/>
             <w:shd w:color="auto" w:fill="D9E2F3" w:themeFill="accent5" w:themeFillTint="33" w:val="clear"/>
             <w:tcMar>
-              <w:left w:w="108" w:type="dxa"/>
+              <w:left w:w="103" w:type="dxa"/>
             </w:tcMar>
           </w:tcPr>
           <w:p>
@@ -9727,7 +9723,7 @@
             <w:tcBorders/>
             <w:shd w:color="auto" w:fill="D9E2F3" w:themeFill="accent5" w:themeFillTint="33" w:val="clear"/>
             <w:tcMar>
-              <w:left w:w="108" w:type="dxa"/>
+              <w:left w:w="103" w:type="dxa"/>
             </w:tcMar>
           </w:tcPr>
           <w:p>
@@ -9745,11 +9741,11 @@
         </w:tc>
         <w:tc>
           <w:tcPr>
-            <w:tcW w:w="2229" w:type="dxa"/>
+            <w:tcW w:w="2230" w:type="dxa"/>
             <w:tcBorders/>
             <w:shd w:color="auto" w:fill="D9E2F3" w:themeFill="accent5" w:themeFillTint="33" w:val="clear"/>
             <w:tcMar>
-              <w:left w:w="108" w:type="dxa"/>
+              <w:left w:w="103" w:type="dxa"/>
             </w:tcMar>
           </w:tcPr>
           <w:p>
@@ -9767,11 +9763,11 @@
         </w:tc>
         <w:tc>
           <w:tcPr>
-            <w:tcW w:w="1752" w:type="dxa"/>
+            <w:tcW w:w="1751" w:type="dxa"/>
             <w:tcBorders/>
             <w:shd w:color="auto" w:fill="D9E2F3" w:themeFill="accent5" w:themeFillTint="33" w:val="clear"/>
             <w:tcMar>
-              <w:left w:w="108" w:type="dxa"/>
+              <w:left w:w="103" w:type="dxa"/>
             </w:tcMar>
           </w:tcPr>
           <w:p>
@@ -9796,7 +9792,7 @@
             <w:tcBorders/>
             <w:shd w:fill="auto" w:val="clear"/>
             <w:tcMar>
-              <w:left w:w="108" w:type="dxa"/>
+              <w:left w:w="103" w:type="dxa"/>
             </w:tcMar>
           </w:tcPr>
           <w:p>
@@ -9826,7 +9822,7 @@
             <w:tcBorders/>
             <w:shd w:fill="auto" w:val="clear"/>
             <w:tcMar>
-              <w:left w:w="108" w:type="dxa"/>
+              <w:left w:w="103" w:type="dxa"/>
             </w:tcMar>
           </w:tcPr>
           <w:p>
@@ -9846,11 +9842,11 @@
         </w:tc>
         <w:tc>
           <w:tcPr>
-            <w:tcW w:w="2229" w:type="dxa"/>
+            <w:tcW w:w="2230" w:type="dxa"/>
             <w:tcBorders/>
             <w:shd w:fill="auto" w:val="clear"/>
             <w:tcMar>
-              <w:left w:w="108" w:type="dxa"/>
+              <w:left w:w="103" w:type="dxa"/>
             </w:tcMar>
           </w:tcPr>
           <w:p>
@@ -9870,11 +9866,11 @@
         </w:tc>
         <w:tc>
           <w:tcPr>
-            <w:tcW w:w="1752" w:type="dxa"/>
+            <w:tcW w:w="1751" w:type="dxa"/>
             <w:tcBorders/>
             <w:shd w:fill="auto" w:val="clear"/>
             <w:tcMar>
-              <w:left w:w="108" w:type="dxa"/>
+              <w:left w:w="103" w:type="dxa"/>
             </w:tcMar>
           </w:tcPr>
           <w:p>
@@ -9903,7 +9899,7 @@
             <w:tcBorders/>
             <w:shd w:color="auto" w:fill="D9E2F3" w:themeFill="accent5" w:themeFillTint="33" w:val="clear"/>
             <w:tcMar>
-              <w:left w:w="108" w:type="dxa"/>
+              <w:left w:w="103" w:type="dxa"/>
             </w:tcMar>
           </w:tcPr>
           <w:p>
@@ -9933,7 +9929,7 @@
             <w:tcBorders/>
             <w:shd w:color="auto" w:fill="D9E2F3" w:themeFill="accent5" w:themeFillTint="33" w:val="clear"/>
             <w:tcMar>
-              <w:left w:w="108" w:type="dxa"/>
+              <w:left w:w="103" w:type="dxa"/>
             </w:tcMar>
           </w:tcPr>
           <w:p>
@@ -9953,11 +9949,11 @@
         </w:tc>
         <w:tc>
           <w:tcPr>
-            <w:tcW w:w="2229" w:type="dxa"/>
+            <w:tcW w:w="2230" w:type="dxa"/>
             <w:tcBorders/>
             <w:shd w:color="auto" w:fill="D9E2F3" w:themeFill="accent5" w:themeFillTint="33" w:val="clear"/>
             <w:tcMar>
-              <w:left w:w="108" w:type="dxa"/>
+              <w:left w:w="103" w:type="dxa"/>
             </w:tcMar>
           </w:tcPr>
           <w:p>
@@ -9977,11 +9973,11 @@
         </w:tc>
         <w:tc>
           <w:tcPr>
-            <w:tcW w:w="1752" w:type="dxa"/>
+            <w:tcW w:w="1751" w:type="dxa"/>
             <w:tcBorders/>
             <w:shd w:color="auto" w:fill="D9E2F3" w:themeFill="accent5" w:themeFillTint="33" w:val="clear"/>
             <w:tcMar>
-              <w:left w:w="108" w:type="dxa"/>
+              <w:left w:w="103" w:type="dxa"/>
             </w:tcMar>
           </w:tcPr>
           <w:p>
@@ -10008,7 +10004,7 @@
             <w:tcBorders/>
             <w:shd w:fill="auto" w:val="clear"/>
             <w:tcMar>
-              <w:left w:w="108" w:type="dxa"/>
+              <w:left w:w="103" w:type="dxa"/>
             </w:tcMar>
           </w:tcPr>
           <w:p>
@@ -10038,7 +10034,7 @@
             <w:tcBorders/>
             <w:shd w:fill="auto" w:val="clear"/>
             <w:tcMar>
-              <w:left w:w="108" w:type="dxa"/>
+              <w:left w:w="103" w:type="dxa"/>
             </w:tcMar>
           </w:tcPr>
           <w:p>
@@ -10058,11 +10054,11 @@
         </w:tc>
         <w:tc>
           <w:tcPr>
-            <w:tcW w:w="2229" w:type="dxa"/>
+            <w:tcW w:w="2230" w:type="dxa"/>
             <w:tcBorders/>
             <w:shd w:fill="auto" w:val="clear"/>
             <w:tcMar>
-              <w:left w:w="108" w:type="dxa"/>
+              <w:left w:w="103" w:type="dxa"/>
             </w:tcMar>
           </w:tcPr>
           <w:p>
@@ -10082,11 +10078,11 @@
         </w:tc>
         <w:tc>
           <w:tcPr>
-            <w:tcW w:w="1752" w:type="dxa"/>
+            <w:tcW w:w="1751" w:type="dxa"/>
             <w:tcBorders/>
             <w:shd w:fill="auto" w:val="clear"/>
             <w:tcMar>
-              <w:left w:w="108" w:type="dxa"/>
+              <w:left w:w="103" w:type="dxa"/>
             </w:tcMar>
           </w:tcPr>
           <w:p>
@@ -10115,7 +10111,7 @@
             <w:tcBorders/>
             <w:shd w:color="auto" w:fill="D9E2F3" w:themeFill="accent5" w:themeFillTint="33" w:val="clear"/>
             <w:tcMar>
-              <w:left w:w="108" w:type="dxa"/>
+              <w:left w:w="103" w:type="dxa"/>
             </w:tcMar>
           </w:tcPr>
           <w:p>
@@ -10145,7 +10141,7 @@
             <w:tcBorders/>
             <w:shd w:color="auto" w:fill="D9E2F3" w:themeFill="accent5" w:themeFillTint="33" w:val="clear"/>
             <w:tcMar>
-              <w:left w:w="108" w:type="dxa"/>
+              <w:left w:w="103" w:type="dxa"/>
             </w:tcMar>
           </w:tcPr>
           <w:p>
@@ -10165,11 +10161,11 @@
         </w:tc>
         <w:tc>
           <w:tcPr>
-            <w:tcW w:w="2229" w:type="dxa"/>
+            <w:tcW w:w="2230" w:type="dxa"/>
             <w:tcBorders/>
             <w:shd w:color="auto" w:fill="D9E2F3" w:themeFill="accent5" w:themeFillTint="33" w:val="clear"/>
             <w:tcMar>
-              <w:left w:w="108" w:type="dxa"/>
+              <w:left w:w="103" w:type="dxa"/>
             </w:tcMar>
           </w:tcPr>
           <w:p>
@@ -10189,11 +10185,11 @@
         </w:tc>
         <w:tc>
           <w:tcPr>
-            <w:tcW w:w="1752" w:type="dxa"/>
+            <w:tcW w:w="1751" w:type="dxa"/>
             <w:tcBorders/>
             <w:shd w:color="auto" w:fill="D9E2F3" w:themeFill="accent5" w:themeFillTint="33" w:val="clear"/>
             <w:tcMar>
-              <w:left w:w="108" w:type="dxa"/>
+              <w:left w:w="103" w:type="dxa"/>
             </w:tcMar>
           </w:tcPr>
           <w:p>
@@ -10220,7 +10216,7 @@
             <w:tcBorders/>
             <w:shd w:fill="auto" w:val="clear"/>
             <w:tcMar>
-              <w:left w:w="108" w:type="dxa"/>
+              <w:left w:w="103" w:type="dxa"/>
             </w:tcMar>
           </w:tcPr>
           <w:p>
@@ -10250,7 +10246,7 @@
             <w:tcBorders/>
             <w:shd w:fill="auto" w:val="clear"/>
             <w:tcMar>
-              <w:left w:w="108" w:type="dxa"/>
+              <w:left w:w="103" w:type="dxa"/>
             </w:tcMar>
           </w:tcPr>
           <w:p>
@@ -10270,11 +10266,11 @@
         </w:tc>
         <w:tc>
           <w:tcPr>
-            <w:tcW w:w="2229" w:type="dxa"/>
+            <w:tcW w:w="2230" w:type="dxa"/>
             <w:tcBorders/>
             <w:shd w:fill="auto" w:val="clear"/>
             <w:tcMar>
-              <w:left w:w="108" w:type="dxa"/>
+              <w:left w:w="103" w:type="dxa"/>
             </w:tcMar>
           </w:tcPr>
           <w:p>
@@ -10294,11 +10290,11 @@
         </w:tc>
         <w:tc>
           <w:tcPr>
-            <w:tcW w:w="1752" w:type="dxa"/>
+            <w:tcW w:w="1751" w:type="dxa"/>
             <w:tcBorders/>
             <w:shd w:fill="auto" w:val="clear"/>
             <w:tcMar>
-              <w:left w:w="108" w:type="dxa"/>
+              <w:left w:w="103" w:type="dxa"/>
             </w:tcMar>
           </w:tcPr>
           <w:p>
@@ -10327,7 +10323,7 @@
             <w:tcBorders/>
             <w:shd w:color="auto" w:fill="D9E2F3" w:themeFill="accent5" w:themeFillTint="33" w:val="clear"/>
             <w:tcMar>
-              <w:left w:w="108" w:type="dxa"/>
+              <w:left w:w="103" w:type="dxa"/>
             </w:tcMar>
           </w:tcPr>
           <w:p>
@@ -10357,7 +10353,7 @@
             <w:tcBorders/>
             <w:shd w:color="auto" w:fill="D9E2F3" w:themeFill="accent5" w:themeFillTint="33" w:val="clear"/>
             <w:tcMar>
-              <w:left w:w="108" w:type="dxa"/>
+              <w:left w:w="103" w:type="dxa"/>
             </w:tcMar>
           </w:tcPr>
           <w:p>
@@ -10377,11 +10373,11 @@
         </w:tc>
         <w:tc>
           <w:tcPr>
-            <w:tcW w:w="2229" w:type="dxa"/>
+            <w:tcW w:w="2230" w:type="dxa"/>
             <w:tcBorders/>
             <w:shd w:color="auto" w:fill="D9E2F3" w:themeFill="accent5" w:themeFillTint="33" w:val="clear"/>
             <w:tcMar>
-              <w:left w:w="108" w:type="dxa"/>
+              <w:left w:w="103" w:type="dxa"/>
             </w:tcMar>
           </w:tcPr>
           <w:p>
@@ -10401,11 +10397,11 @@
         </w:tc>
         <w:tc>
           <w:tcPr>
-            <w:tcW w:w="1752" w:type="dxa"/>
+            <w:tcW w:w="1751" w:type="dxa"/>
             <w:tcBorders/>
             <w:shd w:color="auto" w:fill="D9E2F3" w:themeFill="accent5" w:themeFillTint="33" w:val="clear"/>
             <w:tcMar>
-              <w:left w:w="108" w:type="dxa"/>
+              <w:left w:w="103" w:type="dxa"/>
             </w:tcMar>
           </w:tcPr>
           <w:p>
@@ -10432,7 +10428,7 @@
             <w:tcBorders/>
             <w:shd w:fill="auto" w:val="clear"/>
             <w:tcMar>
-              <w:left w:w="108" w:type="dxa"/>
+              <w:left w:w="103" w:type="dxa"/>
             </w:tcMar>
           </w:tcPr>
           <w:p>
@@ -10462,7 +10458,7 @@
             <w:tcBorders/>
             <w:shd w:fill="auto" w:val="clear"/>
             <w:tcMar>
-              <w:left w:w="108" w:type="dxa"/>
+              <w:left w:w="103" w:type="dxa"/>
             </w:tcMar>
           </w:tcPr>
           <w:p>
@@ -10482,11 +10478,11 @@
         </w:tc>
         <w:tc>
           <w:tcPr>
-            <w:tcW w:w="2229" w:type="dxa"/>
+            <w:tcW w:w="2230" w:type="dxa"/>
             <w:tcBorders/>
             <w:shd w:fill="auto" w:val="clear"/>
             <w:tcMar>
-              <w:left w:w="108" w:type="dxa"/>
+              <w:left w:w="103" w:type="dxa"/>
             </w:tcMar>
           </w:tcPr>
           <w:p>
@@ -10506,11 +10502,11 @@
         </w:tc>
         <w:tc>
           <w:tcPr>
-            <w:tcW w:w="1752" w:type="dxa"/>
+            <w:tcW w:w="1751" w:type="dxa"/>
             <w:tcBorders/>
             <w:shd w:fill="auto" w:val="clear"/>
             <w:tcMar>
-              <w:left w:w="108" w:type="dxa"/>
+              <w:left w:w="103" w:type="dxa"/>
             </w:tcMar>
           </w:tcPr>
           <w:p>
@@ -10539,7 +10535,7 @@
             <w:tcBorders/>
             <w:shd w:color="auto" w:fill="D9E2F3" w:themeFill="accent5" w:themeFillTint="33" w:val="clear"/>
             <w:tcMar>
-              <w:left w:w="108" w:type="dxa"/>
+              <w:left w:w="103" w:type="dxa"/>
             </w:tcMar>
           </w:tcPr>
           <w:p>
@@ -10569,7 +10565,7 @@
             <w:tcBorders/>
             <w:shd w:color="auto" w:fill="D9E2F3" w:themeFill="accent5" w:themeFillTint="33" w:val="clear"/>
             <w:tcMar>
-              <w:left w:w="108" w:type="dxa"/>
+              <w:left w:w="103" w:type="dxa"/>
             </w:tcMar>
           </w:tcPr>
           <w:p>
@@ -10589,11 +10585,11 @@
         </w:tc>
         <w:tc>
           <w:tcPr>
-            <w:tcW w:w="2229" w:type="dxa"/>
+            <w:tcW w:w="2230" w:type="dxa"/>
             <w:tcBorders/>
             <w:shd w:color="auto" w:fill="D9E2F3" w:themeFill="accent5" w:themeFillTint="33" w:val="clear"/>
             <w:tcMar>
-              <w:left w:w="108" w:type="dxa"/>
+              <w:left w:w="103" w:type="dxa"/>
             </w:tcMar>
           </w:tcPr>
           <w:p>
@@ -10613,11 +10609,11 @@
         </w:tc>
         <w:tc>
           <w:tcPr>
-            <w:tcW w:w="1752" w:type="dxa"/>
+            <w:tcW w:w="1751" w:type="dxa"/>
             <w:tcBorders/>
             <w:shd w:color="auto" w:fill="D9E2F3" w:themeFill="accent5" w:themeFillTint="33" w:val="clear"/>
             <w:tcMar>
-              <w:left w:w="108" w:type="dxa"/>
+              <w:left w:w="103" w:type="dxa"/>
             </w:tcMar>
           </w:tcPr>
           <w:p>
@@ -10644,7 +10640,7 @@
             <w:tcBorders/>
             <w:shd w:fill="auto" w:val="clear"/>
             <w:tcMar>
-              <w:left w:w="108" w:type="dxa"/>
+              <w:left w:w="103" w:type="dxa"/>
             </w:tcMar>
           </w:tcPr>
           <w:p>
@@ -10674,7 +10670,7 @@
             <w:tcBorders/>
             <w:shd w:fill="auto" w:val="clear"/>
             <w:tcMar>
-              <w:left w:w="108" w:type="dxa"/>
+              <w:left w:w="103" w:type="dxa"/>
             </w:tcMar>
           </w:tcPr>
           <w:p>
@@ -10694,11 +10690,11 @@
         </w:tc>
         <w:tc>
           <w:tcPr>
-            <w:tcW w:w="2229" w:type="dxa"/>
+            <w:tcW w:w="2230" w:type="dxa"/>
             <w:tcBorders/>
             <w:shd w:fill="auto" w:val="clear"/>
             <w:tcMar>
-              <w:left w:w="108" w:type="dxa"/>
+              <w:left w:w="103" w:type="dxa"/>
             </w:tcMar>
           </w:tcPr>
           <w:p>
@@ -10718,11 +10714,11 @@
         </w:tc>
         <w:tc>
           <w:tcPr>
-            <w:tcW w:w="1752" w:type="dxa"/>
+            <w:tcW w:w="1751" w:type="dxa"/>
             <w:tcBorders/>
             <w:shd w:fill="auto" w:val="clear"/>
             <w:tcMar>
-              <w:left w:w="108" w:type="dxa"/>
+              <w:left w:w="103" w:type="dxa"/>
             </w:tcMar>
           </w:tcPr>
           <w:p>
@@ -10751,7 +10747,7 @@
             <w:tcBorders/>
             <w:shd w:color="auto" w:fill="D9E2F3" w:themeFill="accent5" w:themeFillTint="33" w:val="clear"/>
             <w:tcMar>
-              <w:left w:w="108" w:type="dxa"/>
+              <w:left w:w="103" w:type="dxa"/>
             </w:tcMar>
           </w:tcPr>
           <w:p>
@@ -10781,7 +10777,7 @@
             <w:tcBorders/>
             <w:shd w:color="auto" w:fill="D9E2F3" w:themeFill="accent5" w:themeFillTint="33" w:val="clear"/>
             <w:tcMar>
-              <w:left w:w="108" w:type="dxa"/>
+              <w:left w:w="103" w:type="dxa"/>
             </w:tcMar>
           </w:tcPr>
           <w:p>
@@ -10801,11 +10797,11 @@
         </w:tc>
         <w:tc>
           <w:tcPr>
-            <w:tcW w:w="2229" w:type="dxa"/>
+            <w:tcW w:w="2230" w:type="dxa"/>
             <w:tcBorders/>
             <w:shd w:color="auto" w:fill="D9E2F3" w:themeFill="accent5" w:themeFillTint="33" w:val="clear"/>
             <w:tcMar>
-              <w:left w:w="108" w:type="dxa"/>
+              <w:left w:w="103" w:type="dxa"/>
             </w:tcMar>
           </w:tcPr>
           <w:p>
@@ -10825,11 +10821,11 @@
         </w:tc>
         <w:tc>
           <w:tcPr>
-            <w:tcW w:w="1752" w:type="dxa"/>
+            <w:tcW w:w="1751" w:type="dxa"/>
             <w:tcBorders/>
             <w:shd w:color="auto" w:fill="D9E2F3" w:themeFill="accent5" w:themeFillTint="33" w:val="clear"/>
             <w:tcMar>
-              <w:left w:w="108" w:type="dxa"/>
+              <w:left w:w="103" w:type="dxa"/>
             </w:tcMar>
           </w:tcPr>
           <w:p>
@@ -10899,7 +10895,7 @@
             <w:tcBorders/>
             <w:shd w:fill="auto" w:val="clear"/>
             <w:tcMar>
-              <w:left w:w="108" w:type="dxa"/>
+              <w:left w:w="103" w:type="dxa"/>
             </w:tcMar>
           </w:tcPr>
           <w:p>
@@ -10929,7 +10925,7 @@
             <w:tcBorders/>
             <w:shd w:fill="auto" w:val="clear"/>
             <w:tcMar>
-              <w:left w:w="108" w:type="dxa"/>
+              <w:left w:w="103" w:type="dxa"/>
             </w:tcMar>
           </w:tcPr>
           <w:p>
@@ -10949,11 +10945,11 @@
         </w:tc>
         <w:tc>
           <w:tcPr>
-            <w:tcW w:w="2229" w:type="dxa"/>
+            <w:tcW w:w="2230" w:type="dxa"/>
             <w:tcBorders/>
             <w:shd w:fill="auto" w:val="clear"/>
             <w:tcMar>
-              <w:left w:w="108" w:type="dxa"/>
+              <w:left w:w="103" w:type="dxa"/>
             </w:tcMar>
           </w:tcPr>
           <w:p>
@@ -10973,11 +10969,11 @@
         </w:tc>
         <w:tc>
           <w:tcPr>
-            <w:tcW w:w="1752" w:type="dxa"/>
+            <w:tcW w:w="1751" w:type="dxa"/>
             <w:tcBorders/>
             <w:shd w:fill="auto" w:val="clear"/>
             <w:tcMar>
-              <w:left w:w="108" w:type="dxa"/>
+              <w:left w:w="103" w:type="dxa"/>
             </w:tcMar>
           </w:tcPr>
           <w:p>
@@ -11006,7 +11002,7 @@
             <w:tcBorders/>
             <w:shd w:color="auto" w:fill="D9E2F3" w:themeFill="accent5" w:themeFillTint="33" w:val="clear"/>
             <w:tcMar>
-              <w:left w:w="108" w:type="dxa"/>
+              <w:left w:w="103" w:type="dxa"/>
             </w:tcMar>
           </w:tcPr>
           <w:p>
@@ -11036,7 +11032,7 @@
             <w:tcBorders/>
             <w:shd w:color="auto" w:fill="D9E2F3" w:themeFill="accent5" w:themeFillTint="33" w:val="clear"/>
             <w:tcMar>
-              <w:left w:w="108" w:type="dxa"/>
+              <w:left w:w="103" w:type="dxa"/>
             </w:tcMar>
           </w:tcPr>
           <w:p>
@@ -11056,11 +11052,11 @@
         </w:tc>
         <w:tc>
           <w:tcPr>
-            <w:tcW w:w="2229" w:type="dxa"/>
+            <w:tcW w:w="2230" w:type="dxa"/>
             <w:tcBorders/>
             <w:shd w:color="auto" w:fill="D9E2F3" w:themeFill="accent5" w:themeFillTint="33" w:val="clear"/>
             <w:tcMar>
-              <w:left w:w="108" w:type="dxa"/>
+              <w:left w:w="103" w:type="dxa"/>
             </w:tcMar>
           </w:tcPr>
           <w:p>
@@ -11080,11 +11076,11 @@
         </w:tc>
         <w:tc>
           <w:tcPr>
-            <w:tcW w:w="1752" w:type="dxa"/>
+            <w:tcW w:w="1751" w:type="dxa"/>
             <w:tcBorders/>
             <w:shd w:color="auto" w:fill="D9E2F3" w:themeFill="accent5" w:themeFillTint="33" w:val="clear"/>
             <w:tcMar>
-              <w:left w:w="108" w:type="dxa"/>
+              <w:left w:w="103" w:type="dxa"/>
             </w:tcMar>
           </w:tcPr>
           <w:p>
@@ -11111,7 +11107,7 @@
             <w:tcBorders/>
             <w:shd w:fill="auto" w:val="clear"/>
             <w:tcMar>
-              <w:left w:w="108" w:type="dxa"/>
+              <w:left w:w="103" w:type="dxa"/>
             </w:tcMar>
           </w:tcPr>
           <w:p>
@@ -11141,7 +11137,7 @@
             <w:tcBorders/>
             <w:shd w:fill="auto" w:val="clear"/>
             <w:tcMar>
-              <w:left w:w="108" w:type="dxa"/>
+              <w:left w:w="103" w:type="dxa"/>
             </w:tcMar>
           </w:tcPr>
           <w:p>
@@ -11161,11 +11157,11 @@
         </w:tc>
         <w:tc>
           <w:tcPr>
-            <w:tcW w:w="2229" w:type="dxa"/>
+            <w:tcW w:w="2230" w:type="dxa"/>
             <w:tcBorders/>
             <w:shd w:fill="auto" w:val="clear"/>
             <w:tcMar>
-              <w:left w:w="108" w:type="dxa"/>
+              <w:left w:w="103" w:type="dxa"/>
             </w:tcMar>
           </w:tcPr>
           <w:p>
@@ -11185,11 +11181,11 @@
         </w:tc>
         <w:tc>
           <w:tcPr>
-            <w:tcW w:w="1752" w:type="dxa"/>
+            <w:tcW w:w="1751" w:type="dxa"/>
             <w:tcBorders/>
             <w:shd w:fill="auto" w:val="clear"/>
             <w:tcMar>
-              <w:left w:w="108" w:type="dxa"/>
+              <w:left w:w="103" w:type="dxa"/>
             </w:tcMar>
           </w:tcPr>
           <w:p>
@@ -11233,7 +11229,7 @@
             <w:tcBorders/>
             <w:shd w:color="auto" w:fill="D9E2F3" w:themeFill="accent5" w:themeFillTint="33" w:val="clear"/>
             <w:tcMar>
-              <w:left w:w="108" w:type="dxa"/>
+              <w:left w:w="103" w:type="dxa"/>
             </w:tcMar>
           </w:tcPr>
           <w:p>
@@ -11263,7 +11259,7 @@
             <w:tcBorders/>
             <w:shd w:color="auto" w:fill="D9E2F3" w:themeFill="accent5" w:themeFillTint="33" w:val="clear"/>
             <w:tcMar>
-              <w:left w:w="108" w:type="dxa"/>
+              <w:left w:w="103" w:type="dxa"/>
             </w:tcMar>
           </w:tcPr>
           <w:p>
@@ -11283,11 +11279,11 @@
         </w:tc>
         <w:tc>
           <w:tcPr>
-            <w:tcW w:w="2229" w:type="dxa"/>
+            <w:tcW w:w="2230" w:type="dxa"/>
             <w:tcBorders/>
             <w:shd w:color="auto" w:fill="D9E2F3" w:themeFill="accent5" w:themeFillTint="33" w:val="clear"/>
             <w:tcMar>
-              <w:left w:w="108" w:type="dxa"/>
+              <w:left w:w="103" w:type="dxa"/>
             </w:tcMar>
           </w:tcPr>
           <w:p>
@@ -11307,11 +11303,11 @@
         </w:tc>
         <w:tc>
           <w:tcPr>
-            <w:tcW w:w="1752" w:type="dxa"/>
+            <w:tcW w:w="1751" w:type="dxa"/>
             <w:tcBorders/>
             <w:shd w:color="auto" w:fill="D9E2F3" w:themeFill="accent5" w:themeFillTint="33" w:val="clear"/>
             <w:tcMar>
-              <w:left w:w="108" w:type="dxa"/>
+              <w:left w:w="103" w:type="dxa"/>
             </w:tcMar>
           </w:tcPr>
           <w:p>
@@ -11353,7 +11349,7 @@
             <w:tcBorders/>
             <w:shd w:fill="auto" w:val="clear"/>
             <w:tcMar>
-              <w:left w:w="108" w:type="dxa"/>
+              <w:left w:w="103" w:type="dxa"/>
             </w:tcMar>
           </w:tcPr>
           <w:p>
@@ -11383,7 +11379,7 @@
             <w:tcBorders/>
             <w:shd w:fill="auto" w:val="clear"/>
             <w:tcMar>
-              <w:left w:w="108" w:type="dxa"/>
+              <w:left w:w="103" w:type="dxa"/>
             </w:tcMar>
           </w:tcPr>
           <w:p>
@@ -11401,11 +11397,11 @@
         </w:tc>
         <w:tc>
           <w:tcPr>
-            <w:tcW w:w="2229" w:type="dxa"/>
+            <w:tcW w:w="2230" w:type="dxa"/>
             <w:tcBorders/>
             <w:shd w:fill="auto" w:val="clear"/>
             <w:tcMar>
-              <w:left w:w="108" w:type="dxa"/>
+              <w:left w:w="103" w:type="dxa"/>
             </w:tcMar>
           </w:tcPr>
           <w:p>
@@ -11427,11 +11423,11 @@
         </w:tc>
         <w:tc>
           <w:tcPr>
-            <w:tcW w:w="1752" w:type="dxa"/>
+            <w:tcW w:w="1751" w:type="dxa"/>
             <w:tcBorders/>
             <w:shd w:fill="auto" w:val="clear"/>
             <w:tcMar>
-              <w:left w:w="108" w:type="dxa"/>
+              <w:left w:w="103" w:type="dxa"/>
             </w:tcMar>
           </w:tcPr>
           <w:p>
@@ -11607,7 +11603,7 @@
             <w:tcBorders/>
             <w:shd w:color="auto" w:fill="D9E2F3" w:themeFill="accent5" w:themeFillTint="33" w:val="clear"/>
             <w:tcMar>
-              <w:left w:w="108" w:type="dxa"/>
+              <w:left w:w="103" w:type="dxa"/>
             </w:tcMar>
           </w:tcPr>
           <w:p>
@@ -11637,7 +11633,7 @@
             <w:tcBorders/>
             <w:shd w:color="auto" w:fill="D9E2F3" w:themeFill="accent5" w:themeFillTint="33" w:val="clear"/>
             <w:tcMar>
-              <w:left w:w="108" w:type="dxa"/>
+              <w:left w:w="103" w:type="dxa"/>
             </w:tcMar>
           </w:tcPr>
           <w:p>
@@ -11657,11 +11653,11 @@
         </w:tc>
         <w:tc>
           <w:tcPr>
-            <w:tcW w:w="2229" w:type="dxa"/>
+            <w:tcW w:w="2230" w:type="dxa"/>
             <w:tcBorders/>
             <w:shd w:color="auto" w:fill="D9E2F3" w:themeFill="accent5" w:themeFillTint="33" w:val="clear"/>
             <w:tcMar>
-              <w:left w:w="108" w:type="dxa"/>
+              <w:left w:w="103" w:type="dxa"/>
             </w:tcMar>
           </w:tcPr>
           <w:p>
@@ -11685,11 +11681,11 @@
         </w:tc>
         <w:tc>
           <w:tcPr>
-            <w:tcW w:w="1752" w:type="dxa"/>
+            <w:tcW w:w="1751" w:type="dxa"/>
             <w:tcBorders/>
             <w:shd w:color="auto" w:fill="D9E2F3" w:themeFill="accent5" w:themeFillTint="33" w:val="clear"/>
             <w:tcMar>
-              <w:left w:w="108" w:type="dxa"/>
+              <w:left w:w="103" w:type="dxa"/>
             </w:tcMar>
           </w:tcPr>
           <w:p>
@@ -11739,7 +11735,7 @@
             <w:tcBorders/>
             <w:shd w:fill="auto" w:val="clear"/>
             <w:tcMar>
-              <w:left w:w="108" w:type="dxa"/>
+              <w:left w:w="103" w:type="dxa"/>
             </w:tcMar>
           </w:tcPr>
           <w:p>
@@ -11769,7 +11765,7 @@
             <w:tcBorders/>
             <w:shd w:fill="auto" w:val="clear"/>
             <w:tcMar>
-              <w:left w:w="108" w:type="dxa"/>
+              <w:left w:w="103" w:type="dxa"/>
             </w:tcMar>
           </w:tcPr>
           <w:p>
@@ -11789,11 +11785,11 @@
         </w:tc>
         <w:tc>
           <w:tcPr>
-            <w:tcW w:w="2229" w:type="dxa"/>
+            <w:tcW w:w="2230" w:type="dxa"/>
             <w:tcBorders/>
             <w:shd w:fill="auto" w:val="clear"/>
             <w:tcMar>
-              <w:left w:w="108" w:type="dxa"/>
+              <w:left w:w="103" w:type="dxa"/>
             </w:tcMar>
           </w:tcPr>
           <w:p>
@@ -11817,11 +11813,11 @@
         </w:tc>
         <w:tc>
           <w:tcPr>
-            <w:tcW w:w="1752" w:type="dxa"/>
+            <w:tcW w:w="1751" w:type="dxa"/>
             <w:tcBorders/>
             <w:shd w:fill="auto" w:val="clear"/>
             <w:tcMar>
-              <w:left w:w="108" w:type="dxa"/>
+              <w:left w:w="103" w:type="dxa"/>
             </w:tcMar>
           </w:tcPr>
           <w:p>
@@ -11854,7 +11850,7 @@
             <w:tcBorders/>
             <w:shd w:color="auto" w:fill="D9E2F3" w:themeFill="accent5" w:themeFillTint="33" w:val="clear"/>
             <w:tcMar>
-              <w:left w:w="108" w:type="dxa"/>
+              <w:left w:w="103" w:type="dxa"/>
             </w:tcMar>
           </w:tcPr>
           <w:p>
@@ -11884,7 +11880,7 @@
             <w:tcBorders/>
             <w:shd w:color="auto" w:fill="D9E2F3" w:themeFill="accent5" w:themeFillTint="33" w:val="clear"/>
             <w:tcMar>
-              <w:left w:w="108" w:type="dxa"/>
+              <w:left w:w="103" w:type="dxa"/>
             </w:tcMar>
           </w:tcPr>
           <w:p>
@@ -11904,11 +11900,11 @@
         </w:tc>
         <w:tc>
           <w:tcPr>
-            <w:tcW w:w="2229" w:type="dxa"/>
+            <w:tcW w:w="2230" w:type="dxa"/>
             <w:tcBorders/>
             <w:shd w:color="auto" w:fill="D9E2F3" w:themeFill="accent5" w:themeFillTint="33" w:val="clear"/>
             <w:tcMar>
-              <w:left w:w="108" w:type="dxa"/>
+              <w:left w:w="103" w:type="dxa"/>
             </w:tcMar>
           </w:tcPr>
           <w:p>
@@ -11932,11 +11928,11 @@
         </w:tc>
         <w:tc>
           <w:tcPr>
-            <w:tcW w:w="1752" w:type="dxa"/>
+            <w:tcW w:w="1751" w:type="dxa"/>
             <w:tcBorders/>
             <w:shd w:color="auto" w:fill="D9E2F3" w:themeFill="accent5" w:themeFillTint="33" w:val="clear"/>
             <w:tcMar>
-              <w:left w:w="108" w:type="dxa"/>
+              <w:left w:w="103" w:type="dxa"/>
             </w:tcMar>
           </w:tcPr>
           <w:p>
@@ -11967,7 +11963,7 @@
             <w:tcBorders/>
             <w:shd w:fill="auto" w:val="clear"/>
             <w:tcMar>
-              <w:left w:w="108" w:type="dxa"/>
+              <w:left w:w="103" w:type="dxa"/>
             </w:tcMar>
           </w:tcPr>
           <w:p>
@@ -11997,7 +11993,7 @@
             <w:tcBorders/>
             <w:shd w:fill="auto" w:val="clear"/>
             <w:tcMar>
-              <w:left w:w="108" w:type="dxa"/>
+              <w:left w:w="103" w:type="dxa"/>
             </w:tcMar>
           </w:tcPr>
           <w:p>
@@ -12017,11 +12013,11 @@
         </w:tc>
         <w:tc>
           <w:tcPr>
-            <w:tcW w:w="2229" w:type="dxa"/>
+            <w:tcW w:w="2230" w:type="dxa"/>
             <w:tcBorders/>
             <w:shd w:fill="auto" w:val="clear"/>
             <w:tcMar>
-              <w:left w:w="108" w:type="dxa"/>
+              <w:left w:w="103" w:type="dxa"/>
             </w:tcMar>
           </w:tcPr>
           <w:p>
@@ -12045,11 +12041,11 @@
         </w:tc>
         <w:tc>
           <w:tcPr>
-            <w:tcW w:w="1752" w:type="dxa"/>
+            <w:tcW w:w="1751" w:type="dxa"/>
             <w:tcBorders/>
             <w:shd w:fill="auto" w:val="clear"/>
             <w:tcMar>
-              <w:left w:w="108" w:type="dxa"/>
+              <w:left w:w="103" w:type="dxa"/>
             </w:tcMar>
           </w:tcPr>
           <w:p>
@@ -12082,7 +12078,7 @@
             <w:tcBorders/>
             <w:shd w:color="auto" w:fill="D9E2F3" w:themeFill="accent5" w:themeFillTint="33" w:val="clear"/>
             <w:tcMar>
-              <w:left w:w="108" w:type="dxa"/>
+              <w:left w:w="103" w:type="dxa"/>
             </w:tcMar>
           </w:tcPr>
           <w:p>
@@ -12112,7 +12108,7 @@
             <w:tcBorders/>
             <w:shd w:color="auto" w:fill="D9E2F3" w:themeFill="accent5" w:themeFillTint="33" w:val="clear"/>
             <w:tcMar>
-              <w:left w:w="108" w:type="dxa"/>
+              <w:left w:w="103" w:type="dxa"/>
             </w:tcMar>
           </w:tcPr>
           <w:p>
@@ -12132,11 +12128,11 @@
         </w:tc>
         <w:tc>
           <w:tcPr>
-            <w:tcW w:w="2229" w:type="dxa"/>
+            <w:tcW w:w="2230" w:type="dxa"/>
             <w:tcBorders/>
             <w:shd w:color="auto" w:fill="D9E2F3" w:themeFill="accent5" w:themeFillTint="33" w:val="clear"/>
             <w:tcMar>
-              <w:left w:w="108" w:type="dxa"/>
+              <w:left w:w="103" w:type="dxa"/>
             </w:tcMar>
           </w:tcPr>
           <w:p>
@@ -12160,11 +12156,11 @@
         </w:tc>
         <w:tc>
           <w:tcPr>
-            <w:tcW w:w="1752" w:type="dxa"/>
+            <w:tcW w:w="1751" w:type="dxa"/>
             <w:tcBorders/>
             <w:shd w:color="auto" w:fill="D9E2F3" w:themeFill="accent5" w:themeFillTint="33" w:val="clear"/>
             <w:tcMar>
-              <w:left w:w="108" w:type="dxa"/>
+              <w:left w:w="103" w:type="dxa"/>
             </w:tcMar>
           </w:tcPr>
           <w:p>
@@ -12195,7 +12191,7 @@
             <w:tcBorders/>
             <w:shd w:fill="auto" w:val="clear"/>
             <w:tcMar>
-              <w:left w:w="108" w:type="dxa"/>
+              <w:left w:w="103" w:type="dxa"/>
             </w:tcMar>
           </w:tcPr>
           <w:p>
@@ -12225,7 +12221,7 @@
             <w:tcBorders/>
             <w:shd w:fill="auto" w:val="clear"/>
             <w:tcMar>
-              <w:left w:w="108" w:type="dxa"/>
+              <w:left w:w="103" w:type="dxa"/>
             </w:tcMar>
           </w:tcPr>
           <w:p>
@@ -12245,11 +12241,11 @@
         </w:tc>
         <w:tc>
           <w:tcPr>
-            <w:tcW w:w="2229" w:type="dxa"/>
+            <w:tcW w:w="2230" w:type="dxa"/>
             <w:tcBorders/>
             <w:shd w:fill="auto" w:val="clear"/>
             <w:tcMar>
-              <w:left w:w="108" w:type="dxa"/>
+              <w:left w:w="103" w:type="dxa"/>
             </w:tcMar>
           </w:tcPr>
           <w:p>
@@ -12273,11 +12269,11 @@
         </w:tc>
         <w:tc>
           <w:tcPr>
-            <w:tcW w:w="1752" w:type="dxa"/>
+            <w:tcW w:w="1751" w:type="dxa"/>
             <w:tcBorders/>
             <w:shd w:fill="auto" w:val="clear"/>
             <w:tcMar>
-              <w:left w:w="108" w:type="dxa"/>
+              <w:left w:w="103" w:type="dxa"/>
             </w:tcMar>
           </w:tcPr>
           <w:p>
@@ -12310,7 +12306,7 @@
             </w:tcBorders>
             <w:shd w:fill="auto" w:val="clear"/>
             <w:tcMar>
-              <w:left w:w="108" w:type="dxa"/>
+              <w:left w:w="103" w:type="dxa"/>
             </w:tcMar>
           </w:tcPr>
           <w:p>
@@ -12342,7 +12338,7 @@
             </w:tcBorders>
             <w:shd w:fill="auto" w:val="clear"/>
             <w:tcMar>
-              <w:left w:w="108" w:type="dxa"/>
+              <w:left w:w="103" w:type="dxa"/>
             </w:tcMar>
           </w:tcPr>
           <w:p>
@@ -12362,13 +12358,13 @@
         </w:tc>
         <w:tc>
           <w:tcPr>
-            <w:tcW w:w="2229" w:type="dxa"/>
+            <w:tcW w:w="2230" w:type="dxa"/>
             <w:tcBorders>
               <w:top w:val="nil"/>
             </w:tcBorders>
             <w:shd w:fill="auto" w:val="clear"/>
             <w:tcMar>
-              <w:left w:w="108" w:type="dxa"/>
+              <w:left w:w="103" w:type="dxa"/>
             </w:tcMar>
           </w:tcPr>
           <w:p>
@@ -12388,13 +12384,13 @@
         </w:tc>
         <w:tc>
           <w:tcPr>
-            <w:tcW w:w="1752" w:type="dxa"/>
+            <w:tcW w:w="1751" w:type="dxa"/>
             <w:tcBorders>
               <w:top w:val="nil"/>
             </w:tcBorders>
             <w:shd w:fill="auto" w:val="clear"/>
             <w:tcMar>
-              <w:left w:w="108" w:type="dxa"/>
+              <w:left w:w="103" w:type="dxa"/>
             </w:tcMar>
           </w:tcPr>
           <w:p>
@@ -12455,10 +12451,10 @@
         <w:tblStyle w:val="Tablaconcuadrcula"/>
         <w:tblW w:w="8494" w:type="dxa"/>
         <w:jc w:val="left"/>
-        <w:tblInd w:w="0" w:type="dxa"/>
+        <w:tblInd w:w="-5" w:type="dxa"/>
         <w:tblCellMar>
           <w:top w:w="0" w:type="dxa"/>
-          <w:left w:w="108" w:type="dxa"/>
+          <w:left w:w="103" w:type="dxa"/>
           <w:bottom w:w="0" w:type="dxa"/>
           <w:right w:w="108" w:type="dxa"/>
         </w:tblCellMar>
@@ -12475,7 +12471,7 @@
             <w:tcBorders/>
             <w:shd w:fill="auto" w:val="clear"/>
             <w:tcMar>
-              <w:left w:w="108" w:type="dxa"/>
+              <w:left w:w="103" w:type="dxa"/>
             </w:tcMar>
           </w:tcPr>
           <w:p>
@@ -16851,10 +16847,10 @@
         <w:tblStyle w:val="Tablaconcuadrcula"/>
         <w:tblW w:w="8494" w:type="dxa"/>
         <w:jc w:val="left"/>
-        <w:tblInd w:w="0" w:type="dxa"/>
+        <w:tblInd w:w="-5" w:type="dxa"/>
         <w:tblCellMar>
           <w:top w:w="0" w:type="dxa"/>
-          <w:left w:w="108" w:type="dxa"/>
+          <w:left w:w="103" w:type="dxa"/>
           <w:bottom w:w="0" w:type="dxa"/>
           <w:right w:w="108" w:type="dxa"/>
         </w:tblCellMar>
@@ -16871,7 +16867,7 @@
             <w:tcBorders/>
             <w:shd w:fill="auto" w:val="clear"/>
             <w:tcMar>
-              <w:left w:w="108" w:type="dxa"/>
+              <w:left w:w="103" w:type="dxa"/>
             </w:tcMar>
           </w:tcPr>
           <w:p>
@@ -17308,10 +17304,10 @@
         <w:tblStyle w:val="Tablaconcuadrcula"/>
         <w:tblW w:w="8494" w:type="dxa"/>
         <w:jc w:val="left"/>
-        <w:tblInd w:w="0" w:type="dxa"/>
+        <w:tblInd w:w="-5" w:type="dxa"/>
         <w:tblCellMar>
           <w:top w:w="0" w:type="dxa"/>
-          <w:left w:w="108" w:type="dxa"/>
+          <w:left w:w="103" w:type="dxa"/>
           <w:bottom w:w="0" w:type="dxa"/>
           <w:right w:w="108" w:type="dxa"/>
         </w:tblCellMar>
@@ -17328,13 +17324,13 @@
             <w:tcBorders/>
             <w:shd w:fill="auto" w:val="clear"/>
             <w:tcMar>
-              <w:left w:w="108" w:type="dxa"/>
+              <w:left w:w="103" w:type="dxa"/>
             </w:tcMar>
           </w:tcPr>
           <w:p>
             <w:pPr>
               <w:pStyle w:val="P1"/>
-              <w:shd w:fill="FFFFFF" w:val="clear"/>
+              <w:shd w:val="clear" w:fill="FFFFFF"/>
               <w:spacing w:lineRule="auto" w:line="240" w:before="0" w:after="0"/>
               <w:rPr>
                 <w:rFonts w:ascii="Calibri" w:hAnsi="Calibri" w:asciiTheme="minorHAnsi" w:hAnsiTheme="minorHAnsi"/>
@@ -17361,7 +17357,7 @@
           <w:p>
             <w:pPr>
               <w:pStyle w:val="P1"/>
-              <w:shd w:fill="FFFFFF" w:val="clear"/>
+              <w:shd w:val="clear" w:fill="FFFFFF"/>
               <w:spacing w:lineRule="auto" w:line="240" w:before="0" w:after="0"/>
               <w:rPr>
                 <w:rFonts w:ascii="Calibri" w:hAnsi="Calibri" w:asciiTheme="minorHAnsi" w:hAnsiTheme="minorHAnsi"/>
@@ -17388,7 +17384,7 @@
           <w:p>
             <w:pPr>
               <w:pStyle w:val="P1"/>
-              <w:shd w:fill="FFFFFF" w:val="clear"/>
+              <w:shd w:val="clear" w:fill="FFFFFF"/>
               <w:spacing w:lineRule="auto" w:line="240" w:before="0" w:after="0"/>
               <w:rPr>
                 <w:rFonts w:ascii="Calibri" w:hAnsi="Calibri" w:asciiTheme="minorHAnsi" w:hAnsiTheme="minorHAnsi"/>
@@ -17423,7 +17419,7 @@
           <w:p>
             <w:pPr>
               <w:pStyle w:val="P2"/>
-              <w:shd w:fill="FFFFFF" w:val="clear"/>
+              <w:shd w:val="clear" w:fill="FFFFFF"/>
               <w:spacing w:lineRule="auto" w:line="240" w:before="0" w:after="0"/>
               <w:rPr>
                 <w:rFonts w:ascii="Calibri" w:hAnsi="Calibri" w:asciiTheme="minorHAnsi" w:hAnsiTheme="minorHAnsi"/>
@@ -17440,7 +17436,7 @@
           <w:p>
             <w:pPr>
               <w:pStyle w:val="P1"/>
-              <w:shd w:fill="FFFFFF" w:val="clear"/>
+              <w:shd w:val="clear" w:fill="FFFFFF"/>
               <w:spacing w:lineRule="auto" w:line="240" w:before="0" w:after="0"/>
               <w:rPr>
                 <w:rFonts w:ascii="Calibri" w:hAnsi="Calibri" w:asciiTheme="minorHAnsi" w:hAnsiTheme="minorHAnsi"/>
@@ -17523,7 +17519,7 @@
           <w:p>
             <w:pPr>
               <w:pStyle w:val="P1"/>
-              <w:shd w:fill="FFFFFF" w:val="clear"/>
+              <w:shd w:val="clear" w:fill="FFFFFF"/>
               <w:spacing w:lineRule="auto" w:line="240" w:before="0" w:after="0"/>
               <w:rPr>
                 <w:rFonts w:ascii="Calibri" w:hAnsi="Calibri" w:asciiTheme="minorHAnsi" w:hAnsiTheme="minorHAnsi"/>
@@ -17574,7 +17570,7 @@
           <w:p>
             <w:pPr>
               <w:pStyle w:val="P1"/>
-              <w:shd w:fill="FFFFFF" w:val="clear"/>
+              <w:shd w:val="clear" w:fill="FFFFFF"/>
               <w:spacing w:lineRule="auto" w:line="240" w:before="0" w:after="0"/>
               <w:rPr>
                 <w:rFonts w:ascii="Calibri" w:hAnsi="Calibri" w:asciiTheme="minorHAnsi" w:hAnsiTheme="minorHAnsi"/>
@@ -17625,7 +17621,7 @@
           <w:p>
             <w:pPr>
               <w:pStyle w:val="P2"/>
-              <w:shd w:fill="FFFFFF" w:val="clear"/>
+              <w:shd w:val="clear" w:fill="FFFFFF"/>
               <w:spacing w:lineRule="auto" w:line="240" w:before="0" w:after="0"/>
               <w:rPr>
                 <w:rFonts w:ascii="Calibri" w:hAnsi="Calibri" w:asciiTheme="minorHAnsi" w:hAnsiTheme="minorHAnsi"/>
@@ -17642,7 +17638,7 @@
           <w:p>
             <w:pPr>
               <w:pStyle w:val="P1"/>
-              <w:shd w:fill="FFFFFF" w:val="clear"/>
+              <w:shd w:val="clear" w:fill="FFFFFF"/>
               <w:spacing w:lineRule="auto" w:line="240" w:before="0" w:after="0"/>
               <w:rPr>
                 <w:rFonts w:ascii="Calibri" w:hAnsi="Calibri" w:asciiTheme="minorHAnsi" w:hAnsiTheme="minorHAnsi"/>
@@ -17677,7 +17673,7 @@
           <w:p>
             <w:pPr>
               <w:pStyle w:val="P2"/>
-              <w:shd w:fill="FFFFFF" w:val="clear"/>
+              <w:shd w:val="clear" w:fill="FFFFFF"/>
               <w:spacing w:lineRule="auto" w:line="240" w:before="0" w:after="0"/>
               <w:rPr>
                 <w:rFonts w:ascii="Calibri" w:hAnsi="Calibri" w:asciiTheme="minorHAnsi" w:hAnsiTheme="minorHAnsi"/>
@@ -17694,7 +17690,7 @@
           <w:p>
             <w:pPr>
               <w:pStyle w:val="P1"/>
-              <w:shd w:fill="FFFFFF" w:val="clear"/>
+              <w:shd w:val="clear" w:fill="FFFFFF"/>
               <w:spacing w:lineRule="auto" w:line="240" w:before="0" w:after="0"/>
               <w:rPr>
                 <w:rFonts w:ascii="Calibri" w:hAnsi="Calibri" w:asciiTheme="minorHAnsi" w:hAnsiTheme="minorHAnsi"/>
@@ -17745,7 +17741,7 @@
           <w:p>
             <w:pPr>
               <w:pStyle w:val="P1"/>
-              <w:shd w:fill="FFFFFF" w:val="clear"/>
+              <w:shd w:val="clear" w:fill="FFFFFF"/>
               <w:spacing w:lineRule="auto" w:line="240" w:before="0" w:after="0"/>
               <w:rPr>
                 <w:rFonts w:ascii="Calibri" w:hAnsi="Calibri" w:asciiTheme="minorHAnsi" w:hAnsiTheme="minorHAnsi"/>
@@ -17797,7 +17793,7 @@
           <w:p>
             <w:pPr>
               <w:pStyle w:val="P1"/>
-              <w:shd w:fill="FFFFFF" w:val="clear"/>
+              <w:shd w:val="clear" w:fill="FFFFFF"/>
               <w:spacing w:lineRule="auto" w:line="240" w:before="0" w:after="0"/>
               <w:rPr>
                 <w:rFonts w:ascii="Calibri" w:hAnsi="Calibri" w:asciiTheme="minorHAnsi" w:hAnsiTheme="minorHAnsi"/>
@@ -17865,7 +17861,7 @@
           <w:p>
             <w:pPr>
               <w:pStyle w:val="P1"/>
-              <w:shd w:fill="FFFFFF" w:val="clear"/>
+              <w:shd w:val="clear" w:fill="FFFFFF"/>
               <w:spacing w:lineRule="auto" w:line="240" w:before="0" w:after="0"/>
               <w:rPr>
                 <w:rFonts w:ascii="Calibri" w:hAnsi="Calibri" w:asciiTheme="minorHAnsi" w:hAnsiTheme="minorHAnsi"/>
@@ -17900,7 +17896,7 @@
           <w:p>
             <w:pPr>
               <w:pStyle w:val="P1"/>
-              <w:shd w:fill="FFFFFF" w:val="clear"/>
+              <w:shd w:val="clear" w:fill="FFFFFF"/>
               <w:spacing w:lineRule="auto" w:line="240" w:before="0" w:after="0"/>
               <w:rPr>
                 <w:rFonts w:ascii="Calibri" w:hAnsi="Calibri" w:asciiTheme="minorHAnsi" w:hAnsiTheme="minorHAnsi"/>
@@ -17983,7 +17979,7 @@
           <w:p>
             <w:pPr>
               <w:pStyle w:val="P2"/>
-              <w:shd w:fill="FFFFFF" w:val="clear"/>
+              <w:shd w:val="clear" w:fill="FFFFFF"/>
               <w:spacing w:lineRule="auto" w:line="240" w:before="0" w:after="0"/>
               <w:rPr>
                 <w:rFonts w:ascii="Calibri" w:hAnsi="Calibri" w:asciiTheme="minorHAnsi" w:hAnsiTheme="minorHAnsi"/>
@@ -18000,7 +17996,7 @@
           <w:p>
             <w:pPr>
               <w:pStyle w:val="P1"/>
-              <w:shd w:fill="FFFFFF" w:val="clear"/>
+              <w:shd w:val="clear" w:fill="FFFFFF"/>
               <w:spacing w:lineRule="auto" w:line="240" w:before="0" w:after="0"/>
               <w:rPr>
                 <w:rFonts w:ascii="Calibri" w:hAnsi="Calibri" w:asciiTheme="minorHAnsi" w:hAnsiTheme="minorHAnsi"/>
@@ -18035,7 +18031,7 @@
           <w:p>
             <w:pPr>
               <w:pStyle w:val="P1"/>
-              <w:shd w:fill="FFFFFF" w:val="clear"/>
+              <w:shd w:val="clear" w:fill="FFFFFF"/>
               <w:spacing w:lineRule="auto" w:line="240" w:before="0" w:after="0"/>
               <w:rPr>
                 <w:rFonts w:ascii="Calibri" w:hAnsi="Calibri" w:asciiTheme="minorHAnsi" w:hAnsiTheme="minorHAnsi"/>
@@ -18087,7 +18083,7 @@
           <w:p>
             <w:pPr>
               <w:pStyle w:val="P1"/>
-              <w:shd w:fill="FFFFFF" w:val="clear"/>
+              <w:shd w:val="clear" w:fill="FFFFFF"/>
               <w:spacing w:lineRule="auto" w:line="240" w:before="0" w:after="0"/>
               <w:rPr>
                 <w:rFonts w:ascii="Calibri" w:hAnsi="Calibri" w:asciiTheme="minorHAnsi" w:hAnsiTheme="minorHAnsi"/>
@@ -18122,7 +18118,7 @@
           <w:p>
             <w:pPr>
               <w:pStyle w:val="P1"/>
-              <w:shd w:fill="FFFFFF" w:val="clear"/>
+              <w:shd w:val="clear" w:fill="FFFFFF"/>
               <w:spacing w:lineRule="auto" w:line="240" w:before="0" w:after="0"/>
               <w:rPr>
                 <w:rFonts w:ascii="Calibri" w:hAnsi="Calibri" w:asciiTheme="minorHAnsi" w:hAnsiTheme="minorHAnsi"/>
@@ -18173,7 +18169,7 @@
           <w:p>
             <w:pPr>
               <w:pStyle w:val="P2"/>
-              <w:shd w:fill="FFFFFF" w:val="clear"/>
+              <w:shd w:val="clear" w:fill="FFFFFF"/>
               <w:spacing w:lineRule="auto" w:line="240" w:before="0" w:after="0"/>
               <w:rPr>
                 <w:rFonts w:ascii="Calibri" w:hAnsi="Calibri" w:asciiTheme="minorHAnsi" w:hAnsiTheme="minorHAnsi"/>
@@ -18190,7 +18186,7 @@
           <w:p>
             <w:pPr>
               <w:pStyle w:val="P1"/>
-              <w:shd w:fill="FFFFFF" w:val="clear"/>
+              <w:shd w:val="clear" w:fill="FFFFFF"/>
               <w:spacing w:lineRule="auto" w:line="240" w:before="0" w:after="0"/>
               <w:rPr>
                 <w:rFonts w:ascii="Calibri" w:hAnsi="Calibri" w:asciiTheme="minorHAnsi" w:hAnsiTheme="minorHAnsi"/>
@@ -18225,7 +18221,7 @@
           <w:p>
             <w:pPr>
               <w:pStyle w:val="P1"/>
-              <w:shd w:fill="FFFFFF" w:val="clear"/>
+              <w:shd w:val="clear" w:fill="FFFFFF"/>
               <w:spacing w:lineRule="auto" w:line="240" w:before="0" w:after="0"/>
               <w:rPr>
                 <w:rFonts w:ascii="Calibri" w:hAnsi="Calibri" w:asciiTheme="minorHAnsi" w:hAnsiTheme="minorHAnsi"/>
@@ -18261,7 +18257,7 @@
           <w:p>
             <w:pPr>
               <w:pStyle w:val="P1"/>
-              <w:shd w:fill="FFFFFF" w:val="clear"/>
+              <w:shd w:val="clear" w:fill="FFFFFF"/>
               <w:spacing w:lineRule="auto" w:line="240" w:before="0" w:after="0"/>
               <w:rPr>
                 <w:rFonts w:ascii="Calibri" w:hAnsi="Calibri" w:asciiTheme="minorHAnsi" w:hAnsiTheme="minorHAnsi"/>
@@ -18298,7 +18294,7 @@
           <w:p>
             <w:pPr>
               <w:pStyle w:val="P1"/>
-              <w:shd w:fill="FFFFFF" w:val="clear"/>
+              <w:shd w:val="clear" w:fill="FFFFFF"/>
               <w:spacing w:lineRule="auto" w:line="240" w:before="0" w:after="0"/>
               <w:rPr>
                 <w:rFonts w:ascii="Calibri" w:hAnsi="Calibri" w:asciiTheme="minorHAnsi" w:hAnsiTheme="minorHAnsi"/>
@@ -18333,7 +18329,7 @@
           <w:p>
             <w:pPr>
               <w:pStyle w:val="P1"/>
-              <w:shd w:fill="FFFFFF" w:val="clear"/>
+              <w:shd w:val="clear" w:fill="FFFFFF"/>
               <w:spacing w:lineRule="auto" w:line="240" w:before="0" w:after="0"/>
               <w:rPr>
                 <w:sz w:val="18"/>
@@ -18403,7 +18399,7 @@
         <w:docPartGallery w:val="Page Numbers (Bottom of Page)"/>
         <w:docPartUnique w:val="true"/>
       </w:docPartObj>
-      <w:id w:val="976870308"/>
+      <w:id w:val="349822576"/>
     </w:sdtPr>
     <w:sdtContent>
       <w:p>
@@ -18423,7 +18419,7 @@
           <w:fldChar w:fldCharType="separate"/>
         </w:r>
         <w:r>
-          <w:t>18</w:t>
+          <w:t>15</w:t>
         </w:r>
         <w:r>
           <w:fldChar w:fldCharType="end"/>
@@ -18578,6 +18574,7 @@
       </w:pPr>
       <w:rPr>
         <w:rFonts w:ascii="Symbol" w:hAnsi="Symbol" w:cs="Symbol" w:hint="default"/>
+        <w:rFonts w:cs="Symbol"/>
       </w:rPr>
     </w:lvl>
     <w:lvl w:ilvl="4">
@@ -18603,6 +18600,7 @@
       </w:pPr>
       <w:rPr>
         <w:rFonts w:ascii="Wingdings" w:hAnsi="Wingdings" w:cs="Wingdings" w:hint="default"/>
+        <w:rFonts w:cs="Wingdings"/>
       </w:rPr>
     </w:lvl>
     <w:lvl w:ilvl="6">
@@ -18615,6 +18613,7 @@
       </w:pPr>
       <w:rPr>
         <w:rFonts w:ascii="Symbol" w:hAnsi="Symbol" w:cs="Symbol" w:hint="default"/>
+        <w:rFonts w:cs="Symbol"/>
       </w:rPr>
     </w:lvl>
     <w:lvl w:ilvl="7">
@@ -18640,6 +18639,7 @@
       </w:pPr>
       <w:rPr>
         <w:rFonts w:ascii="Wingdings" w:hAnsi="Wingdings" w:cs="Wingdings" w:hint="default"/>
+        <w:rFonts w:cs="Wingdings"/>
       </w:rPr>
     </w:lvl>
   </w:abstractNum>
@@ -18925,7 +18925,6 @@
     <w:rPrDefault>
       <w:rPr>
         <w:rFonts w:ascii="Calibri" w:hAnsi="Calibri" w:eastAsia="Calibri" w:cs="" w:asciiTheme="minorHAnsi" w:cstheme="minorBidi" w:eastAsiaTheme="minorHAnsi" w:hAnsiTheme="minorHAnsi"/>
-        <w:sz w:val="22"/>
         <w:szCs w:val="22"/>
         <w:lang w:val="es-ES" w:eastAsia="en-US" w:bidi="ar-SA"/>
       </w:rPr>
@@ -19318,7 +19317,7 @@
     </w:pPr>
     <w:rPr>
       <w:rFonts w:ascii="Calibri" w:hAnsi="Calibri" w:eastAsia="Calibri" w:cs="" w:asciiTheme="minorHAnsi" w:cstheme="minorBidi" w:eastAsiaTheme="minorHAnsi" w:hAnsiTheme="minorHAnsi"/>
-      <w:color w:val="auto"/>
+      <w:color w:val="00000A"/>
       <w:sz w:val="22"/>
       <w:szCs w:val="22"/>
       <w:lang w:val="es-ES" w:eastAsia="en-US" w:bidi="ar-SA"/>
@@ -19404,6 +19403,69 @@
     <w:qFormat/>
     <w:rPr>
       <w:rFonts w:cs="Courier New"/>
+    </w:rPr>
+  </w:style>
+  <w:style w:type="character" w:styleId="ListLabel6">
+    <w:name w:val="ListLabel 6"/>
+    <w:qFormat/>
+    <w:rPr>
+      <w:rFonts w:cs="Calibri"/>
+    </w:rPr>
+  </w:style>
+  <w:style w:type="character" w:styleId="ListLabel7">
+    <w:name w:val="ListLabel 7"/>
+    <w:qFormat/>
+    <w:rPr>
+      <w:rFonts w:cs="Courier New"/>
+    </w:rPr>
+  </w:style>
+  <w:style w:type="character" w:styleId="ListLabel8">
+    <w:name w:val="ListLabel 8"/>
+    <w:qFormat/>
+    <w:rPr>
+      <w:rFonts w:cs=""/>
+    </w:rPr>
+  </w:style>
+  <w:style w:type="character" w:styleId="ListLabel9">
+    <w:name w:val="ListLabel 9"/>
+    <w:qFormat/>
+    <w:rPr>
+      <w:rFonts w:cs="Symbol"/>
+    </w:rPr>
+  </w:style>
+  <w:style w:type="character" w:styleId="ListLabel10">
+    <w:name w:val="ListLabel 10"/>
+    <w:qFormat/>
+    <w:rPr>
+      <w:rFonts w:cs="Courier New"/>
+    </w:rPr>
+  </w:style>
+  <w:style w:type="character" w:styleId="ListLabel11">
+    <w:name w:val="ListLabel 11"/>
+    <w:qFormat/>
+    <w:rPr>
+      <w:rFonts w:cs="Wingdings"/>
+    </w:rPr>
+  </w:style>
+  <w:style w:type="character" w:styleId="ListLabel12">
+    <w:name w:val="ListLabel 12"/>
+    <w:qFormat/>
+    <w:rPr>
+      <w:rFonts w:cs="Symbol"/>
+    </w:rPr>
+  </w:style>
+  <w:style w:type="character" w:styleId="ListLabel13">
+    <w:name w:val="ListLabel 13"/>
+    <w:qFormat/>
+    <w:rPr>
+      <w:rFonts w:cs="Courier New"/>
+    </w:rPr>
+  </w:style>
+  <w:style w:type="character" w:styleId="ListLabel14">
+    <w:name w:val="ListLabel 14"/>
+    <w:qFormat/>
+    <w:rPr>
+      <w:rFonts w:cs="Wingdings"/>
     </w:rPr>
   </w:style>
   <w:style w:type="paragraph" w:styleId="Heading">

</xml_diff>